<commit_message>
Elaboração da Matriz de Rastreabilidade de Requisitos - BullkApp
</commit_message>
<xml_diff>
--- a/Projeto Integrador - Especificacao Requisitos.docx
+++ b/Projeto Integrador - Especificacao Requisitos.docx
@@ -556,6 +556,12 @@
                 <w:color w:val="000000"/>
               </w:rPr>
             </w:pPr>
+            <w:r>
+              <w:rPr>
+                <w:color w:val="000000"/>
+              </w:rPr>
+              <w:t>01/04/2023</w:t>
+            </w:r>
           </w:p>
         </w:tc>
         <w:tc>
@@ -583,6 +589,12 @@
                 <w:color w:val="000000"/>
               </w:rPr>
             </w:pPr>
+            <w:r>
+              <w:rPr>
+                <w:color w:val="000000"/>
+              </w:rPr>
+              <w:t>1.0</w:t>
+            </w:r>
           </w:p>
         </w:tc>
         <w:tc>
@@ -610,6 +622,12 @@
                 <w:color w:val="000000"/>
               </w:rPr>
             </w:pPr>
+            <w:r>
+              <w:rPr>
+                <w:color w:val="000000"/>
+              </w:rPr>
+              <w:t>Formatação Documento</w:t>
+            </w:r>
           </w:p>
         </w:tc>
         <w:tc>
@@ -637,6 +655,12 @@
                 <w:color w:val="000000"/>
               </w:rPr>
             </w:pPr>
+            <w:r>
+              <w:rPr>
+                <w:color w:val="000000"/>
+              </w:rPr>
+              <w:t>Leonardo Almeida</w:t>
+            </w:r>
           </w:p>
         </w:tc>
       </w:tr>
@@ -812,7 +836,6 @@
             <w:docPartUnique/>
           </w:docPartObj>
         </w:sdtPr>
-        <w:sdtEndPr/>
         <w:sdtContent>
           <w:r>
             <w:instrText xml:space="preserve"> TOC \h \u \z </w:instrText>
@@ -3022,6 +3045,162 @@
     </w:p>
     <w:p>
       <w:pPr>
+        <w:pStyle w:val="Ttulo3"/>
+        <w:numPr>
+          <w:ilvl w:val="2"/>
+          <w:numId w:val="2"/>
+        </w:numPr>
+        <w:rPr>
+          <w:b/>
+          <w:bCs/>
+        </w:rPr>
+      </w:pPr>
+      <w:bookmarkStart w:id="7" w:name="_Toc131274899"/>
+      <w:bookmarkStart w:id="8" w:name="_Hlk130130259"/>
+      <w:r>
+        <w:rPr>
+          <w:b/>
+          <w:bCs/>
+        </w:rPr>
+        <w:t>RQF001 – Manter Usuário:</w:t>
+      </w:r>
+      <w:bookmarkEnd w:id="7"/>
+    </w:p>
+    <w:bookmarkEnd w:id="8"/>
+    <w:p>
+      <w:pPr>
+        <w:ind w:left="720"/>
+        <w:jc w:val="both"/>
+      </w:pPr>
+      <w:r>
+        <w:t>O Sistema deverá suportar as operações CRUD de Usuários. Que por sua vez, possibilitará fazer a distinção entre os usuários do tipo:</w:t>
+      </w:r>
+    </w:p>
+    <w:p>
+      <w:pPr>
+        <w:ind w:left="720"/>
+        <w:jc w:val="both"/>
+      </w:pPr>
+      <w:r>
+        <w:t xml:space="preserve">- Aluno: </w:t>
+      </w:r>
+      <w:r>
+        <w:t>Este usuário terá condições de consultar seus treinos,</w:t>
+      </w:r>
+      <w:r>
+        <w:t xml:space="preserve"> assistir os vídeos de demonstração</w:t>
+      </w:r>
+      <w:r>
+        <w:t xml:space="preserve"> </w:t>
+      </w:r>
+      <w:r>
+        <w:t>e acessar suas avaliações já realizadas;</w:t>
+      </w:r>
+    </w:p>
+    <w:p>
+      <w:pPr>
+        <w:ind w:left="720"/>
+        <w:jc w:val="both"/>
+      </w:pPr>
+      <w:r>
+        <w:t>- Professor/Administrador:</w:t>
+      </w:r>
+      <w:r>
+        <w:t xml:space="preserve"> Este usuário será o responsável por lançar os treinos dos alunos e suas avaliações;</w:t>
+      </w:r>
+    </w:p>
+    <w:p>
+      <w:pPr>
+        <w:ind w:left="720"/>
+        <w:jc w:val="both"/>
+      </w:pPr>
+    </w:p>
+    <w:p>
+      <w:pPr>
+        <w:ind w:left="720"/>
+        <w:jc w:val="both"/>
+      </w:pPr>
+      <w:r>
+        <w:t>Para realizar o cadastro dos usuários, será necessário apresentar as seguintes informações:</w:t>
+      </w:r>
+    </w:p>
+    <w:p>
+      <w:pPr>
+        <w:ind w:left="720"/>
+        <w:jc w:val="both"/>
+      </w:pPr>
+      <w:r>
+        <w:t xml:space="preserve">  - ID;</w:t>
+      </w:r>
+    </w:p>
+    <w:p>
+      <w:pPr>
+        <w:ind w:left="720"/>
+        <w:jc w:val="both"/>
+      </w:pPr>
+      <w:r>
+        <w:t xml:space="preserve">  </w:t>
+      </w:r>
+      <w:r>
+        <w:t>- Nome;</w:t>
+      </w:r>
+    </w:p>
+    <w:p>
+      <w:pPr>
+        <w:ind w:left="720"/>
+        <w:jc w:val="both"/>
+      </w:pPr>
+      <w:r>
+        <w:t xml:space="preserve">  - Idade;</w:t>
+      </w:r>
+    </w:p>
+    <w:p>
+      <w:pPr>
+        <w:ind w:left="720"/>
+        <w:jc w:val="both"/>
+      </w:pPr>
+      <w:r>
+        <w:t xml:space="preserve">  - Sexo;</w:t>
+      </w:r>
+    </w:p>
+    <w:p>
+      <w:pPr>
+        <w:ind w:left="720"/>
+        <w:jc w:val="both"/>
+      </w:pPr>
+      <w:r>
+        <w:t xml:space="preserve">  - Telefone;</w:t>
+      </w:r>
+    </w:p>
+    <w:p>
+      <w:pPr>
+        <w:ind w:left="720"/>
+        <w:jc w:val="both"/>
+      </w:pPr>
+      <w:r>
+        <w:t xml:space="preserve">  - E-mail;</w:t>
+      </w:r>
+    </w:p>
+    <w:p>
+      <w:pPr>
+        <w:ind w:left="720"/>
+        <w:jc w:val="both"/>
+      </w:pPr>
+      <w:r>
+        <w:t xml:space="preserve">  - Tipo Usuário;</w:t>
+      </w:r>
+    </w:p>
+    <w:p>
+      <w:pPr>
+        <w:ind w:left="720"/>
+        <w:jc w:val="both"/>
+      </w:pPr>
+      <w:r>
+        <w:t xml:space="preserve">  - URL Foto/Avatar;</w:t>
+      </w:r>
+    </w:p>
+    <w:p>
+      <w:pPr>
         <w:pBdr>
           <w:top w:val="nil"/>
           <w:left w:val="nil"/>
@@ -3032,327 +3211,10 @@
         <w:spacing w:before="120" w:after="120"/>
         <w:ind w:left="763"/>
         <w:rPr>
-          <w:i/>
+          <w:iCs/>
           <w:color w:val="0000FF"/>
         </w:rPr>
       </w:pPr>
-      <w:r>
-        <w:rPr>
-          <w:i/>
-          <w:color w:val="0000FF"/>
-        </w:rPr>
-        <w:t xml:space="preserve">[Esta seção descreve os requisitos funcionais do sistema para os requisitos que são expressos no estilo do idioma nativo. Para muitos aplicativos, isso pode constituir o bulk do pacote </w:t>
-      </w:r>
-      <w:r>
-        <w:rPr>
-          <w:b/>
-          <w:i/>
-          <w:color w:val="0000FF"/>
-        </w:rPr>
-        <w:t>SRS</w:t>
-      </w:r>
-      <w:r>
-        <w:rPr>
-          <w:i/>
-          <w:color w:val="0000FF"/>
-        </w:rPr>
-        <w:t xml:space="preserve"> e um conceito deve ser fornecido à organização desta seção. Esta seção é, geralmente, organizada por recurso, mas métodos de organização alternativos também podem ser apropriados; por exemplo, organização por usuário ou organização por subsistema. Requisitos funcionais podem incluir conjuntos, recursos e segurança do recurso.</w:t>
-      </w:r>
-    </w:p>
-    <w:p>
-      <w:pPr>
-        <w:pBdr>
-          <w:top w:val="nil"/>
-          <w:left w:val="nil"/>
-          <w:bottom w:val="nil"/>
-          <w:right w:val="nil"/>
-          <w:between w:val="nil"/>
-        </w:pBdr>
-        <w:spacing w:before="120" w:after="120"/>
-        <w:ind w:left="763"/>
-        <w:rPr>
-          <w:i/>
-          <w:color w:val="0000FF"/>
-        </w:rPr>
-      </w:pPr>
-      <w:r>
-        <w:rPr>
-          <w:i/>
-          <w:color w:val="0000FF"/>
-        </w:rPr>
-        <w:lastRenderedPageBreak/>
-        <w:t>Onde as ferramentas de desenvolvimento de aplicativo, como ferramentas de requisitos, ferramentas de modelagem e similares, são empregadas para capturar a funcionalidade, esta seção do documento pode se referir à disponibilidade desses dados, indicando o local e o nome da ferramenta utilizada para capturar os dados.</w:t>
-      </w:r>
-    </w:p>
-    <w:p>
-      <w:pPr>
-        <w:pBdr>
-          <w:top w:val="nil"/>
-          <w:left w:val="nil"/>
-          <w:bottom w:val="nil"/>
-          <w:right w:val="nil"/>
-          <w:between w:val="nil"/>
-        </w:pBdr>
-        <w:spacing w:before="120" w:after="120"/>
-        <w:ind w:left="763"/>
-        <w:rPr>
-          <w:i/>
-          <w:color w:val="0000FF"/>
-        </w:rPr>
-      </w:pPr>
-      <w:r>
-        <w:rPr>
-          <w:i/>
-          <w:color w:val="0000FF"/>
-        </w:rPr>
-        <w:t>Auditoria: Existe a necessidade de rastrear quem usou o sistema e quando foi usado? Declare requisitos para fornecer trilhas de auditoria quando da execução do sistema.</w:t>
-      </w:r>
-    </w:p>
-    <w:p>
-      <w:pPr>
-        <w:pBdr>
-          <w:top w:val="nil"/>
-          <w:left w:val="nil"/>
-          <w:bottom w:val="nil"/>
-          <w:right w:val="nil"/>
-          <w:between w:val="nil"/>
-        </w:pBdr>
-        <w:spacing w:before="120" w:after="120"/>
-        <w:ind w:left="763"/>
-        <w:rPr>
-          <w:i/>
-          <w:color w:val="0000FF"/>
-        </w:rPr>
-      </w:pPr>
-    </w:p>
-    <w:p>
-      <w:pPr>
-        <w:pBdr>
-          <w:top w:val="nil"/>
-          <w:left w:val="nil"/>
-          <w:bottom w:val="nil"/>
-          <w:right w:val="nil"/>
-          <w:between w:val="nil"/>
-        </w:pBdr>
-        <w:spacing w:before="120" w:after="120"/>
-        <w:ind w:left="763"/>
-        <w:rPr>
-          <w:i/>
-          <w:color w:val="0000FF"/>
-        </w:rPr>
-      </w:pPr>
-      <w:r>
-        <w:rPr>
-          <w:i/>
-          <w:color w:val="0000FF"/>
-        </w:rPr>
-        <w:t>Autenticação: O acesso ao sistema será controlado? Declare requisitos de autenticação.</w:t>
-      </w:r>
-    </w:p>
-    <w:p>
-      <w:pPr>
-        <w:pBdr>
-          <w:top w:val="nil"/>
-          <w:left w:val="nil"/>
-          <w:bottom w:val="nil"/>
-          <w:right w:val="nil"/>
-          <w:between w:val="nil"/>
-        </w:pBdr>
-        <w:spacing w:before="120" w:after="120"/>
-        <w:ind w:left="763"/>
-        <w:rPr>
-          <w:i/>
-          <w:color w:val="0000FF"/>
-        </w:rPr>
-      </w:pPr>
-    </w:p>
-    <w:p>
-      <w:pPr>
-        <w:pBdr>
-          <w:top w:val="nil"/>
-          <w:left w:val="nil"/>
-          <w:bottom w:val="nil"/>
-          <w:right w:val="nil"/>
-          <w:between w:val="nil"/>
-        </w:pBdr>
-        <w:spacing w:before="120" w:after="120"/>
-        <w:ind w:left="763"/>
-        <w:rPr>
-          <w:i/>
-          <w:color w:val="0000FF"/>
-        </w:rPr>
-      </w:pPr>
-      <w:r>
-        <w:rPr>
-          <w:i/>
-          <w:color w:val="0000FF"/>
-        </w:rPr>
-        <w:t>Licenciamento: O sistema ou partes do sistema serão licenciados? Caso seja usado algum software de código livre no sistema, todos os acordos de código livre foram respeitados? Declare requisitos para adquirir, instalar, rastrear e monitorar licenças.</w:t>
-      </w:r>
-    </w:p>
-    <w:p>
-      <w:pPr>
-        <w:pBdr>
-          <w:top w:val="nil"/>
-          <w:left w:val="nil"/>
-          <w:bottom w:val="nil"/>
-          <w:right w:val="nil"/>
-          <w:between w:val="nil"/>
-        </w:pBdr>
-        <w:spacing w:before="120" w:after="120"/>
-        <w:ind w:left="763"/>
-        <w:rPr>
-          <w:i/>
-          <w:color w:val="0000FF"/>
-        </w:rPr>
-      </w:pPr>
-    </w:p>
-    <w:p>
-      <w:pPr>
-        <w:pBdr>
-          <w:top w:val="nil"/>
-          <w:left w:val="nil"/>
-          <w:bottom w:val="nil"/>
-          <w:right w:val="nil"/>
-          <w:between w:val="nil"/>
-        </w:pBdr>
-        <w:spacing w:before="120" w:after="120"/>
-        <w:ind w:left="763"/>
-        <w:rPr>
-          <w:i/>
-          <w:color w:val="0000FF"/>
-        </w:rPr>
-      </w:pPr>
-      <w:r>
-        <w:rPr>
-          <w:i/>
-          <w:color w:val="0000FF"/>
-        </w:rPr>
-        <w:t>Impressão: A capacidade de impressão será necessária? Declare requisitos para impressão.</w:t>
-      </w:r>
-    </w:p>
-    <w:p>
-      <w:pPr>
-        <w:pBdr>
-          <w:top w:val="nil"/>
-          <w:left w:val="nil"/>
-          <w:bottom w:val="nil"/>
-          <w:right w:val="nil"/>
-          <w:between w:val="nil"/>
-        </w:pBdr>
-        <w:spacing w:before="120" w:after="120"/>
-        <w:ind w:left="763"/>
-        <w:rPr>
-          <w:i/>
-          <w:color w:val="0000FF"/>
-        </w:rPr>
-      </w:pPr>
-    </w:p>
-    <w:p>
-      <w:pPr>
-        <w:pBdr>
-          <w:top w:val="nil"/>
-          <w:left w:val="nil"/>
-          <w:bottom w:val="nil"/>
-          <w:right w:val="nil"/>
-          <w:between w:val="nil"/>
-        </w:pBdr>
-        <w:spacing w:before="120" w:after="120"/>
-        <w:ind w:left="763"/>
-        <w:rPr>
-          <w:i/>
-          <w:color w:val="0000FF"/>
-        </w:rPr>
-      </w:pPr>
-      <w:r>
-        <w:rPr>
-          <w:i/>
-          <w:color w:val="0000FF"/>
-        </w:rPr>
-        <w:t>Relatórios: A capacidade de geração de informes será necessária? Declare requisitos para Relatórios.</w:t>
-      </w:r>
-    </w:p>
-    <w:p>
-      <w:pPr>
-        <w:pBdr>
-          <w:top w:val="nil"/>
-          <w:left w:val="nil"/>
-          <w:bottom w:val="nil"/>
-          <w:right w:val="nil"/>
-          <w:between w:val="nil"/>
-        </w:pBdr>
-        <w:spacing w:before="120" w:after="120"/>
-        <w:ind w:left="763"/>
-        <w:rPr>
-          <w:i/>
-          <w:color w:val="0000FF"/>
-        </w:rPr>
-      </w:pPr>
-    </w:p>
-    <w:p>
-      <w:pPr>
-        <w:pBdr>
-          <w:top w:val="nil"/>
-          <w:left w:val="nil"/>
-          <w:bottom w:val="nil"/>
-          <w:right w:val="nil"/>
-          <w:between w:val="nil"/>
-        </w:pBdr>
-        <w:spacing w:before="120" w:after="120"/>
-        <w:ind w:left="763"/>
-        <w:rPr>
-          <w:i/>
-          <w:color w:val="0000FF"/>
-        </w:rPr>
-      </w:pPr>
-      <w:r>
-        <w:rPr>
-          <w:i/>
-          <w:color w:val="0000FF"/>
-        </w:rPr>
-        <w:t>Agendamento: A execução de alguma ação no sistema necessita ser agendada? Declare requisitos para capacidade de agendamento.</w:t>
-      </w:r>
-    </w:p>
-    <w:p>
-      <w:pPr>
-        <w:pBdr>
-          <w:top w:val="nil"/>
-          <w:left w:val="nil"/>
-          <w:bottom w:val="nil"/>
-          <w:right w:val="nil"/>
-          <w:between w:val="nil"/>
-        </w:pBdr>
-        <w:spacing w:before="120" w:after="120"/>
-        <w:ind w:left="763"/>
-        <w:rPr>
-          <w:i/>
-          <w:color w:val="0000FF"/>
-        </w:rPr>
-      </w:pPr>
-    </w:p>
-    <w:p>
-      <w:pPr>
-        <w:pBdr>
-          <w:top w:val="nil"/>
-          <w:left w:val="nil"/>
-          <w:bottom w:val="nil"/>
-          <w:right w:val="nil"/>
-          <w:between w:val="nil"/>
-        </w:pBdr>
-        <w:spacing w:before="120" w:after="120"/>
-        <w:ind w:left="763"/>
-        <w:rPr>
-          <w:i/>
-          <w:color w:val="0000FF"/>
-        </w:rPr>
-      </w:pPr>
-      <w:r>
-        <w:rPr>
-          <w:i/>
-          <w:color w:val="0000FF"/>
-        </w:rPr>
-        <w:t>Segurança: Os elementos ou os dados do sistema necessitam estar seguros? Declare requisitos de proteção de acesso para determinados recursos ou informações.]</w:t>
-      </w:r>
     </w:p>
     <w:p>
       <w:pPr>
@@ -3366,25 +3228,61 @@
           <w:bCs/>
         </w:rPr>
       </w:pPr>
-      <w:bookmarkStart w:id="7" w:name="_Hlk130130259"/>
-      <w:bookmarkStart w:id="8" w:name="_Toc131274899"/>
+      <w:bookmarkStart w:id="9" w:name="_Toc131274900"/>
       <w:r>
         <w:rPr>
           <w:b/>
           <w:bCs/>
         </w:rPr>
-        <w:t>RQF001 – Manter Usuário:</w:t>
-      </w:r>
-      <w:bookmarkEnd w:id="8"/>
-    </w:p>
-    <w:bookmarkEnd w:id="7"/>
+        <w:t>RQF00</w:t>
+      </w:r>
+      <w:r>
+        <w:rPr>
+          <w:b/>
+          <w:bCs/>
+        </w:rPr>
+        <w:t>2</w:t>
+      </w:r>
+      <w:r>
+        <w:rPr>
+          <w:b/>
+          <w:bCs/>
+        </w:rPr>
+        <w:t xml:space="preserve"> – Manter </w:t>
+      </w:r>
+      <w:r>
+        <w:rPr>
+          <w:b/>
+          <w:bCs/>
+        </w:rPr>
+        <w:t>Treino</w:t>
+      </w:r>
+      <w:r>
+        <w:rPr>
+          <w:b/>
+          <w:bCs/>
+        </w:rPr>
+        <w:t>:</w:t>
+      </w:r>
+      <w:bookmarkEnd w:id="9"/>
+    </w:p>
     <w:p>
       <w:pPr>
         <w:ind w:left="720"/>
         <w:jc w:val="both"/>
       </w:pPr>
-      <w:r>
-        <w:t>O Sistema deverá suportar as operações CRUD de Usuários. Que por sua vez, possibilitará fazer a distinção entre os usuários do tipo:</w:t>
+      <w:bookmarkStart w:id="10" w:name="_Hlk130236305"/>
+      <w:r>
+        <w:t xml:space="preserve">O Sistema deverá suportar as operações CRUD de Treino. </w:t>
+      </w:r>
+      <w:r>
+        <w:t>Es</w:t>
+      </w:r>
+      <w:r>
+        <w:t>t</w:t>
+      </w:r>
+      <w:r>
+        <w:t>e requisito permitirá que o professor/administrador faça a definição dos treinos para que os alunos possam seguir nas suas rotinas;</w:t>
       </w:r>
     </w:p>
     <w:p>
@@ -3393,19 +3291,7 @@
         <w:jc w:val="both"/>
       </w:pPr>
       <w:r>
-        <w:t xml:space="preserve">- Aluno: </w:t>
-      </w:r>
-      <w:r>
-        <w:t>Este usuário terá condições de consultar seus treinos,</w:t>
-      </w:r>
-      <w:r>
-        <w:t xml:space="preserve"> assistir os vídeos de demonstração</w:t>
-      </w:r>
-      <w:r>
-        <w:t xml:space="preserve"> </w:t>
-      </w:r>
-      <w:r>
-        <w:t>e acessar suas avaliações já realizadas;</w:t>
+        <w:t>O Treino deverá disponibilizar as informações de:</w:t>
       </w:r>
     </w:p>
     <w:p>
@@ -3414,10 +3300,7 @@
         <w:jc w:val="both"/>
       </w:pPr>
       <w:r>
-        <w:t>- Professor/Administrador:</w:t>
-      </w:r>
-      <w:r>
-        <w:t xml:space="preserve"> Este usuário será o responsável por lançar os treinos dos alunos e suas avaliações;</w:t>
+        <w:t xml:space="preserve">  - Código Treino (A, B ou C);</w:t>
       </w:r>
     </w:p>
     <w:p>
@@ -3425,6 +3308,15 @@
         <w:ind w:left="720"/>
         <w:jc w:val="both"/>
       </w:pPr>
+      <w:r>
+        <w:t xml:space="preserve">  - Divisões (OMBRO, PERNA, BICEPS, </w:t>
+      </w:r>
+      <w:r>
+        <w:t>TRICEPS etc.</w:t>
+      </w:r>
+      <w:r>
+        <w:t>);</w:t>
+      </w:r>
     </w:p>
     <w:p>
       <w:pPr>
@@ -3432,210 +3324,6 @@
         <w:jc w:val="both"/>
       </w:pPr>
       <w:r>
-        <w:t>Para realizar o cadastro dos usuários, será necessário apresentar as seguintes informações:</w:t>
-      </w:r>
-    </w:p>
-    <w:p>
-      <w:pPr>
-        <w:ind w:left="720"/>
-        <w:jc w:val="both"/>
-      </w:pPr>
-      <w:r>
-        <w:t xml:space="preserve">  - ID;</w:t>
-      </w:r>
-    </w:p>
-    <w:p>
-      <w:pPr>
-        <w:ind w:left="720"/>
-        <w:jc w:val="both"/>
-      </w:pPr>
-      <w:r>
-        <w:t xml:space="preserve">  </w:t>
-      </w:r>
-      <w:r>
-        <w:t>- Nome;</w:t>
-      </w:r>
-    </w:p>
-    <w:p>
-      <w:pPr>
-        <w:ind w:left="720"/>
-        <w:jc w:val="both"/>
-      </w:pPr>
-      <w:r>
-        <w:t xml:space="preserve">  - Idade;</w:t>
-      </w:r>
-    </w:p>
-    <w:p>
-      <w:pPr>
-        <w:ind w:left="720"/>
-        <w:jc w:val="both"/>
-      </w:pPr>
-      <w:r>
-        <w:t xml:space="preserve">  - Sexo;</w:t>
-      </w:r>
-    </w:p>
-    <w:p>
-      <w:pPr>
-        <w:ind w:left="720"/>
-        <w:jc w:val="both"/>
-      </w:pPr>
-      <w:r>
-        <w:t xml:space="preserve">  - Telefone;</w:t>
-      </w:r>
-    </w:p>
-    <w:p>
-      <w:pPr>
-        <w:ind w:left="720"/>
-        <w:jc w:val="both"/>
-      </w:pPr>
-      <w:r>
-        <w:t xml:space="preserve">  - E-mail;</w:t>
-      </w:r>
-    </w:p>
-    <w:p>
-      <w:pPr>
-        <w:ind w:left="720"/>
-        <w:jc w:val="both"/>
-      </w:pPr>
-      <w:r>
-        <w:t xml:space="preserve">  - Tipo Usuário;</w:t>
-      </w:r>
-    </w:p>
-    <w:p>
-      <w:pPr>
-        <w:ind w:left="720"/>
-        <w:jc w:val="both"/>
-      </w:pPr>
-      <w:r>
-        <w:t xml:space="preserve">  - URL Foto/Avatar;</w:t>
-      </w:r>
-    </w:p>
-    <w:p>
-      <w:pPr>
-        <w:pBdr>
-          <w:top w:val="nil"/>
-          <w:left w:val="nil"/>
-          <w:bottom w:val="nil"/>
-          <w:right w:val="nil"/>
-          <w:between w:val="nil"/>
-        </w:pBdr>
-        <w:spacing w:before="120" w:after="120"/>
-        <w:ind w:left="763"/>
-        <w:rPr>
-          <w:iCs/>
-          <w:color w:val="0000FF"/>
-        </w:rPr>
-      </w:pPr>
-    </w:p>
-    <w:p>
-      <w:pPr>
-        <w:pStyle w:val="Ttulo3"/>
-        <w:numPr>
-          <w:ilvl w:val="2"/>
-          <w:numId w:val="2"/>
-        </w:numPr>
-        <w:rPr>
-          <w:b/>
-          <w:bCs/>
-        </w:rPr>
-      </w:pPr>
-      <w:bookmarkStart w:id="9" w:name="_Toc131274900"/>
-      <w:r>
-        <w:rPr>
-          <w:b/>
-          <w:bCs/>
-        </w:rPr>
-        <w:t>RQF00</w:t>
-      </w:r>
-      <w:r>
-        <w:rPr>
-          <w:b/>
-          <w:bCs/>
-        </w:rPr>
-        <w:t>2</w:t>
-      </w:r>
-      <w:r>
-        <w:rPr>
-          <w:b/>
-          <w:bCs/>
-        </w:rPr>
-        <w:t xml:space="preserve"> – Manter </w:t>
-      </w:r>
-      <w:r>
-        <w:rPr>
-          <w:b/>
-          <w:bCs/>
-        </w:rPr>
-        <w:t>Treino</w:t>
-      </w:r>
-      <w:r>
-        <w:rPr>
-          <w:b/>
-          <w:bCs/>
-        </w:rPr>
-        <w:t>:</w:t>
-      </w:r>
-      <w:bookmarkEnd w:id="9"/>
-    </w:p>
-    <w:p>
-      <w:pPr>
-        <w:ind w:left="720"/>
-        <w:jc w:val="both"/>
-      </w:pPr>
-      <w:bookmarkStart w:id="10" w:name="_Hlk130236305"/>
-      <w:r>
-        <w:t xml:space="preserve">O Sistema deverá suportar as operações CRUD de Treino. </w:t>
-      </w:r>
-      <w:r>
-        <w:t>Es</w:t>
-      </w:r>
-      <w:r>
-        <w:t>t</w:t>
-      </w:r>
-      <w:r>
-        <w:t>e requisito permitirá que o professor/administrador faça a definição dos treinos para que os alunos possam seguir nas suas rotinas;</w:t>
-      </w:r>
-    </w:p>
-    <w:p>
-      <w:pPr>
-        <w:ind w:left="720"/>
-        <w:jc w:val="both"/>
-      </w:pPr>
-      <w:r>
-        <w:t>O Treino deverá disponibilizar as informações de:</w:t>
-      </w:r>
-    </w:p>
-    <w:p>
-      <w:pPr>
-        <w:ind w:left="720"/>
-        <w:jc w:val="both"/>
-      </w:pPr>
-      <w:r>
-        <w:t xml:space="preserve">  - Código Treino (A, B ou C);</w:t>
-      </w:r>
-    </w:p>
-    <w:p>
-      <w:pPr>
-        <w:ind w:left="720"/>
-        <w:jc w:val="both"/>
-      </w:pPr>
-      <w:r>
-        <w:t xml:space="preserve">  - Divisões (OMBRO, PERNA, BICEPS, </w:t>
-      </w:r>
-      <w:r>
-        <w:t>TRICEPS etc.</w:t>
-      </w:r>
-      <w:r>
-        <w:t>);</w:t>
-      </w:r>
-    </w:p>
-    <w:p>
-      <w:pPr>
-        <w:ind w:left="720"/>
-        <w:jc w:val="both"/>
-      </w:pPr>
-      <w:r>
-        <w:lastRenderedPageBreak/>
         <w:t xml:space="preserve">  - Exercícios;</w:t>
       </w:r>
     </w:p>
@@ -4067,7 +3755,11 @@
         <w:ind w:left="720"/>
       </w:pPr>
       <w:r>
-        <w:t xml:space="preserve">O software terá uma curva de aprendizagem reduzida, permitindo assim, que todas as idades utilizem a aplicação. </w:t>
+        <w:t xml:space="preserve">O software terá uma curva de aprendizagem reduzida, permitindo assim, que todas as idades utilizem a </w:t>
+      </w:r>
+      <w:r>
+        <w:lastRenderedPageBreak/>
+        <w:t xml:space="preserve">aplicação. </w:t>
       </w:r>
     </w:p>
     <w:p>

</xml_diff>

<commit_message>
Finalização do Documento de Requisito
</commit_message>
<xml_diff>
--- a/Projeto Integrador - Especificacao Requisitos.docx
+++ b/Projeto Integrador - Especificacao Requisitos.docx
@@ -690,6 +690,12 @@
                 <w:color w:val="000000"/>
               </w:rPr>
             </w:pPr>
+            <w:r>
+              <w:rPr>
+                <w:color w:val="000000"/>
+              </w:rPr>
+              <w:t>04/04/2023</w:t>
+            </w:r>
           </w:p>
         </w:tc>
         <w:tc>
@@ -717,6 +723,12 @@
                 <w:color w:val="000000"/>
               </w:rPr>
             </w:pPr>
+            <w:r>
+              <w:rPr>
+                <w:color w:val="000000"/>
+              </w:rPr>
+              <w:t>1.0</w:t>
+            </w:r>
           </w:p>
         </w:tc>
         <w:tc>
@@ -744,6 +756,12 @@
                 <w:color w:val="000000"/>
               </w:rPr>
             </w:pPr>
+            <w:r>
+              <w:rPr>
+                <w:color w:val="000000"/>
+              </w:rPr>
+              <w:t>Revisão e Finalização do Documento</w:t>
+            </w:r>
           </w:p>
         </w:tc>
         <w:tc>
@@ -771,6 +789,12 @@
                 <w:color w:val="000000"/>
               </w:rPr>
             </w:pPr>
+            <w:r>
+              <w:rPr>
+                <w:color w:val="000000"/>
+              </w:rPr>
+              <w:t>Leonardo Almeida</w:t>
+            </w:r>
           </w:p>
         </w:tc>
       </w:tr>
@@ -836,6 +860,7 @@
             <w:docPartUnique/>
           </w:docPartObj>
         </w:sdtPr>
+        <w:sdtEndPr/>
         <w:sdtContent>
           <w:r>
             <w:instrText xml:space="preserve"> TOC \h \u \z </w:instrText>
@@ -845,39 +870,23 @@
           </w:r>
         </w:sdtContent>
       </w:sdt>
-      <w:hyperlink w:anchor="_Toc131274890" w:history="1">
+      <w:hyperlink w:anchor="_Toc131527980" w:history="1">
         <w:r>
           <w:rPr>
             <w:rStyle w:val="Hyperlink"/>
             <w:noProof/>
           </w:rPr>
-          <w:t>1.</w:t>
-        </w:r>
-        <w:r>
-          <w:rPr>
-            <w:rFonts w:asciiTheme="minorHAnsi" w:eastAsiaTheme="minorEastAsia" w:hAnsiTheme="minorHAnsi" w:cstheme="minorBidi"/>
-            <w:noProof/>
-            <w:sz w:val="22"/>
-            <w:szCs w:val="22"/>
+          <w:t>1.Introdução</w:t>
+        </w:r>
+        <w:r>
+          <w:rPr>
+            <w:noProof/>
+            <w:webHidden/>
           </w:rPr>
           <w:tab/>
         </w:r>
         <w:r>
           <w:rPr>
-            <w:rStyle w:val="Hyperlink"/>
-            <w:noProof/>
-          </w:rPr>
-          <w:t>Introdução</w:t>
-        </w:r>
-        <w:r>
-          <w:rPr>
-            <w:noProof/>
-            <w:webHidden/>
-          </w:rPr>
-          <w:tab/>
-        </w:r>
-        <w:r>
-          <w:rPr>
             <w:noProof/>
             <w:webHidden/>
           </w:rPr>
@@ -888,7 +897,7 @@
             <w:noProof/>
             <w:webHidden/>
           </w:rPr>
-          <w:instrText xml:space="preserve"> PAGEREF _Toc131274890 \h </w:instrText>
+          <w:instrText xml:space="preserve"> PAGEREF _Toc131527980 \h </w:instrText>
         </w:r>
         <w:r>
           <w:rPr>
@@ -933,7 +942,7 @@
           <w:szCs w:val="22"/>
         </w:rPr>
       </w:pPr>
-      <w:hyperlink w:anchor="_Toc131274891" w:history="1">
+      <w:hyperlink w:anchor="_Toc131527981" w:history="1">
         <w:r>
           <w:rPr>
             <w:rStyle w:val="Hyperlink"/>
@@ -976,7 +985,7 @@
             <w:noProof/>
             <w:webHidden/>
           </w:rPr>
-          <w:instrText xml:space="preserve"> PAGEREF _Toc131274891 \h </w:instrText>
+          <w:instrText xml:space="preserve"> PAGEREF _Toc131527981 \h </w:instrText>
         </w:r>
         <w:r>
           <w:rPr>
@@ -1021,7 +1030,7 @@
           <w:szCs w:val="22"/>
         </w:rPr>
       </w:pPr>
-      <w:hyperlink w:anchor="_Toc131274892" w:history="1">
+      <w:hyperlink w:anchor="_Toc131527982" w:history="1">
         <w:r>
           <w:rPr>
             <w:rStyle w:val="Hyperlink"/>
@@ -1064,7 +1073,7 @@
             <w:noProof/>
             <w:webHidden/>
           </w:rPr>
-          <w:instrText xml:space="preserve"> PAGEREF _Toc131274892 \h </w:instrText>
+          <w:instrText xml:space="preserve"> PAGEREF _Toc131527982 \h </w:instrText>
         </w:r>
         <w:r>
           <w:rPr>
@@ -1109,7 +1118,7 @@
           <w:szCs w:val="22"/>
         </w:rPr>
       </w:pPr>
-      <w:hyperlink w:anchor="_Toc131274893" w:history="1">
+      <w:hyperlink w:anchor="_Toc131527983" w:history="1">
         <w:r>
           <w:rPr>
             <w:rStyle w:val="Hyperlink"/>
@@ -1152,7 +1161,183 @@
             <w:noProof/>
             <w:webHidden/>
           </w:rPr>
-          <w:instrText xml:space="preserve"> PAGEREF _Toc131274893 \h </w:instrText>
+          <w:instrText xml:space="preserve"> PAGEREF _Toc131527983 \h </w:instrText>
+        </w:r>
+        <w:r>
+          <w:rPr>
+            <w:noProof/>
+            <w:webHidden/>
+          </w:rPr>
+        </w:r>
+        <w:r>
+          <w:rPr>
+            <w:noProof/>
+            <w:webHidden/>
+          </w:rPr>
+          <w:fldChar w:fldCharType="separate"/>
+        </w:r>
+        <w:r>
+          <w:rPr>
+            <w:noProof/>
+            <w:webHidden/>
+          </w:rPr>
+          <w:t>4</w:t>
+        </w:r>
+        <w:r>
+          <w:rPr>
+            <w:noProof/>
+            <w:webHidden/>
+          </w:rPr>
+          <w:fldChar w:fldCharType="end"/>
+        </w:r>
+      </w:hyperlink>
+    </w:p>
+    <w:p>
+      <w:pPr>
+        <w:pStyle w:val="Sumrio1"/>
+        <w:tabs>
+          <w:tab w:val="left" w:pos="400"/>
+          <w:tab w:val="right" w:pos="9350"/>
+        </w:tabs>
+        <w:rPr>
+          <w:rFonts w:asciiTheme="minorHAnsi" w:eastAsiaTheme="minorEastAsia" w:hAnsiTheme="minorHAnsi" w:cstheme="minorBidi"/>
+          <w:noProof/>
+          <w:sz w:val="22"/>
+          <w:szCs w:val="22"/>
+        </w:rPr>
+      </w:pPr>
+      <w:hyperlink w:anchor="_Toc131527984" w:history="1">
+        <w:r>
+          <w:rPr>
+            <w:rStyle w:val="Hyperlink"/>
+            <w:noProof/>
+          </w:rPr>
+          <w:t>2.</w:t>
+        </w:r>
+        <w:r>
+          <w:rPr>
+            <w:rFonts w:asciiTheme="minorHAnsi" w:eastAsiaTheme="minorEastAsia" w:hAnsiTheme="minorHAnsi" w:cstheme="minorBidi"/>
+            <w:noProof/>
+            <w:sz w:val="22"/>
+            <w:szCs w:val="22"/>
+          </w:rPr>
+          <w:tab/>
+        </w:r>
+        <w:r>
+          <w:rPr>
+            <w:rStyle w:val="Hyperlink"/>
+            <w:noProof/>
+          </w:rPr>
+          <w:t>Descrição Geral</w:t>
+        </w:r>
+        <w:r>
+          <w:rPr>
+            <w:noProof/>
+            <w:webHidden/>
+          </w:rPr>
+          <w:tab/>
+        </w:r>
+        <w:r>
+          <w:rPr>
+            <w:noProof/>
+            <w:webHidden/>
+          </w:rPr>
+          <w:fldChar w:fldCharType="begin"/>
+        </w:r>
+        <w:r>
+          <w:rPr>
+            <w:noProof/>
+            <w:webHidden/>
+          </w:rPr>
+          <w:instrText xml:space="preserve"> PAGEREF _Toc131527984 \h </w:instrText>
+        </w:r>
+        <w:r>
+          <w:rPr>
+            <w:noProof/>
+            <w:webHidden/>
+          </w:rPr>
+        </w:r>
+        <w:r>
+          <w:rPr>
+            <w:noProof/>
+            <w:webHidden/>
+          </w:rPr>
+          <w:fldChar w:fldCharType="separate"/>
+        </w:r>
+        <w:r>
+          <w:rPr>
+            <w:noProof/>
+            <w:webHidden/>
+          </w:rPr>
+          <w:t>4</w:t>
+        </w:r>
+        <w:r>
+          <w:rPr>
+            <w:noProof/>
+            <w:webHidden/>
+          </w:rPr>
+          <w:fldChar w:fldCharType="end"/>
+        </w:r>
+      </w:hyperlink>
+    </w:p>
+    <w:p>
+      <w:pPr>
+        <w:pStyle w:val="Sumrio1"/>
+        <w:tabs>
+          <w:tab w:val="left" w:pos="400"/>
+          <w:tab w:val="right" w:pos="9350"/>
+        </w:tabs>
+        <w:rPr>
+          <w:rFonts w:asciiTheme="minorHAnsi" w:eastAsiaTheme="minorEastAsia" w:hAnsiTheme="minorHAnsi" w:cstheme="minorBidi"/>
+          <w:noProof/>
+          <w:sz w:val="22"/>
+          <w:szCs w:val="22"/>
+        </w:rPr>
+      </w:pPr>
+      <w:hyperlink w:anchor="_Toc131527985" w:history="1">
+        <w:r>
+          <w:rPr>
+            <w:rStyle w:val="Hyperlink"/>
+            <w:noProof/>
+          </w:rPr>
+          <w:t>3.</w:t>
+        </w:r>
+        <w:r>
+          <w:rPr>
+            <w:rFonts w:asciiTheme="minorHAnsi" w:eastAsiaTheme="minorEastAsia" w:hAnsiTheme="minorHAnsi" w:cstheme="minorBidi"/>
+            <w:noProof/>
+            <w:sz w:val="22"/>
+            <w:szCs w:val="22"/>
+          </w:rPr>
+          <w:tab/>
+        </w:r>
+        <w:r>
+          <w:rPr>
+            <w:rStyle w:val="Hyperlink"/>
+            <w:noProof/>
+          </w:rPr>
+          <w:t>Requisitos Específicos</w:t>
+        </w:r>
+        <w:r>
+          <w:rPr>
+            <w:noProof/>
+            <w:webHidden/>
+          </w:rPr>
+          <w:tab/>
+        </w:r>
+        <w:r>
+          <w:rPr>
+            <w:noProof/>
+            <w:webHidden/>
+          </w:rPr>
+          <w:fldChar w:fldCharType="begin"/>
+        </w:r>
+        <w:r>
+          <w:rPr>
+            <w:noProof/>
+            <w:webHidden/>
+          </w:rPr>
+          <w:instrText xml:space="preserve"> PAGEREF _Toc131527985 \h </w:instrText>
         </w:r>
         <w:r>
           <w:rPr>
@@ -1197,13 +1382,13 @@
           <w:szCs w:val="22"/>
         </w:rPr>
       </w:pPr>
-      <w:hyperlink w:anchor="_Toc131274894" w:history="1">
+      <w:hyperlink w:anchor="_Toc131527986" w:history="1">
         <w:r>
           <w:rPr>
             <w:rStyle w:val="Hyperlink"/>
             <w:noProof/>
           </w:rPr>
-          <w:t>1.4</w:t>
+          <w:t>3.1</w:t>
         </w:r>
         <w:r>
           <w:rPr>
@@ -1219,7 +1404,7 @@
             <w:rStyle w:val="Hyperlink"/>
             <w:noProof/>
           </w:rPr>
-          <w:t>Referências</w:t>
+          <w:t>Funcionalidade</w:t>
         </w:r>
         <w:r>
           <w:rPr>
@@ -1240,7 +1425,7 @@
             <w:noProof/>
             <w:webHidden/>
           </w:rPr>
-          <w:instrText xml:space="preserve"> PAGEREF _Toc131274894 \h </w:instrText>
+          <w:instrText xml:space="preserve"> PAGEREF _Toc131527986 \h </w:instrText>
         </w:r>
         <w:r>
           <w:rPr>
@@ -1261,6 +1446,446 @@
             <w:webHidden/>
           </w:rPr>
           <w:t>4</w:t>
+        </w:r>
+        <w:r>
+          <w:rPr>
+            <w:noProof/>
+            <w:webHidden/>
+          </w:rPr>
+          <w:fldChar w:fldCharType="end"/>
+        </w:r>
+      </w:hyperlink>
+    </w:p>
+    <w:p>
+      <w:pPr>
+        <w:pStyle w:val="Sumrio3"/>
+        <w:tabs>
+          <w:tab w:val="left" w:pos="1100"/>
+          <w:tab w:val="right" w:pos="9350"/>
+        </w:tabs>
+        <w:rPr>
+          <w:rFonts w:asciiTheme="minorHAnsi" w:eastAsiaTheme="minorEastAsia" w:hAnsiTheme="minorHAnsi" w:cstheme="minorBidi"/>
+          <w:noProof/>
+          <w:sz w:val="22"/>
+          <w:szCs w:val="22"/>
+        </w:rPr>
+      </w:pPr>
+      <w:hyperlink w:anchor="_Toc131527987" w:history="1">
+        <w:r>
+          <w:rPr>
+            <w:rStyle w:val="Hyperlink"/>
+            <w:noProof/>
+          </w:rPr>
+          <w:t>3.1.1</w:t>
+        </w:r>
+        <w:r>
+          <w:rPr>
+            <w:rFonts w:asciiTheme="minorHAnsi" w:eastAsiaTheme="minorEastAsia" w:hAnsiTheme="minorHAnsi" w:cstheme="minorBidi"/>
+            <w:noProof/>
+            <w:sz w:val="22"/>
+            <w:szCs w:val="22"/>
+          </w:rPr>
+          <w:tab/>
+        </w:r>
+        <w:r>
+          <w:rPr>
+            <w:rStyle w:val="Hyperlink"/>
+            <w:noProof/>
+          </w:rPr>
+          <w:t>RQF001 – Manter Usuário:</w:t>
+        </w:r>
+        <w:r>
+          <w:rPr>
+            <w:noProof/>
+            <w:webHidden/>
+          </w:rPr>
+          <w:tab/>
+        </w:r>
+        <w:r>
+          <w:rPr>
+            <w:noProof/>
+            <w:webHidden/>
+          </w:rPr>
+          <w:fldChar w:fldCharType="begin"/>
+        </w:r>
+        <w:r>
+          <w:rPr>
+            <w:noProof/>
+            <w:webHidden/>
+          </w:rPr>
+          <w:instrText xml:space="preserve"> PAGEREF _Toc131527987 \h </w:instrText>
+        </w:r>
+        <w:r>
+          <w:rPr>
+            <w:noProof/>
+            <w:webHidden/>
+          </w:rPr>
+        </w:r>
+        <w:r>
+          <w:rPr>
+            <w:noProof/>
+            <w:webHidden/>
+          </w:rPr>
+          <w:fldChar w:fldCharType="separate"/>
+        </w:r>
+        <w:r>
+          <w:rPr>
+            <w:noProof/>
+            <w:webHidden/>
+          </w:rPr>
+          <w:t>4</w:t>
+        </w:r>
+        <w:r>
+          <w:rPr>
+            <w:noProof/>
+            <w:webHidden/>
+          </w:rPr>
+          <w:fldChar w:fldCharType="end"/>
+        </w:r>
+      </w:hyperlink>
+    </w:p>
+    <w:p>
+      <w:pPr>
+        <w:pStyle w:val="Sumrio3"/>
+        <w:tabs>
+          <w:tab w:val="left" w:pos="1100"/>
+          <w:tab w:val="right" w:pos="9350"/>
+        </w:tabs>
+        <w:rPr>
+          <w:rFonts w:asciiTheme="minorHAnsi" w:eastAsiaTheme="minorEastAsia" w:hAnsiTheme="minorHAnsi" w:cstheme="minorBidi"/>
+          <w:noProof/>
+          <w:sz w:val="22"/>
+          <w:szCs w:val="22"/>
+        </w:rPr>
+      </w:pPr>
+      <w:hyperlink w:anchor="_Toc131527988" w:history="1">
+        <w:r>
+          <w:rPr>
+            <w:rStyle w:val="Hyperlink"/>
+            <w:noProof/>
+          </w:rPr>
+          <w:t>3.1.2</w:t>
+        </w:r>
+        <w:r>
+          <w:rPr>
+            <w:rFonts w:asciiTheme="minorHAnsi" w:eastAsiaTheme="minorEastAsia" w:hAnsiTheme="minorHAnsi" w:cstheme="minorBidi"/>
+            <w:noProof/>
+            <w:sz w:val="22"/>
+            <w:szCs w:val="22"/>
+          </w:rPr>
+          <w:tab/>
+        </w:r>
+        <w:r>
+          <w:rPr>
+            <w:rStyle w:val="Hyperlink"/>
+            <w:noProof/>
+          </w:rPr>
+          <w:t>RQF002 – Manter Treino:</w:t>
+        </w:r>
+        <w:r>
+          <w:rPr>
+            <w:noProof/>
+            <w:webHidden/>
+          </w:rPr>
+          <w:tab/>
+        </w:r>
+        <w:r>
+          <w:rPr>
+            <w:noProof/>
+            <w:webHidden/>
+          </w:rPr>
+          <w:fldChar w:fldCharType="begin"/>
+        </w:r>
+        <w:r>
+          <w:rPr>
+            <w:noProof/>
+            <w:webHidden/>
+          </w:rPr>
+          <w:instrText xml:space="preserve"> PAGEREF _Toc131527988 \h </w:instrText>
+        </w:r>
+        <w:r>
+          <w:rPr>
+            <w:noProof/>
+            <w:webHidden/>
+          </w:rPr>
+        </w:r>
+        <w:r>
+          <w:rPr>
+            <w:noProof/>
+            <w:webHidden/>
+          </w:rPr>
+          <w:fldChar w:fldCharType="separate"/>
+        </w:r>
+        <w:r>
+          <w:rPr>
+            <w:noProof/>
+            <w:webHidden/>
+          </w:rPr>
+          <w:t>5</w:t>
+        </w:r>
+        <w:r>
+          <w:rPr>
+            <w:noProof/>
+            <w:webHidden/>
+          </w:rPr>
+          <w:fldChar w:fldCharType="end"/>
+        </w:r>
+      </w:hyperlink>
+    </w:p>
+    <w:p>
+      <w:pPr>
+        <w:pStyle w:val="Sumrio3"/>
+        <w:tabs>
+          <w:tab w:val="left" w:pos="1100"/>
+          <w:tab w:val="right" w:pos="9350"/>
+        </w:tabs>
+        <w:rPr>
+          <w:rFonts w:asciiTheme="minorHAnsi" w:eastAsiaTheme="minorEastAsia" w:hAnsiTheme="minorHAnsi" w:cstheme="minorBidi"/>
+          <w:noProof/>
+          <w:sz w:val="22"/>
+          <w:szCs w:val="22"/>
+        </w:rPr>
+      </w:pPr>
+      <w:hyperlink w:anchor="_Toc131527989" w:history="1">
+        <w:r>
+          <w:rPr>
+            <w:rStyle w:val="Hyperlink"/>
+            <w:noProof/>
+          </w:rPr>
+          <w:t>3.1.3</w:t>
+        </w:r>
+        <w:r>
+          <w:rPr>
+            <w:rFonts w:asciiTheme="minorHAnsi" w:eastAsiaTheme="minorEastAsia" w:hAnsiTheme="minorHAnsi" w:cstheme="minorBidi"/>
+            <w:noProof/>
+            <w:sz w:val="22"/>
+            <w:szCs w:val="22"/>
+          </w:rPr>
+          <w:tab/>
+        </w:r>
+        <w:r>
+          <w:rPr>
+            <w:rStyle w:val="Hyperlink"/>
+            <w:noProof/>
+          </w:rPr>
+          <w:t>RQF003 – Manter Exercício:</w:t>
+        </w:r>
+        <w:r>
+          <w:rPr>
+            <w:noProof/>
+            <w:webHidden/>
+          </w:rPr>
+          <w:tab/>
+        </w:r>
+        <w:r>
+          <w:rPr>
+            <w:noProof/>
+            <w:webHidden/>
+          </w:rPr>
+          <w:fldChar w:fldCharType="begin"/>
+        </w:r>
+        <w:r>
+          <w:rPr>
+            <w:noProof/>
+            <w:webHidden/>
+          </w:rPr>
+          <w:instrText xml:space="preserve"> PAGEREF _Toc131527989 \h </w:instrText>
+        </w:r>
+        <w:r>
+          <w:rPr>
+            <w:noProof/>
+            <w:webHidden/>
+          </w:rPr>
+        </w:r>
+        <w:r>
+          <w:rPr>
+            <w:noProof/>
+            <w:webHidden/>
+          </w:rPr>
+          <w:fldChar w:fldCharType="separate"/>
+        </w:r>
+        <w:r>
+          <w:rPr>
+            <w:noProof/>
+            <w:webHidden/>
+          </w:rPr>
+          <w:t>5</w:t>
+        </w:r>
+        <w:r>
+          <w:rPr>
+            <w:noProof/>
+            <w:webHidden/>
+          </w:rPr>
+          <w:fldChar w:fldCharType="end"/>
+        </w:r>
+      </w:hyperlink>
+    </w:p>
+    <w:p>
+      <w:pPr>
+        <w:pStyle w:val="Sumrio3"/>
+        <w:tabs>
+          <w:tab w:val="left" w:pos="1100"/>
+          <w:tab w:val="right" w:pos="9350"/>
+        </w:tabs>
+        <w:rPr>
+          <w:rFonts w:asciiTheme="minorHAnsi" w:eastAsiaTheme="minorEastAsia" w:hAnsiTheme="minorHAnsi" w:cstheme="minorBidi"/>
+          <w:noProof/>
+          <w:sz w:val="22"/>
+          <w:szCs w:val="22"/>
+        </w:rPr>
+      </w:pPr>
+      <w:hyperlink w:anchor="_Toc131527990" w:history="1">
+        <w:r>
+          <w:rPr>
+            <w:rStyle w:val="Hyperlink"/>
+            <w:noProof/>
+          </w:rPr>
+          <w:t>3.1.4</w:t>
+        </w:r>
+        <w:r>
+          <w:rPr>
+            <w:rFonts w:asciiTheme="minorHAnsi" w:eastAsiaTheme="minorEastAsia" w:hAnsiTheme="minorHAnsi" w:cstheme="minorBidi"/>
+            <w:noProof/>
+            <w:sz w:val="22"/>
+            <w:szCs w:val="22"/>
+          </w:rPr>
+          <w:tab/>
+        </w:r>
+        <w:r>
+          <w:rPr>
+            <w:rStyle w:val="Hyperlink"/>
+            <w:noProof/>
+          </w:rPr>
+          <w:t>RQF004 – Manter Aparelho:</w:t>
+        </w:r>
+        <w:r>
+          <w:rPr>
+            <w:noProof/>
+            <w:webHidden/>
+          </w:rPr>
+          <w:tab/>
+        </w:r>
+        <w:r>
+          <w:rPr>
+            <w:noProof/>
+            <w:webHidden/>
+          </w:rPr>
+          <w:fldChar w:fldCharType="begin"/>
+        </w:r>
+        <w:r>
+          <w:rPr>
+            <w:noProof/>
+            <w:webHidden/>
+          </w:rPr>
+          <w:instrText xml:space="preserve"> PAGEREF _Toc131527990 \h </w:instrText>
+        </w:r>
+        <w:r>
+          <w:rPr>
+            <w:noProof/>
+            <w:webHidden/>
+          </w:rPr>
+        </w:r>
+        <w:r>
+          <w:rPr>
+            <w:noProof/>
+            <w:webHidden/>
+          </w:rPr>
+          <w:fldChar w:fldCharType="separate"/>
+        </w:r>
+        <w:r>
+          <w:rPr>
+            <w:noProof/>
+            <w:webHidden/>
+          </w:rPr>
+          <w:t>5</w:t>
+        </w:r>
+        <w:r>
+          <w:rPr>
+            <w:noProof/>
+            <w:webHidden/>
+          </w:rPr>
+          <w:fldChar w:fldCharType="end"/>
+        </w:r>
+      </w:hyperlink>
+    </w:p>
+    <w:p>
+      <w:pPr>
+        <w:pStyle w:val="Sumrio3"/>
+        <w:tabs>
+          <w:tab w:val="left" w:pos="1100"/>
+          <w:tab w:val="right" w:pos="9350"/>
+        </w:tabs>
+        <w:rPr>
+          <w:rFonts w:asciiTheme="minorHAnsi" w:eastAsiaTheme="minorEastAsia" w:hAnsiTheme="minorHAnsi" w:cstheme="minorBidi"/>
+          <w:noProof/>
+          <w:sz w:val="22"/>
+          <w:szCs w:val="22"/>
+        </w:rPr>
+      </w:pPr>
+      <w:hyperlink w:anchor="_Toc131527991" w:history="1">
+        <w:r>
+          <w:rPr>
+            <w:rStyle w:val="Hyperlink"/>
+            <w:noProof/>
+          </w:rPr>
+          <w:t>3.1.5</w:t>
+        </w:r>
+        <w:r>
+          <w:rPr>
+            <w:rFonts w:asciiTheme="minorHAnsi" w:eastAsiaTheme="minorEastAsia" w:hAnsiTheme="minorHAnsi" w:cstheme="minorBidi"/>
+            <w:noProof/>
+            <w:sz w:val="22"/>
+            <w:szCs w:val="22"/>
+          </w:rPr>
+          <w:tab/>
+        </w:r>
+        <w:r>
+          <w:rPr>
+            <w:rStyle w:val="Hyperlink"/>
+            <w:noProof/>
+          </w:rPr>
+          <w:t>RQF005 – Manter Avaliação Corporal:</w:t>
+        </w:r>
+        <w:r>
+          <w:rPr>
+            <w:noProof/>
+            <w:webHidden/>
+          </w:rPr>
+          <w:tab/>
+        </w:r>
+        <w:r>
+          <w:rPr>
+            <w:noProof/>
+            <w:webHidden/>
+          </w:rPr>
+          <w:fldChar w:fldCharType="begin"/>
+        </w:r>
+        <w:r>
+          <w:rPr>
+            <w:noProof/>
+            <w:webHidden/>
+          </w:rPr>
+          <w:instrText xml:space="preserve"> PAGEREF _Toc131527991 \h </w:instrText>
+        </w:r>
+        <w:r>
+          <w:rPr>
+            <w:noProof/>
+            <w:webHidden/>
+          </w:rPr>
+        </w:r>
+        <w:r>
+          <w:rPr>
+            <w:noProof/>
+            <w:webHidden/>
+          </w:rPr>
+          <w:fldChar w:fldCharType="separate"/>
+        </w:r>
+        <w:r>
+          <w:rPr>
+            <w:noProof/>
+            <w:webHidden/>
+          </w:rPr>
+          <w:t>5</w:t>
         </w:r>
         <w:r>
           <w:rPr>
@@ -1285,13 +1910,13 @@
           <w:szCs w:val="22"/>
         </w:rPr>
       </w:pPr>
-      <w:hyperlink w:anchor="_Toc131274895" w:history="1">
+      <w:hyperlink w:anchor="_Toc131527992" w:history="1">
         <w:r>
           <w:rPr>
             <w:rStyle w:val="Hyperlink"/>
             <w:noProof/>
           </w:rPr>
-          <w:t>1.5</w:t>
+          <w:t>3.2</w:t>
         </w:r>
         <w:r>
           <w:rPr>
@@ -1307,7 +1932,7 @@
             <w:rStyle w:val="Hyperlink"/>
             <w:noProof/>
           </w:rPr>
-          <w:t>Visão Geral</w:t>
+          <w:t>Utilidade</w:t>
         </w:r>
         <w:r>
           <w:rPr>
@@ -1328,7 +1953,7 @@
             <w:noProof/>
             <w:webHidden/>
           </w:rPr>
-          <w:instrText xml:space="preserve"> PAGEREF _Toc131274895 \h </w:instrText>
+          <w:instrText xml:space="preserve"> PAGEREF _Toc131527992 \h </w:instrText>
         </w:r>
         <w:r>
           <w:rPr>
@@ -1348,7 +1973,7 @@
             <w:noProof/>
             <w:webHidden/>
           </w:rPr>
-          <w:t>4</w:t>
+          <w:t>6</w:t>
         </w:r>
         <w:r>
           <w:rPr>
@@ -1361,9 +1986,9 @@
     </w:p>
     <w:p>
       <w:pPr>
-        <w:pStyle w:val="Sumrio1"/>
+        <w:pStyle w:val="Sumrio3"/>
         <w:tabs>
-          <w:tab w:val="left" w:pos="400"/>
+          <w:tab w:val="left" w:pos="1100"/>
           <w:tab w:val="right" w:pos="9350"/>
         </w:tabs>
         <w:rPr>
@@ -1373,13 +1998,13 @@
           <w:szCs w:val="22"/>
         </w:rPr>
       </w:pPr>
-      <w:hyperlink w:anchor="_Toc131274896" w:history="1">
+      <w:hyperlink w:anchor="_Toc131527993" w:history="1">
         <w:r>
           <w:rPr>
             <w:rStyle w:val="Hyperlink"/>
             <w:noProof/>
           </w:rPr>
-          <w:t>2.</w:t>
+          <w:t>3.2.1</w:t>
         </w:r>
         <w:r>
           <w:rPr>
@@ -1395,7 +2020,7 @@
             <w:rStyle w:val="Hyperlink"/>
             <w:noProof/>
           </w:rPr>
-          <w:t>Descrição Geral</w:t>
+          <w:t>RNF001 - Tempo Aprendizagem Utilização</w:t>
         </w:r>
         <w:r>
           <w:rPr>
@@ -1416,7 +2041,7 @@
             <w:noProof/>
             <w:webHidden/>
           </w:rPr>
-          <w:instrText xml:space="preserve"> PAGEREF _Toc131274896 \h </w:instrText>
+          <w:instrText xml:space="preserve"> PAGEREF _Toc131527993 \h </w:instrText>
         </w:r>
         <w:r>
           <w:rPr>
@@ -1436,95 +2061,7 @@
             <w:noProof/>
             <w:webHidden/>
           </w:rPr>
-          <w:t>4</w:t>
-        </w:r>
-        <w:r>
-          <w:rPr>
-            <w:noProof/>
-            <w:webHidden/>
-          </w:rPr>
-          <w:fldChar w:fldCharType="end"/>
-        </w:r>
-      </w:hyperlink>
-    </w:p>
-    <w:p>
-      <w:pPr>
-        <w:pStyle w:val="Sumrio1"/>
-        <w:tabs>
-          <w:tab w:val="left" w:pos="400"/>
-          <w:tab w:val="right" w:pos="9350"/>
-        </w:tabs>
-        <w:rPr>
-          <w:rFonts w:asciiTheme="minorHAnsi" w:eastAsiaTheme="minorEastAsia" w:hAnsiTheme="minorHAnsi" w:cstheme="minorBidi"/>
-          <w:noProof/>
-          <w:sz w:val="22"/>
-          <w:szCs w:val="22"/>
-        </w:rPr>
-      </w:pPr>
-      <w:hyperlink w:anchor="_Toc131274897" w:history="1">
-        <w:r>
-          <w:rPr>
-            <w:rStyle w:val="Hyperlink"/>
-            <w:noProof/>
-          </w:rPr>
-          <w:t>3.</w:t>
-        </w:r>
-        <w:r>
-          <w:rPr>
-            <w:rFonts w:asciiTheme="minorHAnsi" w:eastAsiaTheme="minorEastAsia" w:hAnsiTheme="minorHAnsi" w:cstheme="minorBidi"/>
-            <w:noProof/>
-            <w:sz w:val="22"/>
-            <w:szCs w:val="22"/>
-          </w:rPr>
-          <w:tab/>
-        </w:r>
-        <w:r>
-          <w:rPr>
-            <w:rStyle w:val="Hyperlink"/>
-            <w:noProof/>
-          </w:rPr>
-          <w:t>Requisitos Específicos</w:t>
-        </w:r>
-        <w:r>
-          <w:rPr>
-            <w:noProof/>
-            <w:webHidden/>
-          </w:rPr>
-          <w:tab/>
-        </w:r>
-        <w:r>
-          <w:rPr>
-            <w:noProof/>
-            <w:webHidden/>
-          </w:rPr>
-          <w:fldChar w:fldCharType="begin"/>
-        </w:r>
-        <w:r>
-          <w:rPr>
-            <w:noProof/>
-            <w:webHidden/>
-          </w:rPr>
-          <w:instrText xml:space="preserve"> PAGEREF _Toc131274897 \h </w:instrText>
-        </w:r>
-        <w:r>
-          <w:rPr>
-            <w:noProof/>
-            <w:webHidden/>
-          </w:rPr>
-        </w:r>
-        <w:r>
-          <w:rPr>
-            <w:noProof/>
-            <w:webHidden/>
-          </w:rPr>
-          <w:fldChar w:fldCharType="separate"/>
-        </w:r>
-        <w:r>
-          <w:rPr>
-            <w:noProof/>
-            <w:webHidden/>
-          </w:rPr>
-          <w:t>5</w:t>
+          <w:t>6</w:t>
         </w:r>
         <w:r>
           <w:rPr>
@@ -1549,13 +2086,13 @@
           <w:szCs w:val="22"/>
         </w:rPr>
       </w:pPr>
-      <w:hyperlink w:anchor="_Toc131274898" w:history="1">
+      <w:hyperlink w:anchor="_Toc131527994" w:history="1">
         <w:r>
           <w:rPr>
             <w:rStyle w:val="Hyperlink"/>
             <w:noProof/>
           </w:rPr>
-          <w:t>3.1</w:t>
+          <w:t>3.3</w:t>
         </w:r>
         <w:r>
           <w:rPr>
@@ -1571,7 +2108,7 @@
             <w:rStyle w:val="Hyperlink"/>
             <w:noProof/>
           </w:rPr>
-          <w:t>Funcionalidade</w:t>
+          <w:t>Suportabilidade</w:t>
         </w:r>
         <w:r>
           <w:rPr>
@@ -1592,7 +2129,7 @@
             <w:noProof/>
             <w:webHidden/>
           </w:rPr>
-          <w:instrText xml:space="preserve"> PAGEREF _Toc131274898 \h </w:instrText>
+          <w:instrText xml:space="preserve"> PAGEREF _Toc131527994 \h </w:instrText>
         </w:r>
         <w:r>
           <w:rPr>
@@ -1612,7 +2149,7 @@
             <w:noProof/>
             <w:webHidden/>
           </w:rPr>
-          <w:t>5</w:t>
+          <w:t>6</w:t>
         </w:r>
         <w:r>
           <w:rPr>
@@ -1637,15 +2174,13 @@
           <w:szCs w:val="22"/>
         </w:rPr>
       </w:pPr>
-      <w:hyperlink w:anchor="_Toc131274899" w:history="1">
+      <w:hyperlink w:anchor="_Toc131527995" w:history="1">
         <w:r>
           <w:rPr>
             <w:rStyle w:val="Hyperlink"/>
-            <w:b/>
-            <w:bCs/>
-            <w:noProof/>
-          </w:rPr>
-          <w:t>3.1.1</w:t>
+            <w:noProof/>
+          </w:rPr>
+          <w:t>3.3.1</w:t>
         </w:r>
         <w:r>
           <w:rPr>
@@ -1659,11 +2194,9 @@
         <w:r>
           <w:rPr>
             <w:rStyle w:val="Hyperlink"/>
-            <w:b/>
-            <w:bCs/>
-            <w:noProof/>
-          </w:rPr>
-          <w:t>RQF001 – Manter Usuário:</w:t>
+            <w:noProof/>
+          </w:rPr>
+          <w:t>RNF002 - Aplicação Android</w:t>
         </w:r>
         <w:r>
           <w:rPr>
@@ -1684,7 +2217,7 @@
             <w:noProof/>
             <w:webHidden/>
           </w:rPr>
-          <w:instrText xml:space="preserve"> PAGEREF _Toc131274899 \h </w:instrText>
+          <w:instrText xml:space="preserve"> PAGEREF _Toc131527995 \h </w:instrText>
         </w:r>
         <w:r>
           <w:rPr>
@@ -1704,7 +2237,7 @@
             <w:noProof/>
             <w:webHidden/>
           </w:rPr>
-          <w:t>5</w:t>
+          <w:t>6</w:t>
         </w:r>
         <w:r>
           <w:rPr>
@@ -1729,15 +2262,13 @@
           <w:szCs w:val="22"/>
         </w:rPr>
       </w:pPr>
-      <w:hyperlink w:anchor="_Toc131274900" w:history="1">
+      <w:hyperlink w:anchor="_Toc131527996" w:history="1">
         <w:r>
           <w:rPr>
             <w:rStyle w:val="Hyperlink"/>
-            <w:b/>
-            <w:bCs/>
-            <w:noProof/>
-          </w:rPr>
-          <w:t>3.1.2</w:t>
+            <w:noProof/>
+          </w:rPr>
+          <w:t>3.3.2</w:t>
         </w:r>
         <w:r>
           <w:rPr>
@@ -1751,11 +2282,9 @@
         <w:r>
           <w:rPr>
             <w:rStyle w:val="Hyperlink"/>
-            <w:b/>
-            <w:bCs/>
-            <w:noProof/>
-          </w:rPr>
-          <w:t>RQF002 – Manter Treino:</w:t>
+            <w:noProof/>
+          </w:rPr>
+          <w:t>RNF003 - Aplicação IOS</w:t>
         </w:r>
         <w:r>
           <w:rPr>
@@ -1776,7 +2305,7 @@
             <w:noProof/>
             <w:webHidden/>
           </w:rPr>
-          <w:instrText xml:space="preserve"> PAGEREF _Toc131274900 \h </w:instrText>
+          <w:instrText xml:space="preserve"> PAGEREF _Toc131527996 \h </w:instrText>
         </w:r>
         <w:r>
           <w:rPr>
@@ -1821,15 +2350,13 @@
           <w:szCs w:val="22"/>
         </w:rPr>
       </w:pPr>
-      <w:hyperlink w:anchor="_Toc131274901" w:history="1">
+      <w:hyperlink w:anchor="_Toc131527997" w:history="1">
         <w:r>
           <w:rPr>
             <w:rStyle w:val="Hyperlink"/>
-            <w:b/>
-            <w:bCs/>
-            <w:noProof/>
-          </w:rPr>
-          <w:t>3.1.3</w:t>
+            <w:noProof/>
+          </w:rPr>
+          <w:t>3.3.3</w:t>
         </w:r>
         <w:r>
           <w:rPr>
@@ -1843,11 +2370,9 @@
         <w:r>
           <w:rPr>
             <w:rStyle w:val="Hyperlink"/>
-            <w:b/>
-            <w:bCs/>
-            <w:noProof/>
-          </w:rPr>
-          <w:t>RQF003 – Manter Exercício:</w:t>
+            <w:noProof/>
+          </w:rPr>
+          <w:t>RNF004 - Aplicação WEB</w:t>
         </w:r>
         <w:r>
           <w:rPr>
@@ -1868,7 +2393,7 @@
             <w:noProof/>
             <w:webHidden/>
           </w:rPr>
-          <w:instrText xml:space="preserve"> PAGEREF _Toc131274901 \h </w:instrText>
+          <w:instrText xml:space="preserve"> PAGEREF _Toc131527997 \h </w:instrText>
         </w:r>
         <w:r>
           <w:rPr>
@@ -1889,806 +2414,6 @@
             <w:webHidden/>
           </w:rPr>
           <w:t>6</w:t>
-        </w:r>
-        <w:r>
-          <w:rPr>
-            <w:noProof/>
-            <w:webHidden/>
-          </w:rPr>
-          <w:fldChar w:fldCharType="end"/>
-        </w:r>
-      </w:hyperlink>
-    </w:p>
-    <w:p>
-      <w:pPr>
-        <w:pStyle w:val="Sumrio3"/>
-        <w:tabs>
-          <w:tab w:val="left" w:pos="1100"/>
-          <w:tab w:val="right" w:pos="9350"/>
-        </w:tabs>
-        <w:rPr>
-          <w:rFonts w:asciiTheme="minorHAnsi" w:eastAsiaTheme="minorEastAsia" w:hAnsiTheme="minorHAnsi" w:cstheme="minorBidi"/>
-          <w:noProof/>
-          <w:sz w:val="22"/>
-          <w:szCs w:val="22"/>
-        </w:rPr>
-      </w:pPr>
-      <w:hyperlink w:anchor="_Toc131274902" w:history="1">
-        <w:r>
-          <w:rPr>
-            <w:rStyle w:val="Hyperlink"/>
-            <w:b/>
-            <w:bCs/>
-            <w:noProof/>
-          </w:rPr>
-          <w:t>3.1.4</w:t>
-        </w:r>
-        <w:r>
-          <w:rPr>
-            <w:rFonts w:asciiTheme="minorHAnsi" w:eastAsiaTheme="minorEastAsia" w:hAnsiTheme="minorHAnsi" w:cstheme="minorBidi"/>
-            <w:noProof/>
-            <w:sz w:val="22"/>
-            <w:szCs w:val="22"/>
-          </w:rPr>
-          <w:tab/>
-        </w:r>
-        <w:r>
-          <w:rPr>
-            <w:rStyle w:val="Hyperlink"/>
-            <w:b/>
-            <w:bCs/>
-            <w:noProof/>
-          </w:rPr>
-          <w:t>RQF004 – Manter Aparelho:</w:t>
-        </w:r>
-        <w:r>
-          <w:rPr>
-            <w:noProof/>
-            <w:webHidden/>
-          </w:rPr>
-          <w:tab/>
-        </w:r>
-        <w:r>
-          <w:rPr>
-            <w:noProof/>
-            <w:webHidden/>
-          </w:rPr>
-          <w:fldChar w:fldCharType="begin"/>
-        </w:r>
-        <w:r>
-          <w:rPr>
-            <w:noProof/>
-            <w:webHidden/>
-          </w:rPr>
-          <w:instrText xml:space="preserve"> PAGEREF _Toc131274902 \h </w:instrText>
-        </w:r>
-        <w:r>
-          <w:rPr>
-            <w:noProof/>
-            <w:webHidden/>
-          </w:rPr>
-        </w:r>
-        <w:r>
-          <w:rPr>
-            <w:noProof/>
-            <w:webHidden/>
-          </w:rPr>
-          <w:fldChar w:fldCharType="separate"/>
-        </w:r>
-        <w:r>
-          <w:rPr>
-            <w:noProof/>
-            <w:webHidden/>
-          </w:rPr>
-          <w:t>6</w:t>
-        </w:r>
-        <w:r>
-          <w:rPr>
-            <w:noProof/>
-            <w:webHidden/>
-          </w:rPr>
-          <w:fldChar w:fldCharType="end"/>
-        </w:r>
-      </w:hyperlink>
-    </w:p>
-    <w:p>
-      <w:pPr>
-        <w:pStyle w:val="Sumrio3"/>
-        <w:tabs>
-          <w:tab w:val="left" w:pos="1100"/>
-          <w:tab w:val="right" w:pos="9350"/>
-        </w:tabs>
-        <w:rPr>
-          <w:rFonts w:asciiTheme="minorHAnsi" w:eastAsiaTheme="minorEastAsia" w:hAnsiTheme="minorHAnsi" w:cstheme="minorBidi"/>
-          <w:noProof/>
-          <w:sz w:val="22"/>
-          <w:szCs w:val="22"/>
-        </w:rPr>
-      </w:pPr>
-      <w:hyperlink w:anchor="_Toc131274903" w:history="1">
-        <w:r>
-          <w:rPr>
-            <w:rStyle w:val="Hyperlink"/>
-            <w:b/>
-            <w:bCs/>
-            <w:noProof/>
-          </w:rPr>
-          <w:t>3.1.5</w:t>
-        </w:r>
-        <w:r>
-          <w:rPr>
-            <w:rFonts w:asciiTheme="minorHAnsi" w:eastAsiaTheme="minorEastAsia" w:hAnsiTheme="minorHAnsi" w:cstheme="minorBidi"/>
-            <w:noProof/>
-            <w:sz w:val="22"/>
-            <w:szCs w:val="22"/>
-          </w:rPr>
-          <w:tab/>
-        </w:r>
-        <w:r>
-          <w:rPr>
-            <w:rStyle w:val="Hyperlink"/>
-            <w:b/>
-            <w:bCs/>
-            <w:noProof/>
-          </w:rPr>
-          <w:t>RQF005 – Manter Avaliação Corporal:</w:t>
-        </w:r>
-        <w:r>
-          <w:rPr>
-            <w:noProof/>
-            <w:webHidden/>
-          </w:rPr>
-          <w:tab/>
-        </w:r>
-        <w:r>
-          <w:rPr>
-            <w:noProof/>
-            <w:webHidden/>
-          </w:rPr>
-          <w:fldChar w:fldCharType="begin"/>
-        </w:r>
-        <w:r>
-          <w:rPr>
-            <w:noProof/>
-            <w:webHidden/>
-          </w:rPr>
-          <w:instrText xml:space="preserve"> PAGEREF _Toc131274903 \h </w:instrText>
-        </w:r>
-        <w:r>
-          <w:rPr>
-            <w:noProof/>
-            <w:webHidden/>
-          </w:rPr>
-        </w:r>
-        <w:r>
-          <w:rPr>
-            <w:noProof/>
-            <w:webHidden/>
-          </w:rPr>
-          <w:fldChar w:fldCharType="separate"/>
-        </w:r>
-        <w:r>
-          <w:rPr>
-            <w:noProof/>
-            <w:webHidden/>
-          </w:rPr>
-          <w:t>6</w:t>
-        </w:r>
-        <w:r>
-          <w:rPr>
-            <w:noProof/>
-            <w:webHidden/>
-          </w:rPr>
-          <w:fldChar w:fldCharType="end"/>
-        </w:r>
-      </w:hyperlink>
-    </w:p>
-    <w:p>
-      <w:pPr>
-        <w:pStyle w:val="Sumrio2"/>
-        <w:tabs>
-          <w:tab w:val="left" w:pos="880"/>
-          <w:tab w:val="right" w:pos="9350"/>
-        </w:tabs>
-        <w:rPr>
-          <w:rFonts w:asciiTheme="minorHAnsi" w:eastAsiaTheme="minorEastAsia" w:hAnsiTheme="minorHAnsi" w:cstheme="minorBidi"/>
-          <w:noProof/>
-          <w:sz w:val="22"/>
-          <w:szCs w:val="22"/>
-        </w:rPr>
-      </w:pPr>
-      <w:hyperlink w:anchor="_Toc131274904" w:history="1">
-        <w:r>
-          <w:rPr>
-            <w:rStyle w:val="Hyperlink"/>
-            <w:noProof/>
-          </w:rPr>
-          <w:t>3.2</w:t>
-        </w:r>
-        <w:r>
-          <w:rPr>
-            <w:rFonts w:asciiTheme="minorHAnsi" w:eastAsiaTheme="minorEastAsia" w:hAnsiTheme="minorHAnsi" w:cstheme="minorBidi"/>
-            <w:noProof/>
-            <w:sz w:val="22"/>
-            <w:szCs w:val="22"/>
-          </w:rPr>
-          <w:tab/>
-        </w:r>
-        <w:r>
-          <w:rPr>
-            <w:rStyle w:val="Hyperlink"/>
-            <w:noProof/>
-          </w:rPr>
-          <w:t>Utilidade</w:t>
-        </w:r>
-        <w:r>
-          <w:rPr>
-            <w:noProof/>
-            <w:webHidden/>
-          </w:rPr>
-          <w:tab/>
-        </w:r>
-        <w:r>
-          <w:rPr>
-            <w:noProof/>
-            <w:webHidden/>
-          </w:rPr>
-          <w:fldChar w:fldCharType="begin"/>
-        </w:r>
-        <w:r>
-          <w:rPr>
-            <w:noProof/>
-            <w:webHidden/>
-          </w:rPr>
-          <w:instrText xml:space="preserve"> PAGEREF _Toc131274904 \h </w:instrText>
-        </w:r>
-        <w:r>
-          <w:rPr>
-            <w:noProof/>
-            <w:webHidden/>
-          </w:rPr>
-        </w:r>
-        <w:r>
-          <w:rPr>
-            <w:noProof/>
-            <w:webHidden/>
-          </w:rPr>
-          <w:fldChar w:fldCharType="separate"/>
-        </w:r>
-        <w:r>
-          <w:rPr>
-            <w:noProof/>
-            <w:webHidden/>
-          </w:rPr>
-          <w:t>6</w:t>
-        </w:r>
-        <w:r>
-          <w:rPr>
-            <w:noProof/>
-            <w:webHidden/>
-          </w:rPr>
-          <w:fldChar w:fldCharType="end"/>
-        </w:r>
-      </w:hyperlink>
-    </w:p>
-    <w:p>
-      <w:pPr>
-        <w:pStyle w:val="Sumrio3"/>
-        <w:tabs>
-          <w:tab w:val="left" w:pos="1100"/>
-          <w:tab w:val="right" w:pos="9350"/>
-        </w:tabs>
-        <w:rPr>
-          <w:rFonts w:asciiTheme="minorHAnsi" w:eastAsiaTheme="minorEastAsia" w:hAnsiTheme="minorHAnsi" w:cstheme="minorBidi"/>
-          <w:noProof/>
-          <w:sz w:val="22"/>
-          <w:szCs w:val="22"/>
-        </w:rPr>
-      </w:pPr>
-      <w:hyperlink w:anchor="_Toc131274905" w:history="1">
-        <w:r>
-          <w:rPr>
-            <w:rStyle w:val="Hyperlink"/>
-            <w:noProof/>
-          </w:rPr>
-          <w:t>3.2.1</w:t>
-        </w:r>
-        <w:r>
-          <w:rPr>
-            <w:rFonts w:asciiTheme="minorHAnsi" w:eastAsiaTheme="minorEastAsia" w:hAnsiTheme="minorHAnsi" w:cstheme="minorBidi"/>
-            <w:noProof/>
-            <w:sz w:val="22"/>
-            <w:szCs w:val="22"/>
-          </w:rPr>
-          <w:tab/>
-        </w:r>
-        <w:r>
-          <w:rPr>
-            <w:rStyle w:val="Hyperlink"/>
-            <w:noProof/>
-          </w:rPr>
-          <w:t>RNF001 - Tempo Aprendizagem Utilização</w:t>
-        </w:r>
-        <w:r>
-          <w:rPr>
-            <w:noProof/>
-            <w:webHidden/>
-          </w:rPr>
-          <w:tab/>
-        </w:r>
-        <w:r>
-          <w:rPr>
-            <w:noProof/>
-            <w:webHidden/>
-          </w:rPr>
-          <w:fldChar w:fldCharType="begin"/>
-        </w:r>
-        <w:r>
-          <w:rPr>
-            <w:noProof/>
-            <w:webHidden/>
-          </w:rPr>
-          <w:instrText xml:space="preserve"> PAGEREF _Toc131274905 \h </w:instrText>
-        </w:r>
-        <w:r>
-          <w:rPr>
-            <w:noProof/>
-            <w:webHidden/>
-          </w:rPr>
-        </w:r>
-        <w:r>
-          <w:rPr>
-            <w:noProof/>
-            <w:webHidden/>
-          </w:rPr>
-          <w:fldChar w:fldCharType="separate"/>
-        </w:r>
-        <w:r>
-          <w:rPr>
-            <w:noProof/>
-            <w:webHidden/>
-          </w:rPr>
-          <w:t>6</w:t>
-        </w:r>
-        <w:r>
-          <w:rPr>
-            <w:noProof/>
-            <w:webHidden/>
-          </w:rPr>
-          <w:fldChar w:fldCharType="end"/>
-        </w:r>
-      </w:hyperlink>
-    </w:p>
-    <w:p>
-      <w:pPr>
-        <w:pStyle w:val="Sumrio2"/>
-        <w:tabs>
-          <w:tab w:val="left" w:pos="880"/>
-          <w:tab w:val="right" w:pos="9350"/>
-        </w:tabs>
-        <w:rPr>
-          <w:rFonts w:asciiTheme="minorHAnsi" w:eastAsiaTheme="minorEastAsia" w:hAnsiTheme="minorHAnsi" w:cstheme="minorBidi"/>
-          <w:noProof/>
-          <w:sz w:val="22"/>
-          <w:szCs w:val="22"/>
-        </w:rPr>
-      </w:pPr>
-      <w:hyperlink w:anchor="_Toc131274906" w:history="1">
-        <w:r>
-          <w:rPr>
-            <w:rStyle w:val="Hyperlink"/>
-            <w:noProof/>
-          </w:rPr>
-          <w:t>3.3</w:t>
-        </w:r>
-        <w:r>
-          <w:rPr>
-            <w:rFonts w:asciiTheme="minorHAnsi" w:eastAsiaTheme="minorEastAsia" w:hAnsiTheme="minorHAnsi" w:cstheme="minorBidi"/>
-            <w:noProof/>
-            <w:sz w:val="22"/>
-            <w:szCs w:val="22"/>
-          </w:rPr>
-          <w:tab/>
-        </w:r>
-        <w:r>
-          <w:rPr>
-            <w:rStyle w:val="Hyperlink"/>
-            <w:noProof/>
-          </w:rPr>
-          <w:t>Suportabilidade</w:t>
-        </w:r>
-        <w:r>
-          <w:rPr>
-            <w:noProof/>
-            <w:webHidden/>
-          </w:rPr>
-          <w:tab/>
-        </w:r>
-        <w:r>
-          <w:rPr>
-            <w:noProof/>
-            <w:webHidden/>
-          </w:rPr>
-          <w:fldChar w:fldCharType="begin"/>
-        </w:r>
-        <w:r>
-          <w:rPr>
-            <w:noProof/>
-            <w:webHidden/>
-          </w:rPr>
-          <w:instrText xml:space="preserve"> PAGEREF _Toc131274906 \h </w:instrText>
-        </w:r>
-        <w:r>
-          <w:rPr>
-            <w:noProof/>
-            <w:webHidden/>
-          </w:rPr>
-        </w:r>
-        <w:r>
-          <w:rPr>
-            <w:noProof/>
-            <w:webHidden/>
-          </w:rPr>
-          <w:fldChar w:fldCharType="separate"/>
-        </w:r>
-        <w:r>
-          <w:rPr>
-            <w:noProof/>
-            <w:webHidden/>
-          </w:rPr>
-          <w:t>6</w:t>
-        </w:r>
-        <w:r>
-          <w:rPr>
-            <w:noProof/>
-            <w:webHidden/>
-          </w:rPr>
-          <w:fldChar w:fldCharType="end"/>
-        </w:r>
-      </w:hyperlink>
-    </w:p>
-    <w:p>
-      <w:pPr>
-        <w:pStyle w:val="Sumrio3"/>
-        <w:tabs>
-          <w:tab w:val="left" w:pos="1100"/>
-          <w:tab w:val="right" w:pos="9350"/>
-        </w:tabs>
-        <w:rPr>
-          <w:rFonts w:asciiTheme="minorHAnsi" w:eastAsiaTheme="minorEastAsia" w:hAnsiTheme="minorHAnsi" w:cstheme="minorBidi"/>
-          <w:noProof/>
-          <w:sz w:val="22"/>
-          <w:szCs w:val="22"/>
-        </w:rPr>
-      </w:pPr>
-      <w:hyperlink w:anchor="_Toc131274907" w:history="1">
-        <w:r>
-          <w:rPr>
-            <w:rStyle w:val="Hyperlink"/>
-            <w:noProof/>
-          </w:rPr>
-          <w:t>3.3.1</w:t>
-        </w:r>
-        <w:r>
-          <w:rPr>
-            <w:rFonts w:asciiTheme="minorHAnsi" w:eastAsiaTheme="minorEastAsia" w:hAnsiTheme="minorHAnsi" w:cstheme="minorBidi"/>
-            <w:noProof/>
-            <w:sz w:val="22"/>
-            <w:szCs w:val="22"/>
-          </w:rPr>
-          <w:tab/>
-        </w:r>
-        <w:r>
-          <w:rPr>
-            <w:rStyle w:val="Hyperlink"/>
-            <w:noProof/>
-          </w:rPr>
-          <w:t>RNF002 - Aplicação Android</w:t>
-        </w:r>
-        <w:r>
-          <w:rPr>
-            <w:noProof/>
-            <w:webHidden/>
-          </w:rPr>
-          <w:tab/>
-        </w:r>
-        <w:r>
-          <w:rPr>
-            <w:noProof/>
-            <w:webHidden/>
-          </w:rPr>
-          <w:fldChar w:fldCharType="begin"/>
-        </w:r>
-        <w:r>
-          <w:rPr>
-            <w:noProof/>
-            <w:webHidden/>
-          </w:rPr>
-          <w:instrText xml:space="preserve"> PAGEREF _Toc131274907 \h </w:instrText>
-        </w:r>
-        <w:r>
-          <w:rPr>
-            <w:noProof/>
-            <w:webHidden/>
-          </w:rPr>
-        </w:r>
-        <w:r>
-          <w:rPr>
-            <w:noProof/>
-            <w:webHidden/>
-          </w:rPr>
-          <w:fldChar w:fldCharType="separate"/>
-        </w:r>
-        <w:r>
-          <w:rPr>
-            <w:noProof/>
-            <w:webHidden/>
-          </w:rPr>
-          <w:t>6</w:t>
-        </w:r>
-        <w:r>
-          <w:rPr>
-            <w:noProof/>
-            <w:webHidden/>
-          </w:rPr>
-          <w:fldChar w:fldCharType="end"/>
-        </w:r>
-      </w:hyperlink>
-    </w:p>
-    <w:p>
-      <w:pPr>
-        <w:pStyle w:val="Sumrio3"/>
-        <w:tabs>
-          <w:tab w:val="left" w:pos="1100"/>
-          <w:tab w:val="right" w:pos="9350"/>
-        </w:tabs>
-        <w:rPr>
-          <w:rFonts w:asciiTheme="minorHAnsi" w:eastAsiaTheme="minorEastAsia" w:hAnsiTheme="minorHAnsi" w:cstheme="minorBidi"/>
-          <w:noProof/>
-          <w:sz w:val="22"/>
-          <w:szCs w:val="22"/>
-        </w:rPr>
-      </w:pPr>
-      <w:hyperlink w:anchor="_Toc131274908" w:history="1">
-        <w:r>
-          <w:rPr>
-            <w:rStyle w:val="Hyperlink"/>
-            <w:noProof/>
-          </w:rPr>
-          <w:t>3.3.2</w:t>
-        </w:r>
-        <w:r>
-          <w:rPr>
-            <w:rFonts w:asciiTheme="minorHAnsi" w:eastAsiaTheme="minorEastAsia" w:hAnsiTheme="minorHAnsi" w:cstheme="minorBidi"/>
-            <w:noProof/>
-            <w:sz w:val="22"/>
-            <w:szCs w:val="22"/>
-          </w:rPr>
-          <w:tab/>
-        </w:r>
-        <w:r>
-          <w:rPr>
-            <w:rStyle w:val="Hyperlink"/>
-            <w:noProof/>
-          </w:rPr>
-          <w:t>RNF003 - Aplicação IOS</w:t>
-        </w:r>
-        <w:r>
-          <w:rPr>
-            <w:noProof/>
-            <w:webHidden/>
-          </w:rPr>
-          <w:tab/>
-        </w:r>
-        <w:r>
-          <w:rPr>
-            <w:noProof/>
-            <w:webHidden/>
-          </w:rPr>
-          <w:fldChar w:fldCharType="begin"/>
-        </w:r>
-        <w:r>
-          <w:rPr>
-            <w:noProof/>
-            <w:webHidden/>
-          </w:rPr>
-          <w:instrText xml:space="preserve"> PAGEREF _Toc131274908 \h </w:instrText>
-        </w:r>
-        <w:r>
-          <w:rPr>
-            <w:noProof/>
-            <w:webHidden/>
-          </w:rPr>
-        </w:r>
-        <w:r>
-          <w:rPr>
-            <w:noProof/>
-            <w:webHidden/>
-          </w:rPr>
-          <w:fldChar w:fldCharType="separate"/>
-        </w:r>
-        <w:r>
-          <w:rPr>
-            <w:noProof/>
-            <w:webHidden/>
-          </w:rPr>
-          <w:t>6</w:t>
-        </w:r>
-        <w:r>
-          <w:rPr>
-            <w:noProof/>
-            <w:webHidden/>
-          </w:rPr>
-          <w:fldChar w:fldCharType="end"/>
-        </w:r>
-      </w:hyperlink>
-    </w:p>
-    <w:p>
-      <w:pPr>
-        <w:pStyle w:val="Sumrio3"/>
-        <w:tabs>
-          <w:tab w:val="left" w:pos="1100"/>
-          <w:tab w:val="right" w:pos="9350"/>
-        </w:tabs>
-        <w:rPr>
-          <w:rFonts w:asciiTheme="minorHAnsi" w:eastAsiaTheme="minorEastAsia" w:hAnsiTheme="minorHAnsi" w:cstheme="minorBidi"/>
-          <w:noProof/>
-          <w:sz w:val="22"/>
-          <w:szCs w:val="22"/>
-        </w:rPr>
-      </w:pPr>
-      <w:hyperlink w:anchor="_Toc131274909" w:history="1">
-        <w:r>
-          <w:rPr>
-            <w:rStyle w:val="Hyperlink"/>
-            <w:noProof/>
-          </w:rPr>
-          <w:t>3.3.3</w:t>
-        </w:r>
-        <w:r>
-          <w:rPr>
-            <w:rFonts w:asciiTheme="minorHAnsi" w:eastAsiaTheme="minorEastAsia" w:hAnsiTheme="minorHAnsi" w:cstheme="minorBidi"/>
-            <w:noProof/>
-            <w:sz w:val="22"/>
-            <w:szCs w:val="22"/>
-          </w:rPr>
-          <w:tab/>
-        </w:r>
-        <w:r>
-          <w:rPr>
-            <w:rStyle w:val="Hyperlink"/>
-            <w:noProof/>
-          </w:rPr>
-          <w:t>RNF004 - Aplicação WEB</w:t>
-        </w:r>
-        <w:r>
-          <w:rPr>
-            <w:noProof/>
-            <w:webHidden/>
-          </w:rPr>
-          <w:tab/>
-        </w:r>
-        <w:r>
-          <w:rPr>
-            <w:noProof/>
-            <w:webHidden/>
-          </w:rPr>
-          <w:fldChar w:fldCharType="begin"/>
-        </w:r>
-        <w:r>
-          <w:rPr>
-            <w:noProof/>
-            <w:webHidden/>
-          </w:rPr>
-          <w:instrText xml:space="preserve"> PAGEREF _Toc131274909 \h </w:instrText>
-        </w:r>
-        <w:r>
-          <w:rPr>
-            <w:noProof/>
-            <w:webHidden/>
-          </w:rPr>
-        </w:r>
-        <w:r>
-          <w:rPr>
-            <w:noProof/>
-            <w:webHidden/>
-          </w:rPr>
-          <w:fldChar w:fldCharType="separate"/>
-        </w:r>
-        <w:r>
-          <w:rPr>
-            <w:noProof/>
-            <w:webHidden/>
-          </w:rPr>
-          <w:t>7</w:t>
-        </w:r>
-        <w:r>
-          <w:rPr>
-            <w:noProof/>
-            <w:webHidden/>
-          </w:rPr>
-          <w:fldChar w:fldCharType="end"/>
-        </w:r>
-      </w:hyperlink>
-    </w:p>
-    <w:p>
-      <w:pPr>
-        <w:pStyle w:val="Sumrio2"/>
-        <w:tabs>
-          <w:tab w:val="left" w:pos="880"/>
-          <w:tab w:val="right" w:pos="9350"/>
-        </w:tabs>
-        <w:rPr>
-          <w:rFonts w:asciiTheme="minorHAnsi" w:eastAsiaTheme="minorEastAsia" w:hAnsiTheme="minorHAnsi" w:cstheme="minorBidi"/>
-          <w:noProof/>
-          <w:sz w:val="22"/>
-          <w:szCs w:val="22"/>
-        </w:rPr>
-      </w:pPr>
-      <w:hyperlink w:anchor="_Toc131274910" w:history="1">
-        <w:r>
-          <w:rPr>
-            <w:rStyle w:val="Hyperlink"/>
-            <w:noProof/>
-          </w:rPr>
-          <w:t>3.4</w:t>
-        </w:r>
-        <w:r>
-          <w:rPr>
-            <w:rFonts w:asciiTheme="minorHAnsi" w:eastAsiaTheme="minorEastAsia" w:hAnsiTheme="minorHAnsi" w:cstheme="minorBidi"/>
-            <w:noProof/>
-            <w:sz w:val="22"/>
-            <w:szCs w:val="22"/>
-          </w:rPr>
-          <w:tab/>
-        </w:r>
-        <w:r>
-          <w:rPr>
-            <w:rStyle w:val="Hyperlink"/>
-            <w:noProof/>
-          </w:rPr>
-          <w:t>Padrões Aplicáveis</w:t>
-        </w:r>
-        <w:r>
-          <w:rPr>
-            <w:noProof/>
-            <w:webHidden/>
-          </w:rPr>
-          <w:tab/>
-        </w:r>
-        <w:r>
-          <w:rPr>
-            <w:noProof/>
-            <w:webHidden/>
-          </w:rPr>
-          <w:fldChar w:fldCharType="begin"/>
-        </w:r>
-        <w:r>
-          <w:rPr>
-            <w:noProof/>
-            <w:webHidden/>
-          </w:rPr>
-          <w:instrText xml:space="preserve"> PAGEREF _Toc131274910 \h </w:instrText>
-        </w:r>
-        <w:r>
-          <w:rPr>
-            <w:noProof/>
-            <w:webHidden/>
-          </w:rPr>
-        </w:r>
-        <w:r>
-          <w:rPr>
-            <w:noProof/>
-            <w:webHidden/>
-          </w:rPr>
-          <w:fldChar w:fldCharType="separate"/>
-        </w:r>
-        <w:r>
-          <w:rPr>
-            <w:noProof/>
-            <w:webHidden/>
-          </w:rPr>
-          <w:t>7</w:t>
         </w:r>
         <w:r>
           <w:rPr>
@@ -2722,7 +2447,7 @@
           <w:numId w:val="2"/>
         </w:numPr>
       </w:pPr>
-      <w:bookmarkStart w:id="0" w:name="_Toc131274890"/>
+      <w:bookmarkStart w:id="0" w:name="_Toc131527980"/>
       <w:r>
         <w:t>Introdução</w:t>
       </w:r>
@@ -2735,9 +2460,17 @@
           <w:ilvl w:val="1"/>
           <w:numId w:val="2"/>
         </w:numPr>
-      </w:pPr>
-      <w:bookmarkStart w:id="1" w:name="_Toc131274891"/>
-      <w:r>
+        <w:rPr>
+          <w:sz w:val="24"/>
+          <w:szCs w:val="24"/>
+        </w:rPr>
+      </w:pPr>
+      <w:bookmarkStart w:id="1" w:name="_Toc131527981"/>
+      <w:r>
+        <w:rPr>
+          <w:sz w:val="24"/>
+          <w:szCs w:val="24"/>
+        </w:rPr>
         <w:t>Objetivo</w:t>
       </w:r>
       <w:bookmarkEnd w:id="1"/>
@@ -2745,20 +2478,36 @@
     <w:p>
       <w:pPr>
         <w:ind w:left="720"/>
-      </w:pPr>
-      <w:r>
+        <w:jc w:val="both"/>
+        <w:rPr>
+          <w:sz w:val="24"/>
+          <w:szCs w:val="24"/>
+        </w:rPr>
+      </w:pPr>
+      <w:r>
+        <w:rPr>
+          <w:sz w:val="24"/>
+          <w:szCs w:val="24"/>
+        </w:rPr>
         <w:t>Esta documentação de Especificação de Requisito de Software tem como finalidade, descrever a estruturação e comportamento do software a ser desenvolvido, intitulado como BullkApp.</w:t>
       </w:r>
     </w:p>
     <w:p>
       <w:pPr>
         <w:ind w:left="720"/>
+        <w:jc w:val="both"/>
         <w:rPr>
           <w:iCs/>
           <w:color w:val="0000FF"/>
-        </w:rPr>
-      </w:pPr>
-      <w:r>
+          <w:sz w:val="24"/>
+          <w:szCs w:val="24"/>
+        </w:rPr>
+      </w:pPr>
+      <w:r>
+        <w:rPr>
+          <w:sz w:val="24"/>
+          <w:szCs w:val="24"/>
+        </w:rPr>
         <w:t xml:space="preserve">A partir dela, será possível identificar os pontos de atenção da aplicação e as necessidades que precisam ser supridas, esses pontos serão elencados através da sessão de Requisitos. </w:t>
       </w:r>
     </w:p>
@@ -2769,9 +2518,17 @@
           <w:ilvl w:val="1"/>
           <w:numId w:val="2"/>
         </w:numPr>
-      </w:pPr>
-      <w:bookmarkStart w:id="2" w:name="_Toc131274892"/>
-      <w:r>
+        <w:rPr>
+          <w:sz w:val="24"/>
+          <w:szCs w:val="24"/>
+        </w:rPr>
+      </w:pPr>
+      <w:bookmarkStart w:id="2" w:name="_Toc131527982"/>
+      <w:r>
+        <w:rPr>
+          <w:sz w:val="24"/>
+          <w:szCs w:val="24"/>
+        </w:rPr>
         <w:t>Escopo</w:t>
       </w:r>
       <w:bookmarkEnd w:id="2"/>
@@ -2787,48 +2544,156 @@
         </w:pBdr>
         <w:spacing w:before="120" w:after="120"/>
         <w:ind w:left="720"/>
+        <w:jc w:val="both"/>
+        <w:rPr>
+          <w:sz w:val="24"/>
+          <w:szCs w:val="24"/>
+        </w:rPr>
+      </w:pPr>
+      <w:r>
+        <w:rPr>
+          <w:sz w:val="24"/>
+          <w:szCs w:val="24"/>
+        </w:rPr>
+        <w:t xml:space="preserve">A aplicação abordada neste documento, tem como objetivo permitir uma melhor experiência para os frequentadores de academias de musculação. Com a utilização do software, os alunos poderão acompanhar sua </w:t>
+      </w:r>
+      <w:r>
+        <w:rPr>
+          <w:sz w:val="24"/>
+          <w:szCs w:val="24"/>
+        </w:rPr>
+        <w:t xml:space="preserve">constante </w:t>
+      </w:r>
+      <w:r>
+        <w:rPr>
+          <w:sz w:val="24"/>
+          <w:szCs w:val="24"/>
+        </w:rPr>
+        <w:t>evolução</w:t>
+      </w:r>
+      <w:r>
+        <w:rPr>
+          <w:sz w:val="24"/>
+          <w:szCs w:val="24"/>
+        </w:rPr>
+        <w:t>,</w:t>
+      </w:r>
+      <w:r>
+        <w:rPr>
+          <w:sz w:val="24"/>
+          <w:szCs w:val="24"/>
+        </w:rPr>
+        <w:t xml:space="preserve"> </w:t>
+      </w:r>
+      <w:r>
+        <w:rPr>
+          <w:sz w:val="24"/>
+          <w:szCs w:val="24"/>
+        </w:rPr>
+        <w:t xml:space="preserve">na sessão de exercícios poderá assistir uma </w:t>
+      </w:r>
+      <w:r>
+        <w:rPr>
+          <w:sz w:val="24"/>
+          <w:szCs w:val="24"/>
+        </w:rPr>
+        <w:t>demonstração do treino</w:t>
+      </w:r>
+      <w:r>
+        <w:rPr>
+          <w:sz w:val="24"/>
+          <w:szCs w:val="24"/>
+        </w:rPr>
+        <w:t xml:space="preserve"> e pensando na otimização do tempo do aluno, a aplicação terá a opção de recomendação, que retornará um outro exercício equivalente, caso o que esteja previsto para o aluno realizar, já esteja em uso naquele momento.</w:t>
+      </w:r>
+    </w:p>
+    <w:p>
+      <w:pPr>
+        <w:pBdr>
+          <w:top w:val="nil"/>
+          <w:left w:val="nil"/>
+          <w:bottom w:val="nil"/>
+          <w:right w:val="nil"/>
+          <w:between w:val="nil"/>
+        </w:pBdr>
+        <w:spacing w:before="120" w:after="120"/>
+        <w:ind w:left="720"/>
+        <w:jc w:val="both"/>
         <w:rPr>
           <w:iCs/>
           <w:color w:val="0000FF"/>
-        </w:rPr>
-      </w:pPr>
-      <w:r>
-        <w:t>A aplicação abordada neste documento, tem como objetivo permitir uma melhor experiência para os frequentadores de academias de musculação. Com a utilização do software, os alunos poderão acompanhar sua evolução e demonstração do treino</w:t>
-      </w:r>
-      <w:r>
-        <w:t>.</w:t>
-      </w:r>
-      <w:r>
-        <w:br/>
-      </w:r>
-      <w:r>
+          <w:sz w:val="24"/>
+          <w:szCs w:val="24"/>
+        </w:rPr>
+      </w:pPr>
+      <w:r>
+        <w:rPr>
+          <w:sz w:val="24"/>
+          <w:szCs w:val="24"/>
+        </w:rPr>
         <w:t xml:space="preserve">O BullkApp será uma aplicação multiplataforma sendo dividido em dois segmentos. Usuário </w:t>
       </w:r>
       <w:r>
+        <w:rPr>
+          <w:sz w:val="24"/>
+          <w:szCs w:val="24"/>
+        </w:rPr>
         <w:t>aluno</w:t>
       </w:r>
       <w:r>
+        <w:rPr>
+          <w:sz w:val="24"/>
+          <w:szCs w:val="24"/>
+        </w:rPr>
         <w:t>,</w:t>
       </w:r>
       <w:r>
+        <w:rPr>
+          <w:sz w:val="24"/>
+          <w:szCs w:val="24"/>
+        </w:rPr>
         <w:t xml:space="preserve"> que terá uma aplicação mobile</w:t>
       </w:r>
       <w:r>
+        <w:rPr>
+          <w:sz w:val="24"/>
+          <w:szCs w:val="24"/>
+        </w:rPr>
         <w:t xml:space="preserve"> na qual permitirá acessar as funções destacadas anteriormente </w:t>
       </w:r>
       <w:r>
+        <w:rPr>
+          <w:sz w:val="24"/>
+          <w:szCs w:val="24"/>
+        </w:rPr>
         <w:t>e a área para administradores/professores</w:t>
       </w:r>
       <w:r>
+        <w:rPr>
+          <w:sz w:val="24"/>
+          <w:szCs w:val="24"/>
+        </w:rPr>
         <w:t xml:space="preserve">, </w:t>
       </w:r>
       <w:r>
+        <w:rPr>
+          <w:sz w:val="24"/>
+          <w:szCs w:val="24"/>
+        </w:rPr>
         <w:t>os quais serão</w:t>
       </w:r>
       <w:r>
+        <w:rPr>
+          <w:sz w:val="24"/>
+          <w:szCs w:val="24"/>
+        </w:rPr>
         <w:t xml:space="preserve"> responsáveis por lançarem os treinos e toda a parte de administração do App</w:t>
       </w:r>
       <w:r>
+        <w:rPr>
+          <w:sz w:val="24"/>
+          <w:szCs w:val="24"/>
+        </w:rPr>
         <w:t xml:space="preserve">. </w:t>
       </w:r>
     </w:p>
@@ -2839,9 +2704,17 @@
           <w:ilvl w:val="1"/>
           <w:numId w:val="2"/>
         </w:numPr>
-      </w:pPr>
-      <w:bookmarkStart w:id="3" w:name="_Toc131274893"/>
-      <w:r>
+        <w:rPr>
+          <w:sz w:val="24"/>
+          <w:szCs w:val="24"/>
+        </w:rPr>
+      </w:pPr>
+      <w:bookmarkStart w:id="3" w:name="_Toc131527983"/>
+      <w:r>
+        <w:rPr>
+          <w:sz w:val="24"/>
+          <w:szCs w:val="24"/>
+        </w:rPr>
         <w:t>Definições, Acrônimos e Abreviações</w:t>
       </w:r>
       <w:bookmarkEnd w:id="3"/>
@@ -2850,8 +2723,16 @@
       <w:pPr>
         <w:ind w:left="720"/>
         <w:jc w:val="both"/>
-      </w:pPr>
-      <w:r>
+        <w:rPr>
+          <w:sz w:val="24"/>
+          <w:szCs w:val="24"/>
+        </w:rPr>
+      </w:pPr>
+      <w:r>
+        <w:rPr>
+          <w:sz w:val="24"/>
+          <w:szCs w:val="24"/>
+        </w:rPr>
         <w:t xml:space="preserve">CRUD – Esse termo é utilizado para referenciar as operações básicas de uma aplicação, C - Create, R -Read, U - Update e D - Delete. Ou seja, criar, ler, atualizar e apagar, respectivamente. </w:t>
       </w:r>
     </w:p>
@@ -2869,7 +2750,7 @@
           <w:numId w:val="2"/>
         </w:numPr>
       </w:pPr>
-      <w:bookmarkStart w:id="4" w:name="_Toc131274896"/>
+      <w:bookmarkStart w:id="4" w:name="_Toc131527984"/>
       <w:r>
         <w:t>Descrição Geral</w:t>
       </w:r>
@@ -2887,21 +2768,73 @@
         <w:spacing w:before="120" w:after="120"/>
         <w:ind w:left="763"/>
         <w:jc w:val="both"/>
-      </w:pPr>
-      <w:r>
+        <w:rPr>
+          <w:sz w:val="24"/>
+          <w:szCs w:val="24"/>
+        </w:rPr>
+      </w:pPr>
+      <w:r>
+        <w:rPr>
+          <w:sz w:val="24"/>
+          <w:szCs w:val="24"/>
+        </w:rPr>
         <w:t xml:space="preserve">O BullkApp será desenvolvido para suprir a demanda de aplicações voltadas para o público de academias de musculação. </w:t>
       </w:r>
       <w:r>
+        <w:rPr>
+          <w:sz w:val="24"/>
+          <w:szCs w:val="24"/>
+        </w:rPr>
         <w:t xml:space="preserve">Nos cenários analisados, percebeu que quando há a utilização de aplicativos para intermediar essa rotina de treinos, eles não proporcionam uma boa experiência para o aluno. </w:t>
       </w:r>
       <w:r>
+        <w:rPr>
+          <w:sz w:val="24"/>
+          <w:szCs w:val="24"/>
+        </w:rPr>
         <w:t xml:space="preserve">O método comumente </w:t>
       </w:r>
       <w:r>
+        <w:rPr>
+          <w:sz w:val="24"/>
+          <w:szCs w:val="24"/>
+        </w:rPr>
         <w:t>utilizado é a impressão dos treinos em papel</w:t>
       </w:r>
       <w:r>
-        <w:t xml:space="preserve">, o que é um problema, porque durante o treino o aluno acaba suando e inevitavelmente acaba lhe danificando, assim será necessário realizar outra impressão, resultando em um consumo de papel desnecessário. </w:t>
+        <w:rPr>
+          <w:sz w:val="24"/>
+          <w:szCs w:val="24"/>
+        </w:rPr>
+        <w:t xml:space="preserve">, o que é um problema, porque durante o treino o aluno acaba suando e inevitavelmente acaba </w:t>
+      </w:r>
+      <w:r>
+        <w:rPr>
+          <w:sz w:val="24"/>
+          <w:szCs w:val="24"/>
+        </w:rPr>
+        <w:t>o</w:t>
+      </w:r>
+      <w:r>
+        <w:rPr>
+          <w:sz w:val="24"/>
+          <w:szCs w:val="24"/>
+        </w:rPr>
+        <w:t xml:space="preserve"> danificando, assim</w:t>
+      </w:r>
+      <w:r>
+        <w:rPr>
+          <w:sz w:val="24"/>
+          <w:szCs w:val="24"/>
+        </w:rPr>
+        <w:t>,</w:t>
+      </w:r>
+      <w:r>
+        <w:rPr>
+          <w:sz w:val="24"/>
+          <w:szCs w:val="24"/>
+        </w:rPr>
+        <w:t xml:space="preserve"> será necessário realizar outra impressão, resultando em um consumo de papel desnecessário. </w:t>
       </w:r>
     </w:p>
     <w:p>
@@ -2916,47 +2849,107 @@
         <w:spacing w:before="120" w:after="120"/>
         <w:ind w:left="763"/>
         <w:jc w:val="both"/>
-      </w:pPr>
-      <w:r>
+        <w:rPr>
+          <w:sz w:val="24"/>
+          <w:szCs w:val="24"/>
+        </w:rPr>
+      </w:pPr>
+      <w:r>
+        <w:rPr>
+          <w:sz w:val="24"/>
+          <w:szCs w:val="24"/>
+        </w:rPr>
         <w:t xml:space="preserve">O aplicativo apresentará dois tipos de usuários, o </w:t>
       </w:r>
       <w:r>
+        <w:rPr>
+          <w:sz w:val="24"/>
+          <w:szCs w:val="24"/>
+        </w:rPr>
         <w:t>aluno</w:t>
       </w:r>
       <w:r>
+        <w:rPr>
+          <w:sz w:val="24"/>
+          <w:szCs w:val="24"/>
+        </w:rPr>
         <w:t>,</w:t>
       </w:r>
       <w:r>
+        <w:rPr>
+          <w:sz w:val="24"/>
+          <w:szCs w:val="24"/>
+        </w:rPr>
         <w:t xml:space="preserve"> </w:t>
       </w:r>
       <w:r>
+        <w:rPr>
+          <w:sz w:val="24"/>
+          <w:szCs w:val="24"/>
+        </w:rPr>
         <w:t xml:space="preserve">que </w:t>
       </w:r>
       <w:r>
+        <w:rPr>
+          <w:sz w:val="24"/>
+          <w:szCs w:val="24"/>
+        </w:rPr>
         <w:t xml:space="preserve">terá condições de consultar seus treinos </w:t>
       </w:r>
       <w:r>
+        <w:rPr>
+          <w:sz w:val="24"/>
+          <w:szCs w:val="24"/>
+        </w:rPr>
         <w:t xml:space="preserve">no </w:t>
       </w:r>
       <w:r>
+        <w:rPr>
+          <w:sz w:val="24"/>
+          <w:szCs w:val="24"/>
+        </w:rPr>
         <w:t xml:space="preserve">padrão ABC, verificando suas descrições (peso, repetições e tempo de descanso) e vídeo de demonstração de cada exercício; solicitar suas avaliações </w:t>
       </w:r>
       <w:r>
+        <w:rPr>
+          <w:sz w:val="24"/>
+          <w:szCs w:val="24"/>
+        </w:rPr>
         <w:t>já realizadas anteriormente</w:t>
       </w:r>
       <w:r>
+        <w:rPr>
+          <w:sz w:val="24"/>
+          <w:szCs w:val="24"/>
+        </w:rPr>
         <w:t>; Dica de substituição de exercício para quando o aparelho listado no treino já se encontra em uso.</w:t>
       </w:r>
       <w:r>
+        <w:rPr>
+          <w:sz w:val="24"/>
+          <w:szCs w:val="24"/>
+        </w:rPr>
         <w:t xml:space="preserve"> E o </w:t>
       </w:r>
       <w:r>
+        <w:rPr>
+          <w:sz w:val="24"/>
+          <w:szCs w:val="24"/>
+        </w:rPr>
         <w:t xml:space="preserve">outro tipo de usuário é o </w:t>
       </w:r>
       <w:r>
+        <w:rPr>
+          <w:sz w:val="24"/>
+          <w:szCs w:val="24"/>
+        </w:rPr>
         <w:t>professor/administrador</w:t>
       </w:r>
       <w:r>
+        <w:rPr>
+          <w:sz w:val="24"/>
+          <w:szCs w:val="24"/>
+        </w:rPr>
         <w:t>, que será o responsável pelo gerenciamento de treinos (lançamento, atualizações e disponibilização das avaliações físicas) e configurações do aplicativo.</w:t>
       </w:r>
     </w:p>
@@ -2971,46 +2964,57 @@
         </w:pBdr>
         <w:spacing w:before="120" w:after="120"/>
         <w:ind w:left="763"/>
+        <w:jc w:val="both"/>
         <w:rPr>
           <w:iCs/>
           <w:color w:val="0000FF"/>
-        </w:rPr>
-      </w:pPr>
-      <w:r>
+          <w:sz w:val="24"/>
+          <w:szCs w:val="24"/>
+        </w:rPr>
+      </w:pPr>
+      <w:r>
+        <w:rPr>
+          <w:sz w:val="24"/>
+          <w:szCs w:val="24"/>
+        </w:rPr>
+        <w:lastRenderedPageBreak/>
         <w:t>O BullkApp será uma aplicação multiplataforma, para dispositivos mobiles e W</w:t>
       </w:r>
       <w:r>
+        <w:rPr>
+          <w:sz w:val="24"/>
+          <w:szCs w:val="24"/>
+        </w:rPr>
         <w:t>eb</w:t>
       </w:r>
       <w:r>
+        <w:rPr>
+          <w:sz w:val="24"/>
+          <w:szCs w:val="24"/>
+        </w:rPr>
         <w:t xml:space="preserve">, </w:t>
       </w:r>
       <w:r>
+        <w:rPr>
+          <w:sz w:val="24"/>
+          <w:szCs w:val="24"/>
+        </w:rPr>
         <w:t>o acesso a cada plataforma será respeitado</w:t>
       </w:r>
       <w:r>
+        <w:rPr>
+          <w:sz w:val="24"/>
+          <w:szCs w:val="24"/>
+        </w:rPr>
         <w:t xml:space="preserve"> as premissas do tipo de usuário</w:t>
       </w:r>
       <w:r>
+        <w:rPr>
+          <w:sz w:val="24"/>
+          <w:szCs w:val="24"/>
+        </w:rPr>
         <w:t xml:space="preserve">, aluno acessará via aplicação mobile e professor/administrador através da Web. </w:t>
       </w:r>
-    </w:p>
-    <w:p>
-      <w:pPr>
-        <w:pBdr>
-          <w:top w:val="nil"/>
-          <w:left w:val="nil"/>
-          <w:bottom w:val="nil"/>
-          <w:right w:val="nil"/>
-          <w:between w:val="nil"/>
-        </w:pBdr>
-        <w:spacing w:before="120" w:after="120"/>
-        <w:ind w:left="763"/>
-        <w:rPr>
-          <w:iCs/>
-          <w:color w:val="0000FF"/>
-        </w:rPr>
-      </w:pPr>
     </w:p>
     <w:p>
       <w:pPr>
@@ -3020,14 +3024,11 @@
           <w:numId w:val="2"/>
         </w:numPr>
       </w:pPr>
-      <w:bookmarkStart w:id="5" w:name="_Toc131274897"/>
+      <w:bookmarkStart w:id="5" w:name="_Toc131527985"/>
       <w:r>
         <w:t>Requisitos Específicos</w:t>
       </w:r>
       <w:bookmarkEnd w:id="5"/>
-      <w:r>
-        <w:t xml:space="preserve"> </w:t>
-      </w:r>
     </w:p>
     <w:p>
       <w:pPr>
@@ -3036,9 +3037,17 @@
           <w:ilvl w:val="1"/>
           <w:numId w:val="2"/>
         </w:numPr>
-      </w:pPr>
-      <w:bookmarkStart w:id="6" w:name="_Toc131274898"/>
-      <w:r>
+        <w:rPr>
+          <w:sz w:val="24"/>
+          <w:szCs w:val="24"/>
+        </w:rPr>
+      </w:pPr>
+      <w:bookmarkStart w:id="6" w:name="_Toc131527986"/>
+      <w:r>
+        <w:rPr>
+          <w:sz w:val="24"/>
+          <w:szCs w:val="24"/>
+        </w:rPr>
         <w:t>Funcionalidade</w:t>
       </w:r>
       <w:bookmarkEnd w:id="6"/>
@@ -3053,26 +3062,38 @@
         <w:rPr>
           <w:b/>
           <w:bCs/>
-        </w:rPr>
-      </w:pPr>
-      <w:bookmarkStart w:id="7" w:name="_Toc131274899"/>
-      <w:bookmarkStart w:id="8" w:name="_Hlk130130259"/>
+          <w:sz w:val="24"/>
+          <w:szCs w:val="24"/>
+        </w:rPr>
+      </w:pPr>
+      <w:bookmarkStart w:id="7" w:name="_Hlk130130259"/>
+      <w:bookmarkStart w:id="8" w:name="_Toc131527987"/>
       <w:r>
         <w:rPr>
           <w:b/>
           <w:bCs/>
+          <w:sz w:val="24"/>
+          <w:szCs w:val="24"/>
         </w:rPr>
         <w:t>RQF001 – Manter Usuário:</w:t>
       </w:r>
-      <w:bookmarkEnd w:id="7"/>
-    </w:p>
-    <w:bookmarkEnd w:id="8"/>
+      <w:bookmarkEnd w:id="8"/>
+    </w:p>
+    <w:bookmarkEnd w:id="7"/>
     <w:p>
       <w:pPr>
         <w:ind w:left="720"/>
         <w:jc w:val="both"/>
-      </w:pPr>
-      <w:r>
+        <w:rPr>
+          <w:sz w:val="24"/>
+          <w:szCs w:val="24"/>
+        </w:rPr>
+      </w:pPr>
+      <w:r>
+        <w:rPr>
+          <w:sz w:val="24"/>
+          <w:szCs w:val="24"/>
+        </w:rPr>
         <w:t>O Sistema deverá suportar as operações CRUD de Usuários. Que por sua vez, possibilitará fazer a distinção entre os usuários do tipo:</w:t>
       </w:r>
     </w:p>
@@ -3080,20 +3101,44 @@
       <w:pPr>
         <w:ind w:left="720"/>
         <w:jc w:val="both"/>
-      </w:pPr>
-      <w:r>
+        <w:rPr>
+          <w:sz w:val="24"/>
+          <w:szCs w:val="24"/>
+        </w:rPr>
+      </w:pPr>
+      <w:r>
+        <w:rPr>
+          <w:sz w:val="24"/>
+          <w:szCs w:val="24"/>
+        </w:rPr>
         <w:t xml:space="preserve">- Aluno: </w:t>
       </w:r>
       <w:r>
+        <w:rPr>
+          <w:sz w:val="24"/>
+          <w:szCs w:val="24"/>
+        </w:rPr>
         <w:t>Este usuário terá condições de consultar seus treinos,</w:t>
       </w:r>
       <w:r>
+        <w:rPr>
+          <w:sz w:val="24"/>
+          <w:szCs w:val="24"/>
+        </w:rPr>
         <w:t xml:space="preserve"> assistir os vídeos de demonstração</w:t>
       </w:r>
       <w:r>
+        <w:rPr>
+          <w:sz w:val="24"/>
+          <w:szCs w:val="24"/>
+        </w:rPr>
         <w:t xml:space="preserve"> </w:t>
       </w:r>
       <w:r>
+        <w:rPr>
+          <w:sz w:val="24"/>
+          <w:szCs w:val="24"/>
+        </w:rPr>
         <w:t>e acessar suas avaliações já realizadas;</w:t>
       </w:r>
     </w:p>
@@ -3101,11 +3146,23 @@
       <w:pPr>
         <w:ind w:left="720"/>
         <w:jc w:val="both"/>
-      </w:pPr>
-      <w:r>
+        <w:rPr>
+          <w:sz w:val="24"/>
+          <w:szCs w:val="24"/>
+        </w:rPr>
+      </w:pPr>
+      <w:r>
+        <w:rPr>
+          <w:sz w:val="24"/>
+          <w:szCs w:val="24"/>
+        </w:rPr>
         <w:t>- Professor/Administrador:</w:t>
       </w:r>
       <w:r>
+        <w:rPr>
+          <w:sz w:val="24"/>
+          <w:szCs w:val="24"/>
+        </w:rPr>
         <w:t xml:space="preserve"> Este usuário será o responsável por lançar os treinos dos alunos e suas avaliações;</w:t>
       </w:r>
     </w:p>
@@ -3113,14 +3170,26 @@
       <w:pPr>
         <w:ind w:left="720"/>
         <w:jc w:val="both"/>
+        <w:rPr>
+          <w:sz w:val="24"/>
+          <w:szCs w:val="24"/>
+        </w:rPr>
       </w:pPr>
     </w:p>
     <w:p>
       <w:pPr>
         <w:ind w:left="720"/>
         <w:jc w:val="both"/>
-      </w:pPr>
-      <w:r>
+        <w:rPr>
+          <w:sz w:val="24"/>
+          <w:szCs w:val="24"/>
+        </w:rPr>
+      </w:pPr>
+      <w:r>
+        <w:rPr>
+          <w:sz w:val="24"/>
+          <w:szCs w:val="24"/>
+        </w:rPr>
         <w:t>Para realizar o cadastro dos usuários, será necessário apresentar as seguintes informações:</w:t>
       </w:r>
     </w:p>
@@ -3128,8 +3197,16 @@
       <w:pPr>
         <w:ind w:left="720"/>
         <w:jc w:val="both"/>
-      </w:pPr>
-      <w:r>
+        <w:rPr>
+          <w:sz w:val="24"/>
+          <w:szCs w:val="24"/>
+        </w:rPr>
+      </w:pPr>
+      <w:r>
+        <w:rPr>
+          <w:sz w:val="24"/>
+          <w:szCs w:val="24"/>
+        </w:rPr>
         <w:t xml:space="preserve">  - ID;</w:t>
       </w:r>
     </w:p>
@@ -3137,11 +3214,23 @@
       <w:pPr>
         <w:ind w:left="720"/>
         <w:jc w:val="both"/>
-      </w:pPr>
-      <w:r>
+        <w:rPr>
+          <w:sz w:val="24"/>
+          <w:szCs w:val="24"/>
+        </w:rPr>
+      </w:pPr>
+      <w:r>
+        <w:rPr>
+          <w:sz w:val="24"/>
+          <w:szCs w:val="24"/>
+        </w:rPr>
         <w:t xml:space="preserve">  </w:t>
       </w:r>
       <w:r>
+        <w:rPr>
+          <w:sz w:val="24"/>
+          <w:szCs w:val="24"/>
+        </w:rPr>
         <w:t>- Nome;</w:t>
       </w:r>
     </w:p>
@@ -3149,8 +3238,16 @@
       <w:pPr>
         <w:ind w:left="720"/>
         <w:jc w:val="both"/>
-      </w:pPr>
-      <w:r>
+        <w:rPr>
+          <w:sz w:val="24"/>
+          <w:szCs w:val="24"/>
+        </w:rPr>
+      </w:pPr>
+      <w:r>
+        <w:rPr>
+          <w:sz w:val="24"/>
+          <w:szCs w:val="24"/>
+        </w:rPr>
         <w:t xml:space="preserve">  - Idade;</w:t>
       </w:r>
     </w:p>
@@ -3158,8 +3255,16 @@
       <w:pPr>
         <w:ind w:left="720"/>
         <w:jc w:val="both"/>
-      </w:pPr>
-      <w:r>
+        <w:rPr>
+          <w:sz w:val="24"/>
+          <w:szCs w:val="24"/>
+        </w:rPr>
+      </w:pPr>
+      <w:r>
+        <w:rPr>
+          <w:sz w:val="24"/>
+          <w:szCs w:val="24"/>
+        </w:rPr>
         <w:t xml:space="preserve">  - Sexo;</w:t>
       </w:r>
     </w:p>
@@ -3167,8 +3272,16 @@
       <w:pPr>
         <w:ind w:left="720"/>
         <w:jc w:val="both"/>
-      </w:pPr>
-      <w:r>
+        <w:rPr>
+          <w:sz w:val="24"/>
+          <w:szCs w:val="24"/>
+        </w:rPr>
+      </w:pPr>
+      <w:r>
+        <w:rPr>
+          <w:sz w:val="24"/>
+          <w:szCs w:val="24"/>
+        </w:rPr>
         <w:t xml:space="preserve">  - Telefone;</w:t>
       </w:r>
     </w:p>
@@ -3176,8 +3289,16 @@
       <w:pPr>
         <w:ind w:left="720"/>
         <w:jc w:val="both"/>
-      </w:pPr>
-      <w:r>
+        <w:rPr>
+          <w:sz w:val="24"/>
+          <w:szCs w:val="24"/>
+        </w:rPr>
+      </w:pPr>
+      <w:r>
+        <w:rPr>
+          <w:sz w:val="24"/>
+          <w:szCs w:val="24"/>
+        </w:rPr>
         <w:t xml:space="preserve">  - E-mail;</w:t>
       </w:r>
     </w:p>
@@ -3185,34 +3306,60 @@
       <w:pPr>
         <w:ind w:left="720"/>
         <w:jc w:val="both"/>
-      </w:pPr>
-      <w:r>
-        <w:t xml:space="preserve">  - Tipo Usuário;</w:t>
+        <w:rPr>
+          <w:sz w:val="24"/>
+          <w:szCs w:val="24"/>
+        </w:rPr>
+      </w:pPr>
+      <w:r>
+        <w:rPr>
+          <w:sz w:val="24"/>
+          <w:szCs w:val="24"/>
+        </w:rPr>
+        <w:t xml:space="preserve">  - Endereço;</w:t>
       </w:r>
     </w:p>
     <w:p>
       <w:pPr>
         <w:ind w:left="720"/>
         <w:jc w:val="both"/>
-      </w:pPr>
-      <w:r>
+        <w:rPr>
+          <w:sz w:val="24"/>
+          <w:szCs w:val="24"/>
+        </w:rPr>
+      </w:pPr>
+      <w:r>
+        <w:rPr>
+          <w:sz w:val="24"/>
+          <w:szCs w:val="24"/>
+        </w:rPr>
+        <w:t xml:space="preserve">  - Tipo Usuário;</w:t>
+      </w:r>
+    </w:p>
+    <w:p>
+      <w:pPr>
+        <w:ind w:left="720"/>
+        <w:jc w:val="both"/>
+        <w:rPr>
+          <w:sz w:val="24"/>
+          <w:szCs w:val="24"/>
+        </w:rPr>
+      </w:pPr>
+      <w:r>
+        <w:rPr>
+          <w:sz w:val="24"/>
+          <w:szCs w:val="24"/>
+        </w:rPr>
         <w:t xml:space="preserve">  - URL Foto/Avatar;</w:t>
       </w:r>
     </w:p>
     <w:p>
       <w:pPr>
-        <w:pBdr>
-          <w:top w:val="nil"/>
-          <w:left w:val="nil"/>
-          <w:bottom w:val="nil"/>
-          <w:right w:val="nil"/>
-          <w:between w:val="nil"/>
-        </w:pBdr>
-        <w:spacing w:before="120" w:after="120"/>
-        <w:ind w:left="763"/>
-        <w:rPr>
-          <w:iCs/>
-          <w:color w:val="0000FF"/>
+        <w:ind w:left="720"/>
+        <w:jc w:val="both"/>
+        <w:rPr>
+          <w:sz w:val="24"/>
+          <w:szCs w:val="24"/>
         </w:rPr>
       </w:pPr>
     </w:p>
@@ -3226,41 +3373,35 @@
         <w:rPr>
           <w:b/>
           <w:bCs/>
-        </w:rPr>
-      </w:pPr>
-      <w:bookmarkStart w:id="9" w:name="_Toc131274900"/>
+          <w:sz w:val="24"/>
+          <w:szCs w:val="24"/>
+        </w:rPr>
+      </w:pPr>
+      <w:bookmarkStart w:id="9" w:name="_Toc131527988"/>
       <w:r>
         <w:rPr>
           <w:b/>
           <w:bCs/>
-        </w:rPr>
-        <w:t>RQF00</w:t>
+          <w:sz w:val="24"/>
+          <w:szCs w:val="24"/>
+        </w:rPr>
+        <w:t xml:space="preserve">RQF002 – Manter </w:t>
       </w:r>
       <w:r>
         <w:rPr>
           <w:b/>
           <w:bCs/>
-        </w:rPr>
-        <w:t>2</w:t>
+          <w:sz w:val="24"/>
+          <w:szCs w:val="24"/>
+        </w:rPr>
+        <w:t>Treino</w:t>
       </w:r>
       <w:r>
         <w:rPr>
           <w:b/>
           <w:bCs/>
-        </w:rPr>
-        <w:t xml:space="preserve"> – Manter </w:t>
-      </w:r>
-      <w:r>
-        <w:rPr>
-          <w:b/>
-          <w:bCs/>
-        </w:rPr>
-        <w:t>Treino</w:t>
-      </w:r>
-      <w:r>
-        <w:rPr>
-          <w:b/>
-          <w:bCs/>
+          <w:sz w:val="24"/>
+          <w:szCs w:val="24"/>
         </w:rPr>
         <w:t>:</w:t>
       </w:r>
@@ -3270,18 +3411,38 @@
       <w:pPr>
         <w:ind w:left="720"/>
         <w:jc w:val="both"/>
+        <w:rPr>
+          <w:sz w:val="24"/>
+          <w:szCs w:val="24"/>
+        </w:rPr>
       </w:pPr>
       <w:bookmarkStart w:id="10" w:name="_Hlk130236305"/>
       <w:r>
+        <w:rPr>
+          <w:sz w:val="24"/>
+          <w:szCs w:val="24"/>
+        </w:rPr>
         <w:t xml:space="preserve">O Sistema deverá suportar as operações CRUD de Treino. </w:t>
       </w:r>
       <w:r>
+        <w:rPr>
+          <w:sz w:val="24"/>
+          <w:szCs w:val="24"/>
+        </w:rPr>
         <w:t>Es</w:t>
       </w:r>
       <w:r>
+        <w:rPr>
+          <w:sz w:val="24"/>
+          <w:szCs w:val="24"/>
+        </w:rPr>
         <w:t>t</w:t>
       </w:r>
       <w:r>
+        <w:rPr>
+          <w:sz w:val="24"/>
+          <w:szCs w:val="24"/>
+        </w:rPr>
         <w:t>e requisito permitirá que o professor/administrador faça a definição dos treinos para que os alunos possam seguir nas suas rotinas;</w:t>
       </w:r>
     </w:p>
@@ -3289,8 +3450,16 @@
       <w:pPr>
         <w:ind w:left="720"/>
         <w:jc w:val="both"/>
-      </w:pPr>
-      <w:r>
+        <w:rPr>
+          <w:sz w:val="24"/>
+          <w:szCs w:val="24"/>
+        </w:rPr>
+      </w:pPr>
+      <w:r>
+        <w:rPr>
+          <w:sz w:val="24"/>
+          <w:szCs w:val="24"/>
+        </w:rPr>
         <w:t>O Treino deverá disponibilizar as informações de:</w:t>
       </w:r>
     </w:p>
@@ -3298,8 +3467,16 @@
       <w:pPr>
         <w:ind w:left="720"/>
         <w:jc w:val="both"/>
-      </w:pPr>
-      <w:r>
+        <w:rPr>
+          <w:sz w:val="24"/>
+          <w:szCs w:val="24"/>
+        </w:rPr>
+      </w:pPr>
+      <w:r>
+        <w:rPr>
+          <w:sz w:val="24"/>
+          <w:szCs w:val="24"/>
+        </w:rPr>
         <w:t xml:space="preserve">  - Código Treino (A, B ou C);</w:t>
       </w:r>
     </w:p>
@@ -3307,14 +3484,30 @@
       <w:pPr>
         <w:ind w:left="720"/>
         <w:jc w:val="both"/>
-      </w:pPr>
-      <w:r>
+        <w:rPr>
+          <w:sz w:val="24"/>
+          <w:szCs w:val="24"/>
+        </w:rPr>
+      </w:pPr>
+      <w:r>
+        <w:rPr>
+          <w:sz w:val="24"/>
+          <w:szCs w:val="24"/>
+        </w:rPr>
         <w:t xml:space="preserve">  - Divisões (OMBRO, PERNA, BICEPS, </w:t>
       </w:r>
       <w:r>
+        <w:rPr>
+          <w:sz w:val="24"/>
+          <w:szCs w:val="24"/>
+        </w:rPr>
         <w:t>TRICEPS etc.</w:t>
       </w:r>
       <w:r>
+        <w:rPr>
+          <w:sz w:val="24"/>
+          <w:szCs w:val="24"/>
+        </w:rPr>
         <w:t>);</w:t>
       </w:r>
     </w:p>
@@ -3322,8 +3515,16 @@
       <w:pPr>
         <w:ind w:left="720"/>
         <w:jc w:val="both"/>
-      </w:pPr>
-      <w:r>
+        <w:rPr>
+          <w:sz w:val="24"/>
+          <w:szCs w:val="24"/>
+        </w:rPr>
+      </w:pPr>
+      <w:r>
+        <w:rPr>
+          <w:sz w:val="24"/>
+          <w:szCs w:val="24"/>
+        </w:rPr>
         <w:t xml:space="preserve">  - Exercícios;</w:t>
       </w:r>
     </w:p>
@@ -3331,8 +3532,16 @@
       <w:pPr>
         <w:ind w:left="720"/>
         <w:jc w:val="both"/>
-      </w:pPr>
-      <w:r>
+        <w:rPr>
+          <w:sz w:val="24"/>
+          <w:szCs w:val="24"/>
+        </w:rPr>
+      </w:pPr>
+      <w:r>
+        <w:rPr>
+          <w:sz w:val="24"/>
+          <w:szCs w:val="24"/>
+        </w:rPr>
         <w:t xml:space="preserve">  - Séries;</w:t>
       </w:r>
     </w:p>
@@ -3340,8 +3549,16 @@
       <w:pPr>
         <w:ind w:left="720"/>
         <w:jc w:val="both"/>
-      </w:pPr>
-      <w:r>
+        <w:rPr>
+          <w:sz w:val="24"/>
+          <w:szCs w:val="24"/>
+        </w:rPr>
+      </w:pPr>
+      <w:r>
+        <w:rPr>
+          <w:sz w:val="24"/>
+          <w:szCs w:val="24"/>
+        </w:rPr>
         <w:t xml:space="preserve">  - Repetições;</w:t>
       </w:r>
     </w:p>
@@ -3349,8 +3566,16 @@
       <w:pPr>
         <w:ind w:left="720"/>
         <w:jc w:val="both"/>
-      </w:pPr>
-      <w:r>
+        <w:rPr>
+          <w:sz w:val="24"/>
+          <w:szCs w:val="24"/>
+        </w:rPr>
+      </w:pPr>
+      <w:r>
+        <w:rPr>
+          <w:sz w:val="24"/>
+          <w:szCs w:val="24"/>
+        </w:rPr>
         <w:t xml:space="preserve">  - Intervalo/Descanso;</w:t>
       </w:r>
     </w:p>
@@ -3358,8 +3583,16 @@
       <w:pPr>
         <w:ind w:left="720"/>
         <w:jc w:val="both"/>
-      </w:pPr>
-      <w:r>
+        <w:rPr>
+          <w:sz w:val="24"/>
+          <w:szCs w:val="24"/>
+        </w:rPr>
+      </w:pPr>
+      <w:r>
+        <w:rPr>
+          <w:sz w:val="24"/>
+          <w:szCs w:val="24"/>
+        </w:rPr>
         <w:t xml:space="preserve">  - Peso;</w:t>
       </w:r>
     </w:p>
@@ -3367,6 +3600,10 @@
     <w:p>
       <w:pPr>
         <w:ind w:left="720"/>
+        <w:rPr>
+          <w:sz w:val="24"/>
+          <w:szCs w:val="24"/>
+        </w:rPr>
       </w:pPr>
     </w:p>
     <w:p>
@@ -3379,13 +3616,17 @@
         <w:rPr>
           <w:b/>
           <w:bCs/>
-        </w:rPr>
-      </w:pPr>
-      <w:bookmarkStart w:id="11" w:name="_Toc131274901"/>
+          <w:sz w:val="24"/>
+          <w:szCs w:val="24"/>
+        </w:rPr>
+      </w:pPr>
+      <w:bookmarkStart w:id="11" w:name="_Toc131527989"/>
       <w:r>
         <w:rPr>
           <w:b/>
           <w:bCs/>
+          <w:sz w:val="24"/>
+          <w:szCs w:val="24"/>
         </w:rPr>
         <w:t>RQF00</w:t>
       </w:r>
@@ -3393,6 +3634,8 @@
         <w:rPr>
           <w:b/>
           <w:bCs/>
+          <w:sz w:val="24"/>
+          <w:szCs w:val="24"/>
         </w:rPr>
         <w:t>3</w:t>
       </w:r>
@@ -3400,22 +3643,10 @@
         <w:rPr>
           <w:b/>
           <w:bCs/>
-        </w:rPr>
-        <w:t xml:space="preserve"> – Manter </w:t>
-      </w:r>
-      <w:r>
-        <w:rPr>
-          <w:b/>
-          <w:bCs/>
-        </w:rPr>
-        <w:t>Exercício</w:t>
-      </w:r>
-      <w:r>
-        <w:rPr>
-          <w:b/>
-          <w:bCs/>
-        </w:rPr>
-        <w:t>:</w:t>
+          <w:sz w:val="24"/>
+          <w:szCs w:val="24"/>
+        </w:rPr>
+        <w:t xml:space="preserve"> – Manter Exercício:</w:t>
       </w:r>
       <w:bookmarkEnd w:id="11"/>
     </w:p>
@@ -3423,23 +3654,51 @@
       <w:pPr>
         <w:ind w:left="720"/>
         <w:jc w:val="both"/>
-      </w:pPr>
-      <w:r>
+        <w:rPr>
+          <w:sz w:val="24"/>
+          <w:szCs w:val="24"/>
+        </w:rPr>
+      </w:pPr>
+      <w:r>
+        <w:rPr>
+          <w:sz w:val="24"/>
+          <w:szCs w:val="24"/>
+        </w:rPr>
         <w:t xml:space="preserve">O Sistema deverá suportar as operações CRUD de Exercício. </w:t>
       </w:r>
       <w:r>
+        <w:rPr>
+          <w:sz w:val="24"/>
+          <w:szCs w:val="24"/>
+        </w:rPr>
         <w:t xml:space="preserve"> Es</w:t>
       </w:r>
       <w:r>
+        <w:rPr>
+          <w:sz w:val="24"/>
+          <w:szCs w:val="24"/>
+        </w:rPr>
         <w:t>t</w:t>
       </w:r>
       <w:r>
+        <w:rPr>
+          <w:sz w:val="24"/>
+          <w:szCs w:val="24"/>
+        </w:rPr>
         <w:t>e requisito permitirá elencar quais os exercícios disponíveis na aplicação</w:t>
       </w:r>
       <w:r>
+        <w:rPr>
+          <w:sz w:val="24"/>
+          <w:szCs w:val="24"/>
+        </w:rPr>
         <w:t>, para futuro vínculo com os treinos</w:t>
       </w:r>
       <w:r>
+        <w:rPr>
+          <w:sz w:val="24"/>
+          <w:szCs w:val="24"/>
+        </w:rPr>
         <w:t>. Será necessário que eles apresentem as seguintes informações:</w:t>
       </w:r>
     </w:p>
@@ -3447,8 +3706,16 @@
       <w:pPr>
         <w:ind w:left="720"/>
         <w:jc w:val="both"/>
-      </w:pPr>
-      <w:r>
+        <w:rPr>
+          <w:sz w:val="24"/>
+          <w:szCs w:val="24"/>
+        </w:rPr>
+      </w:pPr>
+      <w:r>
+        <w:rPr>
+          <w:sz w:val="24"/>
+          <w:szCs w:val="24"/>
+        </w:rPr>
         <w:t xml:space="preserve">  - ID;</w:t>
       </w:r>
     </w:p>
@@ -3456,8 +3723,17 @@
       <w:pPr>
         <w:ind w:left="720"/>
         <w:jc w:val="both"/>
-      </w:pPr>
-      <w:r>
+        <w:rPr>
+          <w:sz w:val="24"/>
+          <w:szCs w:val="24"/>
+        </w:rPr>
+      </w:pPr>
+      <w:r>
+        <w:rPr>
+          <w:sz w:val="24"/>
+          <w:szCs w:val="24"/>
+        </w:rPr>
+        <w:lastRenderedPageBreak/>
         <w:t xml:space="preserve">  - Nome;</w:t>
       </w:r>
     </w:p>
@@ -3465,17 +3741,37 @@
       <w:pPr>
         <w:ind w:left="720"/>
         <w:jc w:val="both"/>
-      </w:pPr>
-      <w:r>
+        <w:rPr>
+          <w:sz w:val="24"/>
+          <w:szCs w:val="24"/>
+        </w:rPr>
+      </w:pPr>
+      <w:r>
+        <w:rPr>
+          <w:sz w:val="24"/>
+          <w:szCs w:val="24"/>
+        </w:rPr>
         <w:t xml:space="preserve">  - </w:t>
       </w:r>
       <w:r>
+        <w:rPr>
+          <w:sz w:val="24"/>
+          <w:szCs w:val="24"/>
+        </w:rPr>
         <w:t xml:space="preserve">Identificação </w:t>
       </w:r>
       <w:r>
+        <w:rPr>
+          <w:sz w:val="24"/>
+          <w:szCs w:val="24"/>
+        </w:rPr>
         <w:t xml:space="preserve">do </w:t>
       </w:r>
       <w:r>
+        <w:rPr>
+          <w:sz w:val="24"/>
+          <w:szCs w:val="24"/>
+        </w:rPr>
         <w:t>Aparelho;</w:t>
       </w:r>
     </w:p>
@@ -3483,8 +3779,16 @@
       <w:pPr>
         <w:ind w:left="720"/>
         <w:jc w:val="both"/>
-      </w:pPr>
-      <w:r>
+        <w:rPr>
+          <w:sz w:val="24"/>
+          <w:szCs w:val="24"/>
+        </w:rPr>
+      </w:pPr>
+      <w:r>
+        <w:rPr>
+          <w:sz w:val="24"/>
+          <w:szCs w:val="24"/>
+        </w:rPr>
         <w:t xml:space="preserve">  - Imagem de Ilustração;</w:t>
       </w:r>
     </w:p>
@@ -3492,21 +3796,27 @@
       <w:pPr>
         <w:ind w:left="720"/>
         <w:jc w:val="both"/>
-      </w:pPr>
-      <w:r>
-        <w:t xml:space="preserve">  - </w:t>
-      </w:r>
-      <w:r>
-        <w:t>Vídeo</w:t>
-      </w:r>
-      <w:r>
-        <w:t xml:space="preserve"> de Ilustração;</w:t>
+        <w:rPr>
+          <w:sz w:val="24"/>
+          <w:szCs w:val="24"/>
+        </w:rPr>
+      </w:pPr>
+      <w:r>
+        <w:rPr>
+          <w:sz w:val="24"/>
+          <w:szCs w:val="24"/>
+        </w:rPr>
+        <w:t xml:space="preserve">  - Vídeo de Ilustração;</w:t>
       </w:r>
     </w:p>
     <w:p>
       <w:pPr>
         <w:ind w:left="720"/>
         <w:jc w:val="both"/>
+        <w:rPr>
+          <w:sz w:val="24"/>
+          <w:szCs w:val="24"/>
+        </w:rPr>
       </w:pPr>
     </w:p>
     <w:p>
@@ -3519,13 +3829,17 @@
         <w:rPr>
           <w:b/>
           <w:bCs/>
-        </w:rPr>
-      </w:pPr>
-      <w:bookmarkStart w:id="12" w:name="_Toc131274902"/>
+          <w:sz w:val="24"/>
+          <w:szCs w:val="24"/>
+        </w:rPr>
+      </w:pPr>
+      <w:bookmarkStart w:id="12" w:name="_Toc131527990"/>
       <w:r>
         <w:rPr>
           <w:b/>
           <w:bCs/>
+          <w:sz w:val="24"/>
+          <w:szCs w:val="24"/>
         </w:rPr>
         <w:t>RQF00</w:t>
       </w:r>
@@ -3533,6 +3847,8 @@
         <w:rPr>
           <w:b/>
           <w:bCs/>
+          <w:sz w:val="24"/>
+          <w:szCs w:val="24"/>
         </w:rPr>
         <w:t>4</w:t>
       </w:r>
@@ -3540,77 +3856,115 @@
         <w:rPr>
           <w:b/>
           <w:bCs/>
-        </w:rPr>
-        <w:t xml:space="preserve"> – Manter </w:t>
+          <w:sz w:val="24"/>
+          <w:szCs w:val="24"/>
+        </w:rPr>
+        <w:t xml:space="preserve"> – Manter Aparelho:</w:t>
+      </w:r>
+      <w:bookmarkEnd w:id="12"/>
+    </w:p>
+    <w:p>
+      <w:pPr>
+        <w:ind w:left="720"/>
+        <w:jc w:val="both"/>
+        <w:rPr>
+          <w:sz w:val="24"/>
+          <w:szCs w:val="24"/>
+        </w:rPr>
+      </w:pPr>
+      <w:r>
+        <w:rPr>
+          <w:sz w:val="24"/>
+          <w:szCs w:val="24"/>
+        </w:rPr>
+        <w:t>O Sistema deverá suportar as operações CRUD d</w:t>
+      </w:r>
+      <w:r>
+        <w:rPr>
+          <w:sz w:val="24"/>
+          <w:szCs w:val="24"/>
+        </w:rPr>
+        <w:t>e</w:t>
       </w:r>
       <w:r>
         <w:rPr>
           <w:b/>
           <w:bCs/>
-        </w:rPr>
-        <w:t>Aparelho</w:t>
-      </w:r>
-      <w:r>
-        <w:rPr>
-          <w:b/>
-          <w:bCs/>
-        </w:rPr>
-        <w:t>:</w:t>
-      </w:r>
-      <w:bookmarkEnd w:id="12"/>
+          <w:sz w:val="24"/>
+          <w:szCs w:val="24"/>
+        </w:rPr>
+        <w:t xml:space="preserve"> </w:t>
+      </w:r>
+      <w:r>
+        <w:rPr>
+          <w:sz w:val="24"/>
+          <w:szCs w:val="24"/>
+        </w:rPr>
+        <w:t xml:space="preserve">Aparelho. </w:t>
+      </w:r>
+      <w:r>
+        <w:rPr>
+          <w:sz w:val="24"/>
+          <w:szCs w:val="24"/>
+        </w:rPr>
+        <w:t xml:space="preserve">Este requisito permitirá </w:t>
+      </w:r>
+      <w:r>
+        <w:rPr>
+          <w:sz w:val="24"/>
+          <w:szCs w:val="24"/>
+        </w:rPr>
+        <w:t>elencar quais os aparelhos disponíveis na aplicação, para futuro vínculo com os exercícios. Será necessário que eles apresentem as seguintes informações:</w:t>
+      </w:r>
     </w:p>
     <w:p>
       <w:pPr>
         <w:ind w:left="720"/>
         <w:jc w:val="both"/>
-      </w:pPr>
-      <w:r>
-        <w:t>O Sistema deverá suportar as operações CRUD d</w:t>
-      </w:r>
-      <w:r>
-        <w:t>e</w:t>
-      </w:r>
-      <w:r>
-        <w:rPr>
-          <w:b/>
-          <w:bCs/>
-        </w:rPr>
-        <w:t xml:space="preserve"> </w:t>
-      </w:r>
-      <w:r>
-        <w:t xml:space="preserve">Aparelho. </w:t>
-      </w:r>
-      <w:r>
-        <w:t xml:space="preserve">Este requisito permitirá </w:t>
-      </w:r>
-      <w:r>
-        <w:t>elencar quais os aparelhos disponíveis na aplicação, para futuro vínculo com os exercícios. Será necessário que eles apresentem as seguintes informações:</w:t>
+        <w:rPr>
+          <w:sz w:val="24"/>
+          <w:szCs w:val="24"/>
+        </w:rPr>
+      </w:pPr>
+      <w:r>
+        <w:rPr>
+          <w:sz w:val="24"/>
+          <w:szCs w:val="24"/>
+        </w:rPr>
+        <w:t xml:space="preserve">  - ID;</w:t>
       </w:r>
     </w:p>
     <w:p>
       <w:pPr>
         <w:ind w:left="720"/>
         <w:jc w:val="both"/>
-      </w:pPr>
-      <w:r>
-        <w:t xml:space="preserve">  - ID;</w:t>
+        <w:rPr>
+          <w:sz w:val="24"/>
+          <w:szCs w:val="24"/>
+        </w:rPr>
+      </w:pPr>
+      <w:r>
+        <w:rPr>
+          <w:sz w:val="24"/>
+          <w:szCs w:val="24"/>
+        </w:rPr>
+        <w:t xml:space="preserve">  - Nome;</w:t>
       </w:r>
     </w:p>
     <w:p>
       <w:pPr>
         <w:ind w:left="720"/>
         <w:jc w:val="both"/>
-      </w:pPr>
-      <w:r>
-        <w:t xml:space="preserve">  - Nome;</w:t>
-      </w:r>
-    </w:p>
-    <w:p>
-      <w:pPr>
-        <w:ind w:left="720"/>
-        <w:jc w:val="both"/>
-      </w:pPr>
-      <w:r>
+        <w:rPr>
+          <w:sz w:val="24"/>
+          <w:szCs w:val="24"/>
+        </w:rPr>
+      </w:pPr>
+      <w:r>
+        <w:rPr>
+          <w:sz w:val="24"/>
+          <w:szCs w:val="24"/>
+        </w:rPr>
         <w:t xml:space="preserve">  - Status;</w:t>
       </w:r>
     </w:p>
@@ -3630,41 +3984,35 @@
         <w:rPr>
           <w:b/>
           <w:bCs/>
-        </w:rPr>
-      </w:pPr>
-      <w:bookmarkStart w:id="13" w:name="_Toc131274903"/>
+          <w:sz w:val="24"/>
+          <w:szCs w:val="24"/>
+        </w:rPr>
+      </w:pPr>
+      <w:bookmarkStart w:id="13" w:name="_Toc131527991"/>
       <w:r>
         <w:rPr>
           <w:b/>
           <w:bCs/>
-        </w:rPr>
-        <w:t>RQF00</w:t>
+          <w:sz w:val="24"/>
+          <w:szCs w:val="24"/>
+        </w:rPr>
+        <w:t>RQF005 –</w:t>
       </w:r>
       <w:r>
         <w:rPr>
           <w:b/>
           <w:bCs/>
-        </w:rPr>
-        <w:t>5</w:t>
+          <w:sz w:val="24"/>
+          <w:szCs w:val="24"/>
+        </w:rPr>
+        <w:t xml:space="preserve"> Manter Avaliação Corporal</w:t>
       </w:r>
       <w:r>
         <w:rPr>
           <w:b/>
           <w:bCs/>
-        </w:rPr>
-        <w:t xml:space="preserve"> –</w:t>
-      </w:r>
-      <w:r>
-        <w:rPr>
-          <w:b/>
-          <w:bCs/>
-        </w:rPr>
-        <w:t xml:space="preserve"> Manter Avaliação Corporal</w:t>
-      </w:r>
-      <w:r>
-        <w:rPr>
-          <w:b/>
-          <w:bCs/>
+          <w:sz w:val="24"/>
+          <w:szCs w:val="24"/>
         </w:rPr>
         <w:t>:</w:t>
       </w:r>
@@ -3673,17 +4021,37 @@
     <w:p>
       <w:pPr>
         <w:ind w:left="720"/>
-      </w:pPr>
-      <w:r>
+        <w:rPr>
+          <w:sz w:val="24"/>
+          <w:szCs w:val="24"/>
+        </w:rPr>
+      </w:pPr>
+      <w:r>
+        <w:rPr>
+          <w:sz w:val="24"/>
+          <w:szCs w:val="24"/>
+        </w:rPr>
         <w:t xml:space="preserve">O Sistema deverá suportar as </w:t>
       </w:r>
       <w:r>
+        <w:rPr>
+          <w:sz w:val="24"/>
+          <w:szCs w:val="24"/>
+        </w:rPr>
         <w:t xml:space="preserve">operações relacionadas as avaliações corporais, ou seja, o professor/administrador irá </w:t>
       </w:r>
       <w:r>
+        <w:rPr>
+          <w:sz w:val="24"/>
+          <w:szCs w:val="24"/>
+        </w:rPr>
         <w:t>disponibilizá-la</w:t>
       </w:r>
       <w:r>
+        <w:rPr>
+          <w:sz w:val="24"/>
+          <w:szCs w:val="24"/>
+        </w:rPr>
         <w:t xml:space="preserve"> e o aluno poderá solicitar/baixar;</w:t>
       </w:r>
     </w:p>
@@ -3694,15 +4062,23 @@
         <w:rPr>
           <w:i/>
           <w:color w:val="0000FF"/>
-        </w:rPr>
-      </w:pPr>
-      <w:r>
+          <w:sz w:val="24"/>
+          <w:szCs w:val="24"/>
+        </w:rPr>
+      </w:pPr>
+      <w:r>
+        <w:rPr>
+          <w:sz w:val="24"/>
+          <w:szCs w:val="24"/>
+        </w:rPr>
         <w:t xml:space="preserve">  </w:t>
       </w:r>
       <w:r>
         <w:rPr>
           <w:i/>
           <w:color w:val="0000FF"/>
+          <w:sz w:val="24"/>
+          <w:szCs w:val="24"/>
         </w:rPr>
         <w:tab/>
       </w:r>
@@ -3710,6 +4086,8 @@
         <w:rPr>
           <w:i/>
           <w:color w:val="0000FF"/>
+          <w:sz w:val="24"/>
+          <w:szCs w:val="24"/>
         </w:rPr>
         <w:tab/>
       </w:r>
@@ -3722,13 +4100,25 @@
           <w:numId w:val="2"/>
         </w:numPr>
         <w:ind w:left="720" w:hanging="720"/>
-      </w:pPr>
-      <w:bookmarkStart w:id="14" w:name="_Toc131274904"/>
-      <w:r>
+        <w:rPr>
+          <w:sz w:val="24"/>
+          <w:szCs w:val="24"/>
+        </w:rPr>
+      </w:pPr>
+      <w:bookmarkStart w:id="14" w:name="_Toc131527992"/>
+      <w:r>
+        <w:rPr>
+          <w:sz w:val="24"/>
+          <w:szCs w:val="24"/>
+        </w:rPr>
         <w:t>Utilidade</w:t>
       </w:r>
       <w:bookmarkEnd w:id="14"/>
       <w:r>
+        <w:rPr>
+          <w:sz w:val="24"/>
+          <w:szCs w:val="24"/>
+        </w:rPr>
         <w:t xml:space="preserve"> </w:t>
       </w:r>
     </w:p>
@@ -3740,12 +4130,24 @@
           <w:numId w:val="2"/>
         </w:numPr>
         <w:ind w:left="720" w:hanging="720"/>
-      </w:pPr>
-      <w:bookmarkStart w:id="15" w:name="_Toc131274905"/>
-      <w:r>
+        <w:rPr>
+          <w:sz w:val="24"/>
+          <w:szCs w:val="24"/>
+        </w:rPr>
+      </w:pPr>
+      <w:bookmarkStart w:id="15" w:name="_Toc131527993"/>
+      <w:r>
+        <w:rPr>
+          <w:sz w:val="24"/>
+          <w:szCs w:val="24"/>
+        </w:rPr>
         <w:t xml:space="preserve">RNF001 - </w:t>
       </w:r>
       <w:r>
+        <w:rPr>
+          <w:sz w:val="24"/>
+          <w:szCs w:val="24"/>
+        </w:rPr>
         <w:t>Tempo Aprendizagem Utilização</w:t>
       </w:r>
       <w:bookmarkEnd w:id="15"/>
@@ -3753,13 +4155,31 @@
     <w:p>
       <w:pPr>
         <w:ind w:left="720"/>
-      </w:pPr>
-      <w:r>
-        <w:t xml:space="preserve">O software terá uma curva de aprendizagem reduzida, permitindo assim, que todas as idades utilizem a </w:t>
-      </w:r>
-      <w:r>
-        <w:lastRenderedPageBreak/>
-        <w:t xml:space="preserve">aplicação. </w:t>
+        <w:rPr>
+          <w:sz w:val="24"/>
+          <w:szCs w:val="24"/>
+        </w:rPr>
+      </w:pPr>
+      <w:r>
+        <w:rPr>
+          <w:sz w:val="24"/>
+          <w:szCs w:val="24"/>
+        </w:rPr>
+        <w:t xml:space="preserve">O software terá uma curva de aprendizagem reduzida, permitindo assim, que </w:t>
+      </w:r>
+      <w:r>
+        <w:rPr>
+          <w:sz w:val="24"/>
+          <w:szCs w:val="24"/>
+        </w:rPr>
+        <w:t xml:space="preserve">pessoas de </w:t>
+      </w:r>
+      <w:r>
+        <w:rPr>
+          <w:sz w:val="24"/>
+          <w:szCs w:val="24"/>
+        </w:rPr>
+        <w:t xml:space="preserve">todas as idades utilizem a aplicação. </w:t>
       </w:r>
     </w:p>
     <w:p>
@@ -3769,13 +4189,25 @@
           <w:ilvl w:val="1"/>
           <w:numId w:val="2"/>
         </w:numPr>
-      </w:pPr>
-      <w:bookmarkStart w:id="16" w:name="_Toc131274906"/>
-      <w:r>
+        <w:rPr>
+          <w:sz w:val="24"/>
+          <w:szCs w:val="24"/>
+        </w:rPr>
+      </w:pPr>
+      <w:bookmarkStart w:id="16" w:name="_Toc131527994"/>
+      <w:r>
+        <w:rPr>
+          <w:sz w:val="24"/>
+          <w:szCs w:val="24"/>
+        </w:rPr>
         <w:t>Suportabilidade</w:t>
       </w:r>
       <w:bookmarkEnd w:id="16"/>
       <w:r>
+        <w:rPr>
+          <w:sz w:val="24"/>
+          <w:szCs w:val="24"/>
+        </w:rPr>
         <w:t xml:space="preserve"> </w:t>
       </w:r>
     </w:p>
@@ -3788,16 +4220,32 @@
         </w:numPr>
         <w:spacing w:line="240" w:lineRule="atLeast"/>
         <w:jc w:val="both"/>
+        <w:rPr>
+          <w:sz w:val="24"/>
+          <w:szCs w:val="24"/>
+        </w:rPr>
       </w:pPr>
       <w:bookmarkStart w:id="17" w:name="_Toc118825041"/>
-      <w:bookmarkStart w:id="18" w:name="_Toc131274907"/>
-      <w:r>
+      <w:bookmarkStart w:id="18" w:name="_Toc131527995"/>
+      <w:r>
+        <w:rPr>
+          <w:sz w:val="24"/>
+          <w:szCs w:val="24"/>
+        </w:rPr>
         <w:t>RNF00</w:t>
       </w:r>
       <w:r>
+        <w:rPr>
+          <w:sz w:val="24"/>
+          <w:szCs w:val="24"/>
+        </w:rPr>
         <w:t>2</w:t>
       </w:r>
       <w:r>
+        <w:rPr>
+          <w:sz w:val="24"/>
+          <w:szCs w:val="24"/>
+        </w:rPr>
         <w:t xml:space="preserve"> - Aplicação Android</w:t>
       </w:r>
       <w:bookmarkEnd w:id="17"/>
@@ -3807,8 +4255,16 @@
       <w:pPr>
         <w:ind w:left="720"/>
         <w:jc w:val="both"/>
-      </w:pPr>
-      <w:r>
+        <w:rPr>
+          <w:sz w:val="24"/>
+          <w:szCs w:val="24"/>
+        </w:rPr>
+      </w:pPr>
+      <w:r>
+        <w:rPr>
+          <w:sz w:val="24"/>
+          <w:szCs w:val="24"/>
+        </w:rPr>
         <w:t>O software terá uma versão disponibilizada para dispositivos cujo sistema operacional é o Android.</w:t>
       </w:r>
     </w:p>
@@ -3821,16 +4277,32 @@
         </w:numPr>
         <w:spacing w:line="240" w:lineRule="atLeast"/>
         <w:jc w:val="both"/>
+        <w:rPr>
+          <w:sz w:val="24"/>
+          <w:szCs w:val="24"/>
+        </w:rPr>
       </w:pPr>
       <w:bookmarkStart w:id="19" w:name="_Toc118825042"/>
-      <w:bookmarkStart w:id="20" w:name="_Toc131274908"/>
-      <w:r>
+      <w:bookmarkStart w:id="20" w:name="_Toc131527996"/>
+      <w:r>
+        <w:rPr>
+          <w:sz w:val="24"/>
+          <w:szCs w:val="24"/>
+        </w:rPr>
         <w:t>RNF00</w:t>
       </w:r>
       <w:r>
+        <w:rPr>
+          <w:sz w:val="24"/>
+          <w:szCs w:val="24"/>
+        </w:rPr>
         <w:t>3</w:t>
       </w:r>
       <w:r>
+        <w:rPr>
+          <w:sz w:val="24"/>
+          <w:szCs w:val="24"/>
+        </w:rPr>
         <w:t xml:space="preserve"> - Aplicação IOS</w:t>
       </w:r>
       <w:bookmarkEnd w:id="19"/>
@@ -3840,8 +4312,16 @@
       <w:pPr>
         <w:ind w:left="720"/>
         <w:jc w:val="both"/>
-      </w:pPr>
-      <w:r>
+        <w:rPr>
+          <w:sz w:val="24"/>
+          <w:szCs w:val="24"/>
+        </w:rPr>
+      </w:pPr>
+      <w:r>
+        <w:rPr>
+          <w:sz w:val="24"/>
+          <w:szCs w:val="24"/>
+        </w:rPr>
         <w:t>O software terá uma versão disponibilizada para dispositivos cujo sistema operacional é o IOS.</w:t>
       </w:r>
     </w:p>
@@ -3854,12 +4334,24 @@
         </w:numPr>
         <w:spacing w:line="240" w:lineRule="atLeast"/>
         <w:jc w:val="both"/>
-      </w:pPr>
-      <w:bookmarkStart w:id="21" w:name="_Toc131274909"/>
-      <w:r>
+        <w:rPr>
+          <w:sz w:val="24"/>
+          <w:szCs w:val="24"/>
+        </w:rPr>
+      </w:pPr>
+      <w:bookmarkStart w:id="21" w:name="_Toc131527997"/>
+      <w:r>
+        <w:rPr>
+          <w:sz w:val="24"/>
+          <w:szCs w:val="24"/>
+        </w:rPr>
         <w:t xml:space="preserve">RNF004 - Aplicação </w:t>
       </w:r>
       <w:r>
+        <w:rPr>
+          <w:sz w:val="24"/>
+          <w:szCs w:val="24"/>
+        </w:rPr>
         <w:t>WEB</w:t>
       </w:r>
       <w:bookmarkEnd w:id="21"/>
@@ -3868,50 +4360,24 @@
       <w:pPr>
         <w:ind w:left="720"/>
         <w:jc w:val="both"/>
-      </w:pPr>
-      <w:r>
+        <w:rPr>
+          <w:sz w:val="24"/>
+          <w:szCs w:val="24"/>
+        </w:rPr>
+      </w:pPr>
+      <w:r>
+        <w:rPr>
+          <w:sz w:val="24"/>
+          <w:szCs w:val="24"/>
+        </w:rPr>
         <w:t xml:space="preserve">O software terá uma versão disponibilizada para </w:t>
       </w:r>
       <w:r>
+        <w:rPr>
+          <w:sz w:val="24"/>
+          <w:szCs w:val="24"/>
+        </w:rPr>
         <w:t>WEB, voltado para os professores/administradores;</w:t>
-      </w:r>
-    </w:p>
-    <w:p>
-      <w:pPr>
-        <w:pStyle w:val="Ttulo2"/>
-        <w:numPr>
-          <w:ilvl w:val="1"/>
-          <w:numId w:val="2"/>
-        </w:numPr>
-      </w:pPr>
-      <w:bookmarkStart w:id="22" w:name="_Toc131274910"/>
-      <w:r>
-        <w:t>Padrões Aplicáveis</w:t>
-      </w:r>
-      <w:bookmarkEnd w:id="22"/>
-    </w:p>
-    <w:p>
-      <w:pPr>
-        <w:pBdr>
-          <w:top w:val="nil"/>
-          <w:left w:val="nil"/>
-          <w:bottom w:val="nil"/>
-          <w:right w:val="nil"/>
-          <w:between w:val="nil"/>
-        </w:pBdr>
-        <w:spacing w:before="120" w:after="120"/>
-        <w:ind w:left="763"/>
-        <w:rPr>
-          <w:i/>
-          <w:color w:val="0000FF"/>
-        </w:rPr>
-      </w:pPr>
-      <w:r>
-        <w:rPr>
-          <w:i/>
-          <w:color w:val="0000FF"/>
-        </w:rPr>
-        <w:t>[Esta seção descreve, por referência, o padrão aplicável e as seções específicas desses padrões que se aplicam ao sistema que está sendo descrito. Por exemplo, isso pode incluir padrões jurídicos, de qualidade e reguladores, padrões de mercado para utilidade, interoperabilidade, internacionalização, conformidade com o sistema operacional e assim por diante.]</w:t>
       </w:r>
     </w:p>
     <w:sectPr>

</xml_diff>

<commit_message>
Alteração Estruturação da Prototipação
</commit_message>
<xml_diff>
--- a/Projeto Integrador - Especificacao Requisitos.docx
+++ b/Projeto Integrador - Especificacao Requisitos.docx
@@ -994,7 +994,6 @@
             <w:docPartUnique/>
           </w:docPartObj>
         </w:sdtPr>
-        <w:sdtEndPr/>
         <w:sdtContent>
           <w:r>
             <w:instrText xml:space="preserve"> TOC \h \u \z </w:instrText>
@@ -1004,7 +1003,7 @@
           </w:r>
         </w:sdtContent>
       </w:sdt>
-      <w:hyperlink w:anchor="_Toc133164263" w:history="1">
+      <w:hyperlink w:anchor="_Toc133602849" w:history="1">
         <w:r>
           <w:rPr>
             <w:rStyle w:val="Hyperlink"/>
@@ -1047,7 +1046,7 @@
             <w:noProof/>
             <w:webHidden/>
           </w:rPr>
-          <w:instrText xml:space="preserve"> PAGEREF _Toc133164263 \h </w:instrText>
+          <w:instrText xml:space="preserve"> PAGEREF _Toc133602849 \h </w:instrText>
         </w:r>
         <w:r>
           <w:rPr>
@@ -1092,7 +1091,7 @@
           <w:szCs w:val="22"/>
         </w:rPr>
       </w:pPr>
-      <w:hyperlink w:anchor="_Toc133164264" w:history="1">
+      <w:hyperlink w:anchor="_Toc133602850" w:history="1">
         <w:r>
           <w:rPr>
             <w:rStyle w:val="Hyperlink"/>
@@ -1135,7 +1134,7 @@
             <w:noProof/>
             <w:webHidden/>
           </w:rPr>
-          <w:instrText xml:space="preserve"> PAGEREF _Toc133164264 \h </w:instrText>
+          <w:instrText xml:space="preserve"> PAGEREF _Toc133602850 \h </w:instrText>
         </w:r>
         <w:r>
           <w:rPr>
@@ -1180,7 +1179,7 @@
           <w:szCs w:val="22"/>
         </w:rPr>
       </w:pPr>
-      <w:hyperlink w:anchor="_Toc133164265" w:history="1">
+      <w:hyperlink w:anchor="_Toc133602851" w:history="1">
         <w:r>
           <w:rPr>
             <w:rStyle w:val="Hyperlink"/>
@@ -1223,7 +1222,7 @@
             <w:noProof/>
             <w:webHidden/>
           </w:rPr>
-          <w:instrText xml:space="preserve"> PAGEREF _Toc133164265 \h </w:instrText>
+          <w:instrText xml:space="preserve"> PAGEREF _Toc133602851 \h </w:instrText>
         </w:r>
         <w:r>
           <w:rPr>
@@ -1268,7 +1267,7 @@
           <w:szCs w:val="22"/>
         </w:rPr>
       </w:pPr>
-      <w:hyperlink w:anchor="_Toc133164266" w:history="1">
+      <w:hyperlink w:anchor="_Toc133602852" w:history="1">
         <w:r>
           <w:rPr>
             <w:rStyle w:val="Hyperlink"/>
@@ -1311,7 +1310,7 @@
             <w:noProof/>
             <w:webHidden/>
           </w:rPr>
-          <w:instrText xml:space="preserve"> PAGEREF _Toc133164266 \h </w:instrText>
+          <w:instrText xml:space="preserve"> PAGEREF _Toc133602852 \h </w:instrText>
         </w:r>
         <w:r>
           <w:rPr>
@@ -1356,7 +1355,7 @@
           <w:szCs w:val="22"/>
         </w:rPr>
       </w:pPr>
-      <w:hyperlink w:anchor="_Toc133164267" w:history="1">
+      <w:hyperlink w:anchor="_Toc133602853" w:history="1">
         <w:r>
           <w:rPr>
             <w:rStyle w:val="Hyperlink"/>
@@ -1399,7 +1398,7 @@
             <w:noProof/>
             <w:webHidden/>
           </w:rPr>
-          <w:instrText xml:space="preserve"> PAGEREF _Toc133164267 \h </w:instrText>
+          <w:instrText xml:space="preserve"> PAGEREF _Toc133602853 \h </w:instrText>
         </w:r>
         <w:r>
           <w:rPr>
@@ -1444,7 +1443,7 @@
           <w:szCs w:val="22"/>
         </w:rPr>
       </w:pPr>
-      <w:hyperlink w:anchor="_Toc133164268" w:history="1">
+      <w:hyperlink w:anchor="_Toc133602854" w:history="1">
         <w:r>
           <w:rPr>
             <w:rStyle w:val="Hyperlink"/>
@@ -1487,7 +1486,7 @@
             <w:noProof/>
             <w:webHidden/>
           </w:rPr>
-          <w:instrText xml:space="preserve"> PAGEREF _Toc133164268 \h </w:instrText>
+          <w:instrText xml:space="preserve"> PAGEREF _Toc133602854 \h </w:instrText>
         </w:r>
         <w:r>
           <w:rPr>
@@ -1532,7 +1531,7 @@
           <w:szCs w:val="22"/>
         </w:rPr>
       </w:pPr>
-      <w:hyperlink w:anchor="_Toc133164269" w:history="1">
+      <w:hyperlink w:anchor="_Toc133602855" w:history="1">
         <w:r>
           <w:rPr>
             <w:rStyle w:val="Hyperlink"/>
@@ -1575,7 +1574,7 @@
             <w:noProof/>
             <w:webHidden/>
           </w:rPr>
-          <w:instrText xml:space="preserve"> PAGEREF _Toc133164269 \h </w:instrText>
+          <w:instrText xml:space="preserve"> PAGEREF _Toc133602855 \h </w:instrText>
         </w:r>
         <w:r>
           <w:rPr>
@@ -1620,7 +1619,7 @@
           <w:szCs w:val="22"/>
         </w:rPr>
       </w:pPr>
-      <w:hyperlink w:anchor="_Toc133164270" w:history="1">
+      <w:hyperlink w:anchor="_Toc133602856" w:history="1">
         <w:r>
           <w:rPr>
             <w:rStyle w:val="Hyperlink"/>
@@ -1667,7 +1666,7 @@
             <w:noProof/>
             <w:webHidden/>
           </w:rPr>
-          <w:instrText xml:space="preserve"> PAGEREF _Toc133164270 \h </w:instrText>
+          <w:instrText xml:space="preserve"> PAGEREF _Toc133602856 \h </w:instrText>
         </w:r>
         <w:r>
           <w:rPr>
@@ -1712,7 +1711,7 @@
           <w:szCs w:val="22"/>
         </w:rPr>
       </w:pPr>
-      <w:hyperlink w:anchor="_Toc133164271" w:history="1">
+      <w:hyperlink w:anchor="_Toc133602857" w:history="1">
         <w:r>
           <w:rPr>
             <w:rStyle w:val="Hyperlink"/>
@@ -1759,7 +1758,7 @@
             <w:noProof/>
             <w:webHidden/>
           </w:rPr>
-          <w:instrText xml:space="preserve"> PAGEREF _Toc133164271 \h </w:instrText>
+          <w:instrText xml:space="preserve"> PAGEREF _Toc133602857 \h </w:instrText>
         </w:r>
         <w:r>
           <w:rPr>
@@ -1804,7 +1803,7 @@
           <w:szCs w:val="22"/>
         </w:rPr>
       </w:pPr>
-      <w:hyperlink w:anchor="_Toc133164272" w:history="1">
+      <w:hyperlink w:anchor="_Toc133602858" w:history="1">
         <w:r>
           <w:rPr>
             <w:rStyle w:val="Hyperlink"/>
@@ -1851,7 +1850,7 @@
             <w:noProof/>
             <w:webHidden/>
           </w:rPr>
-          <w:instrText xml:space="preserve"> PAGEREF _Toc133164272 \h </w:instrText>
+          <w:instrText xml:space="preserve"> PAGEREF _Toc133602858 \h </w:instrText>
         </w:r>
         <w:r>
           <w:rPr>
@@ -1896,7 +1895,7 @@
           <w:szCs w:val="22"/>
         </w:rPr>
       </w:pPr>
-      <w:hyperlink w:anchor="_Toc133164273" w:history="1">
+      <w:hyperlink w:anchor="_Toc133602859" w:history="1">
         <w:r>
           <w:rPr>
             <w:rStyle w:val="Hyperlink"/>
@@ -1943,7 +1942,7 @@
             <w:noProof/>
             <w:webHidden/>
           </w:rPr>
-          <w:instrText xml:space="preserve"> PAGEREF _Toc133164273 \h </w:instrText>
+          <w:instrText xml:space="preserve"> PAGEREF _Toc133602859 \h </w:instrText>
         </w:r>
         <w:r>
           <w:rPr>
@@ -1988,7 +1987,7 @@
           <w:szCs w:val="22"/>
         </w:rPr>
       </w:pPr>
-      <w:hyperlink w:anchor="_Toc133164274" w:history="1">
+      <w:hyperlink w:anchor="_Toc133602860" w:history="1">
         <w:r>
           <w:rPr>
             <w:rStyle w:val="Hyperlink"/>
@@ -2035,7 +2034,7 @@
             <w:noProof/>
             <w:webHidden/>
           </w:rPr>
-          <w:instrText xml:space="preserve"> PAGEREF _Toc133164274 \h </w:instrText>
+          <w:instrText xml:space="preserve"> PAGEREF _Toc133602860 \h </w:instrText>
         </w:r>
         <w:r>
           <w:rPr>
@@ -2080,7 +2079,7 @@
           <w:szCs w:val="22"/>
         </w:rPr>
       </w:pPr>
-      <w:hyperlink w:anchor="_Toc133164275" w:history="1">
+      <w:hyperlink w:anchor="_Toc133602861" w:history="1">
         <w:r>
           <w:rPr>
             <w:rStyle w:val="Hyperlink"/>
@@ -2123,7 +2122,7 @@
             <w:noProof/>
             <w:webHidden/>
           </w:rPr>
-          <w:instrText xml:space="preserve"> PAGEREF _Toc133164275 \h </w:instrText>
+          <w:instrText xml:space="preserve"> PAGEREF _Toc133602861 \h </w:instrText>
         </w:r>
         <w:r>
           <w:rPr>
@@ -2168,7 +2167,7 @@
           <w:szCs w:val="22"/>
         </w:rPr>
       </w:pPr>
-      <w:hyperlink w:anchor="_Toc133164276" w:history="1">
+      <w:hyperlink w:anchor="_Toc133602862" w:history="1">
         <w:r>
           <w:rPr>
             <w:rStyle w:val="Hyperlink"/>
@@ -2211,7 +2210,7 @@
             <w:noProof/>
             <w:webHidden/>
           </w:rPr>
-          <w:instrText xml:space="preserve"> PAGEREF _Toc133164276 \h </w:instrText>
+          <w:instrText xml:space="preserve"> PAGEREF _Toc133602862 \h </w:instrText>
         </w:r>
         <w:r>
           <w:rPr>
@@ -2256,7 +2255,7 @@
           <w:szCs w:val="22"/>
         </w:rPr>
       </w:pPr>
-      <w:hyperlink w:anchor="_Toc133164277" w:history="1">
+      <w:hyperlink w:anchor="_Toc133602863" w:history="1">
         <w:r>
           <w:rPr>
             <w:rStyle w:val="Hyperlink"/>
@@ -2299,7 +2298,7 @@
             <w:noProof/>
             <w:webHidden/>
           </w:rPr>
-          <w:instrText xml:space="preserve"> PAGEREF _Toc133164277 \h </w:instrText>
+          <w:instrText xml:space="preserve"> PAGEREF _Toc133602863 \h </w:instrText>
         </w:r>
         <w:r>
           <w:rPr>
@@ -2344,7 +2343,7 @@
           <w:szCs w:val="22"/>
         </w:rPr>
       </w:pPr>
-      <w:hyperlink w:anchor="_Toc133164278" w:history="1">
+      <w:hyperlink w:anchor="_Toc133602864" w:history="1">
         <w:r>
           <w:rPr>
             <w:rStyle w:val="Hyperlink"/>
@@ -2387,7 +2386,7 @@
             <w:noProof/>
             <w:webHidden/>
           </w:rPr>
-          <w:instrText xml:space="preserve"> PAGEREF _Toc133164278 \h </w:instrText>
+          <w:instrText xml:space="preserve"> PAGEREF _Toc133602864 \h </w:instrText>
         </w:r>
         <w:r>
           <w:rPr>
@@ -2432,7 +2431,7 @@
           <w:szCs w:val="22"/>
         </w:rPr>
       </w:pPr>
-      <w:hyperlink w:anchor="_Toc133164279" w:history="1">
+      <w:hyperlink w:anchor="_Toc133602865" w:history="1">
         <w:r>
           <w:rPr>
             <w:rStyle w:val="Hyperlink"/>
@@ -2475,7 +2474,7 @@
             <w:noProof/>
             <w:webHidden/>
           </w:rPr>
-          <w:instrText xml:space="preserve"> PAGEREF _Toc133164279 \h </w:instrText>
+          <w:instrText xml:space="preserve"> PAGEREF _Toc133602865 \h </w:instrText>
         </w:r>
         <w:r>
           <w:rPr>
@@ -2520,7 +2519,7 @@
           <w:szCs w:val="22"/>
         </w:rPr>
       </w:pPr>
-      <w:hyperlink w:anchor="_Toc133164280" w:history="1">
+      <w:hyperlink w:anchor="_Toc133602866" w:history="1">
         <w:r>
           <w:rPr>
             <w:rStyle w:val="Hyperlink"/>
@@ -2563,7 +2562,7 @@
             <w:noProof/>
             <w:webHidden/>
           </w:rPr>
-          <w:instrText xml:space="preserve"> PAGEREF _Toc133164280 \h </w:instrText>
+          <w:instrText xml:space="preserve"> PAGEREF _Toc133602866 \h </w:instrText>
         </w:r>
         <w:r>
           <w:rPr>
@@ -2617,7 +2616,7 @@
           <w:numId w:val="2"/>
         </w:numPr>
       </w:pPr>
-      <w:bookmarkStart w:id="0" w:name="_Toc133164263"/>
+      <w:bookmarkStart w:id="0" w:name="_Toc133602849"/>
       <w:r>
         <w:t>Introdução</w:t>
       </w:r>
@@ -2635,7 +2634,7 @@
           <w:szCs w:val="24"/>
         </w:rPr>
       </w:pPr>
-      <w:bookmarkStart w:id="1" w:name="_Toc133164264"/>
+      <w:bookmarkStart w:id="1" w:name="_Toc133602850"/>
       <w:r>
         <w:rPr>
           <w:sz w:val="24"/>
@@ -2693,7 +2692,7 @@
           <w:szCs w:val="24"/>
         </w:rPr>
       </w:pPr>
-      <w:bookmarkStart w:id="2" w:name="_Toc133164265"/>
+      <w:bookmarkStart w:id="2" w:name="_Toc133602851"/>
       <w:r>
         <w:rPr>
           <w:sz w:val="24"/>
@@ -2864,14 +2863,7 @@
           <w:sz w:val="24"/>
           <w:szCs w:val="24"/>
         </w:rPr>
-        <w:t xml:space="preserve">, </w:t>
-      </w:r>
-      <w:r>
-        <w:rPr>
-          <w:sz w:val="24"/>
-          <w:szCs w:val="24"/>
-        </w:rPr>
-        <w:t>será na plataforma WEB</w:t>
+        <w:t>, será na plataforma WEB</w:t>
       </w:r>
       <w:r>
         <w:rPr>
@@ -2893,7 +2885,7 @@
           <w:szCs w:val="24"/>
         </w:rPr>
       </w:pPr>
-      <w:bookmarkStart w:id="3" w:name="_Toc133164266"/>
+      <w:bookmarkStart w:id="3" w:name="_Toc133602852"/>
       <w:r>
         <w:rPr>
           <w:sz w:val="24"/>
@@ -2934,7 +2926,7 @@
           <w:numId w:val="2"/>
         </w:numPr>
       </w:pPr>
-      <w:bookmarkStart w:id="4" w:name="_Toc133164267"/>
+      <w:bookmarkStart w:id="4" w:name="_Toc133602853"/>
       <w:r>
         <w:t>Descrição Geral</w:t>
       </w:r>
@@ -3208,7 +3200,7 @@
           <w:numId w:val="2"/>
         </w:numPr>
       </w:pPr>
-      <w:bookmarkStart w:id="5" w:name="_Toc133164268"/>
+      <w:bookmarkStart w:id="5" w:name="_Toc133602854"/>
       <w:r>
         <w:t>Requisitos Específicos</w:t>
       </w:r>
@@ -3226,7 +3218,7 @@
           <w:szCs w:val="24"/>
         </w:rPr>
       </w:pPr>
-      <w:bookmarkStart w:id="6" w:name="_Toc133164269"/>
+      <w:bookmarkStart w:id="6" w:name="_Toc133602855"/>
       <w:r>
         <w:rPr>
           <w:sz w:val="24"/>
@@ -3250,8 +3242,8 @@
           <w:szCs w:val="24"/>
         </w:rPr>
       </w:pPr>
-      <w:bookmarkStart w:id="7" w:name="_Hlk130130259"/>
-      <w:bookmarkStart w:id="8" w:name="_Toc133164270"/>
+      <w:bookmarkStart w:id="7" w:name="_Toc133602856"/>
+      <w:bookmarkStart w:id="8" w:name="_Hlk130130259"/>
       <w:r>
         <w:rPr>
           <w:b/>
@@ -3261,9 +3253,9 @@
         </w:rPr>
         <w:t>RQF001 – Manter Usuário:</w:t>
       </w:r>
-      <w:bookmarkEnd w:id="8"/>
-    </w:p>
-    <w:bookmarkEnd w:id="7"/>
+      <w:bookmarkEnd w:id="7"/>
+    </w:p>
+    <w:bookmarkEnd w:id="8"/>
     <w:p>
       <w:pPr>
         <w:ind w:left="720"/>
@@ -3603,7 +3595,7 @@
           <w:szCs w:val="24"/>
         </w:rPr>
       </w:pPr>
-      <w:bookmarkStart w:id="9" w:name="_Toc133164271"/>
+      <w:bookmarkStart w:id="9" w:name="_Toc133602857"/>
       <w:r>
         <w:rPr>
           <w:b/>
@@ -3815,7 +3807,7 @@
           <w:szCs w:val="24"/>
         </w:rPr>
       </w:pPr>
-      <w:bookmarkStart w:id="11" w:name="_Toc133164272"/>
+      <w:bookmarkStart w:id="11" w:name="_Toc133602858"/>
       <w:r>
         <w:rPr>
           <w:b/>
@@ -4028,7 +4020,7 @@
           <w:szCs w:val="24"/>
         </w:rPr>
       </w:pPr>
-      <w:bookmarkStart w:id="12" w:name="_Toc133164273"/>
+      <w:bookmarkStart w:id="12" w:name="_Toc133602859"/>
       <w:r>
         <w:rPr>
           <w:b/>
@@ -4183,7 +4175,7 @@
           <w:szCs w:val="24"/>
         </w:rPr>
       </w:pPr>
-      <w:bookmarkStart w:id="13" w:name="_Toc133164274"/>
+      <w:bookmarkStart w:id="13" w:name="_Toc133602860"/>
       <w:r>
         <w:rPr>
           <w:b/>
@@ -4347,6 +4339,22 @@
           <w:szCs w:val="24"/>
         </w:rPr>
         <w:t xml:space="preserve">  - Arquivo Avaliação;</w:t>
+      </w:r>
+    </w:p>
+    <w:p>
+      <w:pPr>
+        <w:ind w:left="720"/>
+        <w:rPr>
+          <w:sz w:val="24"/>
+          <w:szCs w:val="24"/>
+        </w:rPr>
+      </w:pPr>
+      <w:r>
+        <w:rPr>
+          <w:sz w:val="24"/>
+          <w:szCs w:val="24"/>
+        </w:rPr>
+        <w:t xml:space="preserve">  - </w:t>
       </w:r>
     </w:p>
     <w:p>
@@ -4399,7 +4407,7 @@
           <w:szCs w:val="24"/>
         </w:rPr>
       </w:pPr>
-      <w:bookmarkStart w:id="14" w:name="_Toc133164275"/>
+      <w:bookmarkStart w:id="14" w:name="_Toc133602861"/>
       <w:r>
         <w:rPr>
           <w:sz w:val="24"/>
@@ -4429,7 +4437,7 @@
           <w:szCs w:val="24"/>
         </w:rPr>
       </w:pPr>
-      <w:bookmarkStart w:id="15" w:name="_Toc133164276"/>
+      <w:bookmarkStart w:id="15" w:name="_Toc133602862"/>
       <w:r>
         <w:rPr>
           <w:sz w:val="24"/>
@@ -4488,7 +4496,7 @@
           <w:szCs w:val="24"/>
         </w:rPr>
       </w:pPr>
-      <w:bookmarkStart w:id="16" w:name="_Toc133164277"/>
+      <w:bookmarkStart w:id="16" w:name="_Toc133602863"/>
       <w:r>
         <w:rPr>
           <w:sz w:val="24"/>
@@ -4520,7 +4528,7 @@
         </w:rPr>
       </w:pPr>
       <w:bookmarkStart w:id="17" w:name="_Toc118825041"/>
-      <w:bookmarkStart w:id="18" w:name="_Toc133164278"/>
+      <w:bookmarkStart w:id="18" w:name="_Toc133602864"/>
       <w:r>
         <w:rPr>
           <w:sz w:val="24"/>
@@ -4577,7 +4585,7 @@
         </w:rPr>
       </w:pPr>
       <w:bookmarkStart w:id="19" w:name="_Toc118825042"/>
-      <w:bookmarkStart w:id="20" w:name="_Toc133164279"/>
+      <w:bookmarkStart w:id="20" w:name="_Toc133602865"/>
       <w:r>
         <w:rPr>
           <w:sz w:val="24"/>
@@ -4633,7 +4641,7 @@
           <w:szCs w:val="24"/>
         </w:rPr>
       </w:pPr>
-      <w:bookmarkStart w:id="21" w:name="_Toc133164280"/>
+      <w:bookmarkStart w:id="21" w:name="_Toc133602866"/>
       <w:r>
         <w:rPr>
           <w:sz w:val="24"/>

</xml_diff>

<commit_message>
Atualização documentação - Alteração do nome das Imagens do APP
</commit_message>
<xml_diff>
--- a/Projeto Integrador - Especificacao Requisitos.docx
+++ b/Projeto Integrador - Especificacao Requisitos.docx
@@ -1,6 +1,6 @@
 
 <file path=word/document.xml><?xml version="1.0" encoding="utf-8"?>
-<w:document xmlns:wpc="http://schemas.microsoft.com/office/word/2010/wordprocessingCanvas" xmlns:cx="http://schemas.microsoft.com/office/drawing/2014/chartex" xmlns:cx1="http://schemas.microsoft.com/office/drawing/2015/9/8/chartex" xmlns:cx2="http://schemas.microsoft.com/office/drawing/2015/10/21/chartex" xmlns:cx3="http://schemas.microsoft.com/office/drawing/2016/5/9/chartex" xmlns:cx4="http://schemas.microsoft.com/office/drawing/2016/5/10/chartex" xmlns:cx5="http://schemas.microsoft.com/office/drawing/2016/5/11/chartex" xmlns:cx6="http://schemas.microsoft.com/office/drawing/2016/5/12/chartex" xmlns:cx7="http://schemas.microsoft.com/office/drawing/2016/5/13/chartex" xmlns:cx8="http://schemas.microsoft.com/office/drawing/2016/5/14/chartex" xmlns:mc="http://schemas.openxmlformats.org/markup-compatibility/2006" xmlns:aink="http://schemas.microsoft.com/office/drawing/2016/ink" xmlns:am3d="http://schemas.microsoft.com/office/drawing/2017/model3d" xmlns:o="urn:schemas-microsoft-com:office:office" xmlns:oel="http://schemas.microsoft.com/office/2019/extlst" xmlns:r="http://schemas.openxmlformats.org/officeDocument/2006/relationships" xmlns:m="http://schemas.openxmlformats.org/officeDocument/2006/math" xmlns:v="urn:schemas-microsoft-com:vml" xmlns:wp14="http://schemas.microsoft.com/office/word/2010/wordprocessingDrawing" xmlns:wp="http://schemas.openxmlformats.org/drawingml/2006/wordprocessingDrawing" xmlns:w10="urn:schemas-microsoft-com:office:word" xmlns:w="http://schemas.openxmlformats.org/wordprocessingml/2006/main" xmlns:w14="http://schemas.microsoft.com/office/word/2010/wordml" xmlns:w15="http://schemas.microsoft.com/office/word/2012/wordml" xmlns:w16cex="http://schemas.microsoft.com/office/word/2018/wordml/cex" xmlns:w16cid="http://schemas.microsoft.com/office/word/2016/wordml/cid" xmlns:w16="http://schemas.microsoft.com/office/word/2018/wordml" xmlns:w16sdtdh="http://schemas.microsoft.com/office/word/2020/wordml/sdtdatahash" xmlns:w16se="http://schemas.microsoft.com/office/word/2015/wordml/symex" xmlns:wpg="http://schemas.microsoft.com/office/word/2010/wordprocessingGroup" xmlns:wpi="http://schemas.microsoft.com/office/word/2010/wordprocessingInk" xmlns:wne="http://schemas.microsoft.com/office/word/2006/wordml" xmlns:wps="http://schemas.microsoft.com/office/word/2010/wordprocessingShape" mc:Ignorable="w14 w15 w16se w16cid w16 w16cex w16sdtdh wp14">
+<w:document xmlns:wpc="http://schemas.microsoft.com/office/word/2010/wordprocessingCanvas" xmlns:cx="http://schemas.microsoft.com/office/drawing/2014/chartex" xmlns:cx1="http://schemas.microsoft.com/office/drawing/2015/9/8/chartex" xmlns:cx2="http://schemas.microsoft.com/office/drawing/2015/10/21/chartex" xmlns:cx3="http://schemas.microsoft.com/office/drawing/2016/5/9/chartex" xmlns:cx4="http://schemas.microsoft.com/office/drawing/2016/5/10/chartex" xmlns:cx5="http://schemas.microsoft.com/office/drawing/2016/5/11/chartex" xmlns:cx6="http://schemas.microsoft.com/office/drawing/2016/5/12/chartex" xmlns:cx7="http://schemas.microsoft.com/office/drawing/2016/5/13/chartex" xmlns:cx8="http://schemas.microsoft.com/office/drawing/2016/5/14/chartex" xmlns:mc="http://schemas.openxmlformats.org/markup-compatibility/2006" xmlns:aink="http://schemas.microsoft.com/office/drawing/2016/ink" xmlns:am3d="http://schemas.microsoft.com/office/drawing/2017/model3d" xmlns:o="urn:schemas-microsoft-com:office:office" xmlns:oel="http://schemas.microsoft.com/office/2019/extlst" xmlns:r="http://schemas.openxmlformats.org/officeDocument/2006/relationships" xmlns:m="http://schemas.openxmlformats.org/officeDocument/2006/math" xmlns:v="urn:schemas-microsoft-com:vml" xmlns:wp14="http://schemas.microsoft.com/office/word/2010/wordprocessingDrawing" xmlns:wp="http://schemas.openxmlformats.org/drawingml/2006/wordprocessingDrawing" xmlns:w10="urn:schemas-microsoft-com:office:word" xmlns:w="http://schemas.openxmlformats.org/wordprocessingml/2006/main" xmlns:w14="http://schemas.microsoft.com/office/word/2010/wordml" xmlns:w15="http://schemas.microsoft.com/office/word/2012/wordml" xmlns:w16cex="http://schemas.microsoft.com/office/word/2018/wordml/cex" xmlns:w16cid="http://schemas.microsoft.com/office/word/2016/wordml/cid" xmlns:w16="http://schemas.microsoft.com/office/word/2018/wordml" xmlns:w16du="http://schemas.microsoft.com/office/word/2023/wordml/word16du" xmlns:w16sdtdh="http://schemas.microsoft.com/office/word/2020/wordml/sdtdatahash" xmlns:w16se="http://schemas.microsoft.com/office/word/2015/wordml/symex" xmlns:wpg="http://schemas.microsoft.com/office/word/2010/wordprocessingGroup" xmlns:wpi="http://schemas.microsoft.com/office/word/2010/wordprocessingInk" xmlns:wne="http://schemas.microsoft.com/office/word/2006/wordml" xmlns:wps="http://schemas.microsoft.com/office/word/2010/wordprocessingShape" mc:Ignorable="w14 w15 w16se w16cid w16 w16cex w16sdtdh wp14">
   <w:body>
     <w:p>
       <w:pPr>
@@ -932,6 +932,146 @@
           </w:p>
         </w:tc>
       </w:tr>
+      <w:tr>
+        <w:tc>
+          <w:tcPr>
+            <w:tcW w:w="2304" w:type="dxa"/>
+            <w:tcBorders>
+              <w:top w:val="single" w:sz="6" w:space="0" w:color="000000"/>
+              <w:left w:val="single" w:sz="6" w:space="0" w:color="000000"/>
+              <w:bottom w:val="single" w:sz="6" w:space="0" w:color="000000"/>
+              <w:right w:val="single" w:sz="6" w:space="0" w:color="000000"/>
+            </w:tcBorders>
+          </w:tcPr>
+          <w:p>
+            <w:pPr>
+              <w:keepLines/>
+              <w:pBdr>
+                <w:top w:val="nil"/>
+                <w:left w:val="nil"/>
+                <w:bottom w:val="nil"/>
+                <w:right w:val="nil"/>
+                <w:between w:val="nil"/>
+              </w:pBdr>
+              <w:spacing w:after="120"/>
+              <w:rPr>
+                <w:color w:val="000000"/>
+              </w:rPr>
+            </w:pPr>
+            <w:r>
+              <w:rPr>
+                <w:color w:val="000000"/>
+              </w:rPr>
+              <w:t>13/05/2023</w:t>
+            </w:r>
+          </w:p>
+        </w:tc>
+        <w:tc>
+          <w:tcPr>
+            <w:tcW w:w="1152" w:type="dxa"/>
+            <w:tcBorders>
+              <w:top w:val="single" w:sz="6" w:space="0" w:color="000000"/>
+              <w:left w:val="single" w:sz="6" w:space="0" w:color="000000"/>
+              <w:bottom w:val="single" w:sz="6" w:space="0" w:color="000000"/>
+              <w:right w:val="single" w:sz="6" w:space="0" w:color="000000"/>
+            </w:tcBorders>
+          </w:tcPr>
+          <w:p>
+            <w:pPr>
+              <w:keepLines/>
+              <w:pBdr>
+                <w:top w:val="nil"/>
+                <w:left w:val="nil"/>
+                <w:bottom w:val="nil"/>
+                <w:right w:val="nil"/>
+                <w:between w:val="nil"/>
+              </w:pBdr>
+              <w:spacing w:after="120"/>
+              <w:rPr>
+                <w:color w:val="000000"/>
+              </w:rPr>
+            </w:pPr>
+            <w:r>
+              <w:rPr>
+                <w:color w:val="000000"/>
+              </w:rPr>
+              <w:t>1.0</w:t>
+            </w:r>
+          </w:p>
+        </w:tc>
+        <w:tc>
+          <w:tcPr>
+            <w:tcW w:w="3744" w:type="dxa"/>
+            <w:tcBorders>
+              <w:top w:val="single" w:sz="6" w:space="0" w:color="000000"/>
+              <w:left w:val="single" w:sz="6" w:space="0" w:color="000000"/>
+              <w:bottom w:val="single" w:sz="6" w:space="0" w:color="000000"/>
+              <w:right w:val="single" w:sz="6" w:space="0" w:color="000000"/>
+            </w:tcBorders>
+          </w:tcPr>
+          <w:p>
+            <w:pPr>
+              <w:keepLines/>
+              <w:pBdr>
+                <w:top w:val="nil"/>
+                <w:left w:val="nil"/>
+                <w:bottom w:val="nil"/>
+                <w:right w:val="nil"/>
+                <w:between w:val="nil"/>
+              </w:pBdr>
+              <w:spacing w:after="120"/>
+              <w:rPr>
+                <w:color w:val="000000"/>
+              </w:rPr>
+            </w:pPr>
+            <w:r>
+              <w:rPr>
+                <w:color w:val="000000"/>
+              </w:rPr>
+              <w:t>Inclusão d</w:t>
+            </w:r>
+            <w:r>
+              <w:rPr>
+                <w:color w:val="000000"/>
+              </w:rPr>
+              <w:t>os requisitos Postergados</w:t>
+            </w:r>
+          </w:p>
+        </w:tc>
+        <w:tc>
+          <w:tcPr>
+            <w:tcW w:w="2304" w:type="dxa"/>
+            <w:tcBorders>
+              <w:top w:val="single" w:sz="6" w:space="0" w:color="000000"/>
+              <w:left w:val="single" w:sz="6" w:space="0" w:color="000000"/>
+              <w:bottom w:val="single" w:sz="6" w:space="0" w:color="000000"/>
+              <w:right w:val="single" w:sz="6" w:space="0" w:color="000000"/>
+            </w:tcBorders>
+          </w:tcPr>
+          <w:p>
+            <w:pPr>
+              <w:keepLines/>
+              <w:pBdr>
+                <w:top w:val="nil"/>
+                <w:left w:val="nil"/>
+                <w:bottom w:val="nil"/>
+                <w:right w:val="nil"/>
+                <w:between w:val="nil"/>
+              </w:pBdr>
+              <w:spacing w:after="120"/>
+              <w:rPr>
+                <w:color w:val="000000"/>
+              </w:rPr>
+            </w:pPr>
+            <w:r>
+              <w:rPr>
+                <w:color w:val="000000"/>
+              </w:rPr>
+              <w:t>Leonardo Almeida</w:t>
+            </w:r>
+          </w:p>
+        </w:tc>
+      </w:tr>
     </w:tbl>
     <w:p/>
     <w:p>
@@ -994,6 +1134,7 @@
             <w:docPartUnique/>
           </w:docPartObj>
         </w:sdtPr>
+        <w:sdtEndPr/>
         <w:sdtContent>
           <w:r>
             <w:instrText xml:space="preserve"> TOC \h \u \z </w:instrText>
@@ -1003,7 +1144,7 @@
           </w:r>
         </w:sdtContent>
       </w:sdt>
-      <w:hyperlink w:anchor="_Toc133602849" w:history="1">
+      <w:hyperlink w:anchor="_Toc134873499" w:history="1">
         <w:r>
           <w:rPr>
             <w:rStyle w:val="Hyperlink"/>
@@ -1046,7 +1187,7 @@
             <w:noProof/>
             <w:webHidden/>
           </w:rPr>
-          <w:instrText xml:space="preserve"> PAGEREF _Toc133602849 \h </w:instrText>
+          <w:instrText xml:space="preserve"> PAGEREF _Toc134873499 \h </w:instrText>
         </w:r>
         <w:r>
           <w:rPr>
@@ -1091,7 +1232,7 @@
           <w:szCs w:val="22"/>
         </w:rPr>
       </w:pPr>
-      <w:hyperlink w:anchor="_Toc133602850" w:history="1">
+      <w:hyperlink w:anchor="_Toc134873500" w:history="1">
         <w:r>
           <w:rPr>
             <w:rStyle w:val="Hyperlink"/>
@@ -1134,7 +1275,7 @@
             <w:noProof/>
             <w:webHidden/>
           </w:rPr>
-          <w:instrText xml:space="preserve"> PAGEREF _Toc133602850 \h </w:instrText>
+          <w:instrText xml:space="preserve"> PAGEREF _Toc134873500 \h </w:instrText>
         </w:r>
         <w:r>
           <w:rPr>
@@ -1179,7 +1320,7 @@
           <w:szCs w:val="22"/>
         </w:rPr>
       </w:pPr>
-      <w:hyperlink w:anchor="_Toc133602851" w:history="1">
+      <w:hyperlink w:anchor="_Toc134873501" w:history="1">
         <w:r>
           <w:rPr>
             <w:rStyle w:val="Hyperlink"/>
@@ -1222,7 +1363,7 @@
             <w:noProof/>
             <w:webHidden/>
           </w:rPr>
-          <w:instrText xml:space="preserve"> PAGEREF _Toc133602851 \h </w:instrText>
+          <w:instrText xml:space="preserve"> PAGEREF _Toc134873501 \h </w:instrText>
         </w:r>
         <w:r>
           <w:rPr>
@@ -1267,7 +1408,7 @@
           <w:szCs w:val="22"/>
         </w:rPr>
       </w:pPr>
-      <w:hyperlink w:anchor="_Toc133602852" w:history="1">
+      <w:hyperlink w:anchor="_Toc134873502" w:history="1">
         <w:r>
           <w:rPr>
             <w:rStyle w:val="Hyperlink"/>
@@ -1310,7 +1451,7 @@
             <w:noProof/>
             <w:webHidden/>
           </w:rPr>
-          <w:instrText xml:space="preserve"> PAGEREF _Toc133602852 \h </w:instrText>
+          <w:instrText xml:space="preserve"> PAGEREF _Toc134873502 \h </w:instrText>
         </w:r>
         <w:r>
           <w:rPr>
@@ -1355,7 +1496,7 @@
           <w:szCs w:val="22"/>
         </w:rPr>
       </w:pPr>
-      <w:hyperlink w:anchor="_Toc133602853" w:history="1">
+      <w:hyperlink w:anchor="_Toc134873503" w:history="1">
         <w:r>
           <w:rPr>
             <w:rStyle w:val="Hyperlink"/>
@@ -1398,7 +1539,7 @@
             <w:noProof/>
             <w:webHidden/>
           </w:rPr>
-          <w:instrText xml:space="preserve"> PAGEREF _Toc133602853 \h </w:instrText>
+          <w:instrText xml:space="preserve"> PAGEREF _Toc134873503 \h </w:instrText>
         </w:r>
         <w:r>
           <w:rPr>
@@ -1443,7 +1584,7 @@
           <w:szCs w:val="22"/>
         </w:rPr>
       </w:pPr>
-      <w:hyperlink w:anchor="_Toc133602854" w:history="1">
+      <w:hyperlink w:anchor="_Toc134873504" w:history="1">
         <w:r>
           <w:rPr>
             <w:rStyle w:val="Hyperlink"/>
@@ -1486,7 +1627,7 @@
             <w:noProof/>
             <w:webHidden/>
           </w:rPr>
-          <w:instrText xml:space="preserve"> PAGEREF _Toc133602854 \h </w:instrText>
+          <w:instrText xml:space="preserve"> PAGEREF _Toc134873504 \h </w:instrText>
         </w:r>
         <w:r>
           <w:rPr>
@@ -1531,7 +1672,7 @@
           <w:szCs w:val="22"/>
         </w:rPr>
       </w:pPr>
-      <w:hyperlink w:anchor="_Toc133602855" w:history="1">
+      <w:hyperlink w:anchor="_Toc134873505" w:history="1">
         <w:r>
           <w:rPr>
             <w:rStyle w:val="Hyperlink"/>
@@ -1574,7 +1715,7 @@
             <w:noProof/>
             <w:webHidden/>
           </w:rPr>
-          <w:instrText xml:space="preserve"> PAGEREF _Toc133602855 \h </w:instrText>
+          <w:instrText xml:space="preserve"> PAGEREF _Toc134873505 \h </w:instrText>
         </w:r>
         <w:r>
           <w:rPr>
@@ -1619,7 +1760,7 @@
           <w:szCs w:val="22"/>
         </w:rPr>
       </w:pPr>
-      <w:hyperlink w:anchor="_Toc133602856" w:history="1">
+      <w:hyperlink w:anchor="_Toc134873506" w:history="1">
         <w:r>
           <w:rPr>
             <w:rStyle w:val="Hyperlink"/>
@@ -1666,7 +1807,7 @@
             <w:noProof/>
             <w:webHidden/>
           </w:rPr>
-          <w:instrText xml:space="preserve"> PAGEREF _Toc133602856 \h </w:instrText>
+          <w:instrText xml:space="preserve"> PAGEREF _Toc134873506 \h </w:instrText>
         </w:r>
         <w:r>
           <w:rPr>
@@ -1711,7 +1852,7 @@
           <w:szCs w:val="22"/>
         </w:rPr>
       </w:pPr>
-      <w:hyperlink w:anchor="_Toc133602857" w:history="1">
+      <w:hyperlink w:anchor="_Toc134873507" w:history="1">
         <w:r>
           <w:rPr>
             <w:rStyle w:val="Hyperlink"/>
@@ -1758,7 +1899,7 @@
             <w:noProof/>
             <w:webHidden/>
           </w:rPr>
-          <w:instrText xml:space="preserve"> PAGEREF _Toc133602857 \h </w:instrText>
+          <w:instrText xml:space="preserve"> PAGEREF _Toc134873507 \h </w:instrText>
         </w:r>
         <w:r>
           <w:rPr>
@@ -1803,7 +1944,7 @@
           <w:szCs w:val="22"/>
         </w:rPr>
       </w:pPr>
-      <w:hyperlink w:anchor="_Toc133602858" w:history="1">
+      <w:hyperlink w:anchor="_Toc134873508" w:history="1">
         <w:r>
           <w:rPr>
             <w:rStyle w:val="Hyperlink"/>
@@ -1850,7 +1991,7 @@
             <w:noProof/>
             <w:webHidden/>
           </w:rPr>
-          <w:instrText xml:space="preserve"> PAGEREF _Toc133602858 \h </w:instrText>
+          <w:instrText xml:space="preserve"> PAGEREF _Toc134873508 \h </w:instrText>
         </w:r>
         <w:r>
           <w:rPr>
@@ -1895,7 +2036,7 @@
           <w:szCs w:val="22"/>
         </w:rPr>
       </w:pPr>
-      <w:hyperlink w:anchor="_Toc133602859" w:history="1">
+      <w:hyperlink w:anchor="_Toc134873509" w:history="1">
         <w:r>
           <w:rPr>
             <w:rStyle w:val="Hyperlink"/>
@@ -1942,7 +2083,7 @@
             <w:noProof/>
             <w:webHidden/>
           </w:rPr>
-          <w:instrText xml:space="preserve"> PAGEREF _Toc133602859 \h </w:instrText>
+          <w:instrText xml:space="preserve"> PAGEREF _Toc134873509 \h </w:instrText>
         </w:r>
         <w:r>
           <w:rPr>
@@ -1987,7 +2128,7 @@
           <w:szCs w:val="22"/>
         </w:rPr>
       </w:pPr>
-      <w:hyperlink w:anchor="_Toc133602860" w:history="1">
+      <w:hyperlink w:anchor="_Toc134873510" w:history="1">
         <w:r>
           <w:rPr>
             <w:rStyle w:val="Hyperlink"/>
@@ -2034,7 +2175,7 @@
             <w:noProof/>
             <w:webHidden/>
           </w:rPr>
-          <w:instrText xml:space="preserve"> PAGEREF _Toc133602860 \h </w:instrText>
+          <w:instrText xml:space="preserve"> PAGEREF _Toc134873510 \h </w:instrText>
         </w:r>
         <w:r>
           <w:rPr>
@@ -2079,7 +2220,7 @@
           <w:szCs w:val="22"/>
         </w:rPr>
       </w:pPr>
-      <w:hyperlink w:anchor="_Toc133602861" w:history="1">
+      <w:hyperlink w:anchor="_Toc134873511" w:history="1">
         <w:r>
           <w:rPr>
             <w:rStyle w:val="Hyperlink"/>
@@ -2122,7 +2263,7 @@
             <w:noProof/>
             <w:webHidden/>
           </w:rPr>
-          <w:instrText xml:space="preserve"> PAGEREF _Toc133602861 \h </w:instrText>
+          <w:instrText xml:space="preserve"> PAGEREF _Toc134873511 \h </w:instrText>
         </w:r>
         <w:r>
           <w:rPr>
@@ -2167,7 +2308,7 @@
           <w:szCs w:val="22"/>
         </w:rPr>
       </w:pPr>
-      <w:hyperlink w:anchor="_Toc133602862" w:history="1">
+      <w:hyperlink w:anchor="_Toc134873512" w:history="1">
         <w:r>
           <w:rPr>
             <w:rStyle w:val="Hyperlink"/>
@@ -2210,7 +2351,7 @@
             <w:noProof/>
             <w:webHidden/>
           </w:rPr>
-          <w:instrText xml:space="preserve"> PAGEREF _Toc133602862 \h </w:instrText>
+          <w:instrText xml:space="preserve"> PAGEREF _Toc134873512 \h </w:instrText>
         </w:r>
         <w:r>
           <w:rPr>
@@ -2255,7 +2396,7 @@
           <w:szCs w:val="22"/>
         </w:rPr>
       </w:pPr>
-      <w:hyperlink w:anchor="_Toc133602863" w:history="1">
+      <w:hyperlink w:anchor="_Toc134873513" w:history="1">
         <w:r>
           <w:rPr>
             <w:rStyle w:val="Hyperlink"/>
@@ -2298,7 +2439,7 @@
             <w:noProof/>
             <w:webHidden/>
           </w:rPr>
-          <w:instrText xml:space="preserve"> PAGEREF _Toc133602863 \h </w:instrText>
+          <w:instrText xml:space="preserve"> PAGEREF _Toc134873513 \h </w:instrText>
         </w:r>
         <w:r>
           <w:rPr>
@@ -2343,7 +2484,7 @@
           <w:szCs w:val="22"/>
         </w:rPr>
       </w:pPr>
-      <w:hyperlink w:anchor="_Toc133602864" w:history="1">
+      <w:hyperlink w:anchor="_Toc134873514" w:history="1">
         <w:r>
           <w:rPr>
             <w:rStyle w:val="Hyperlink"/>
@@ -2386,7 +2527,7 @@
             <w:noProof/>
             <w:webHidden/>
           </w:rPr>
-          <w:instrText xml:space="preserve"> PAGEREF _Toc133602864 \h </w:instrText>
+          <w:instrText xml:space="preserve"> PAGEREF _Toc134873514 \h </w:instrText>
         </w:r>
         <w:r>
           <w:rPr>
@@ -2431,7 +2572,7 @@
           <w:szCs w:val="22"/>
         </w:rPr>
       </w:pPr>
-      <w:hyperlink w:anchor="_Toc133602865" w:history="1">
+      <w:hyperlink w:anchor="_Toc134873515" w:history="1">
         <w:r>
           <w:rPr>
             <w:rStyle w:val="Hyperlink"/>
@@ -2474,7 +2615,7 @@
             <w:noProof/>
             <w:webHidden/>
           </w:rPr>
-          <w:instrText xml:space="preserve"> PAGEREF _Toc133602865 \h </w:instrText>
+          <w:instrText xml:space="preserve"> PAGEREF _Toc134873515 \h </w:instrText>
         </w:r>
         <w:r>
           <w:rPr>
@@ -2519,7 +2660,7 @@
           <w:szCs w:val="22"/>
         </w:rPr>
       </w:pPr>
-      <w:hyperlink w:anchor="_Toc133602866" w:history="1">
+      <w:hyperlink w:anchor="_Toc134873516" w:history="1">
         <w:r>
           <w:rPr>
             <w:rStyle w:val="Hyperlink"/>
@@ -2562,7 +2703,7 @@
             <w:noProof/>
             <w:webHidden/>
           </w:rPr>
-          <w:instrText xml:space="preserve"> PAGEREF _Toc133602866 \h </w:instrText>
+          <w:instrText xml:space="preserve"> PAGEREF _Toc134873516 \h </w:instrText>
         </w:r>
         <w:r>
           <w:rPr>
@@ -2616,7 +2757,7 @@
           <w:numId w:val="2"/>
         </w:numPr>
       </w:pPr>
-      <w:bookmarkStart w:id="0" w:name="_Toc133602849"/>
+      <w:bookmarkStart w:id="0" w:name="_Toc134873499"/>
       <w:r>
         <w:t>Introdução</w:t>
       </w:r>
@@ -2634,7 +2775,7 @@
           <w:szCs w:val="24"/>
         </w:rPr>
       </w:pPr>
-      <w:bookmarkStart w:id="1" w:name="_Toc133602850"/>
+      <w:bookmarkStart w:id="1" w:name="_Toc134873500"/>
       <w:r>
         <w:rPr>
           <w:sz w:val="24"/>
@@ -2692,7 +2833,7 @@
           <w:szCs w:val="24"/>
         </w:rPr>
       </w:pPr>
-      <w:bookmarkStart w:id="2" w:name="_Toc133602851"/>
+      <w:bookmarkStart w:id="2" w:name="_Toc134873501"/>
       <w:r>
         <w:rPr>
           <w:sz w:val="24"/>
@@ -2885,7 +3026,7 @@
           <w:szCs w:val="24"/>
         </w:rPr>
       </w:pPr>
-      <w:bookmarkStart w:id="3" w:name="_Toc133602852"/>
+      <w:bookmarkStart w:id="3" w:name="_Toc134873502"/>
       <w:r>
         <w:rPr>
           <w:sz w:val="24"/>
@@ -2926,7 +3067,7 @@
           <w:numId w:val="2"/>
         </w:numPr>
       </w:pPr>
-      <w:bookmarkStart w:id="4" w:name="_Toc133602853"/>
+      <w:bookmarkStart w:id="4" w:name="_Toc134873503"/>
       <w:r>
         <w:t>Descrição Geral</w:t>
       </w:r>
@@ -3200,7 +3341,7 @@
           <w:numId w:val="2"/>
         </w:numPr>
       </w:pPr>
-      <w:bookmarkStart w:id="5" w:name="_Toc133602854"/>
+      <w:bookmarkStart w:id="5" w:name="_Toc134873504"/>
       <w:r>
         <w:t>Requisitos Específicos</w:t>
       </w:r>
@@ -3218,7 +3359,7 @@
           <w:szCs w:val="24"/>
         </w:rPr>
       </w:pPr>
-      <w:bookmarkStart w:id="6" w:name="_Toc133602855"/>
+      <w:bookmarkStart w:id="6" w:name="_Toc134873505"/>
       <w:r>
         <w:rPr>
           <w:sz w:val="24"/>
@@ -3242,8 +3383,8 @@
           <w:szCs w:val="24"/>
         </w:rPr>
       </w:pPr>
-      <w:bookmarkStart w:id="7" w:name="_Toc133602856"/>
-      <w:bookmarkStart w:id="8" w:name="_Hlk130130259"/>
+      <w:bookmarkStart w:id="7" w:name="_Hlk130130259"/>
+      <w:bookmarkStart w:id="8" w:name="_Toc134873506"/>
       <w:r>
         <w:rPr>
           <w:b/>
@@ -3253,9 +3394,9 @@
         </w:rPr>
         <w:t>RQF001 – Manter Usuário:</w:t>
       </w:r>
-      <w:bookmarkEnd w:id="7"/>
-    </w:p>
-    <w:bookmarkEnd w:id="8"/>
+      <w:bookmarkEnd w:id="8"/>
+    </w:p>
+    <w:bookmarkEnd w:id="7"/>
     <w:p>
       <w:pPr>
         <w:ind w:left="720"/>
@@ -3595,7 +3736,7 @@
           <w:szCs w:val="24"/>
         </w:rPr>
       </w:pPr>
-      <w:bookmarkStart w:id="9" w:name="_Toc133602857"/>
+      <w:bookmarkStart w:id="9" w:name="_Toc134873507"/>
       <w:r>
         <w:rPr>
           <w:b/>
@@ -3807,7 +3948,7 @@
           <w:szCs w:val="24"/>
         </w:rPr>
       </w:pPr>
-      <w:bookmarkStart w:id="11" w:name="_Toc133602858"/>
+      <w:bookmarkStart w:id="11" w:name="_Toc134873508"/>
       <w:r>
         <w:rPr>
           <w:b/>
@@ -4020,7 +4161,7 @@
           <w:szCs w:val="24"/>
         </w:rPr>
       </w:pPr>
-      <w:bookmarkStart w:id="12" w:name="_Toc133602859"/>
+      <w:bookmarkStart w:id="12" w:name="_Toc134873509"/>
       <w:r>
         <w:rPr>
           <w:b/>
@@ -4175,7 +4316,7 @@
           <w:szCs w:val="24"/>
         </w:rPr>
       </w:pPr>
-      <w:bookmarkStart w:id="13" w:name="_Toc133602860"/>
+      <w:bookmarkStart w:id="13" w:name="_Toc134873510"/>
       <w:r>
         <w:rPr>
           <w:b/>
@@ -4354,35 +4495,7 @@
           <w:sz w:val="24"/>
           <w:szCs w:val="24"/>
         </w:rPr>
-        <w:t xml:space="preserve">  - </w:t>
-      </w:r>
-    </w:p>
-    <w:p>
-      <w:pPr>
-        <w:ind w:left="720"/>
-        <w:jc w:val="both"/>
-        <w:rPr>
-          <w:i/>
-          <w:color w:val="0000FF"/>
-          <w:sz w:val="24"/>
-          <w:szCs w:val="24"/>
-        </w:rPr>
-      </w:pPr>
-      <w:r>
-        <w:rPr>
-          <w:sz w:val="24"/>
-          <w:szCs w:val="24"/>
-        </w:rPr>
         <w:t xml:space="preserve">  </w:t>
-      </w:r>
-      <w:r>
-        <w:rPr>
-          <w:i/>
-          <w:color w:val="0000FF"/>
-          <w:sz w:val="24"/>
-          <w:szCs w:val="24"/>
-        </w:rPr>
-        <w:tab/>
       </w:r>
       <w:r>
         <w:rPr>
@@ -4407,7 +4520,7 @@
           <w:szCs w:val="24"/>
         </w:rPr>
       </w:pPr>
-      <w:bookmarkStart w:id="14" w:name="_Toc133602861"/>
+      <w:bookmarkStart w:id="14" w:name="_Toc134873511"/>
       <w:r>
         <w:rPr>
           <w:sz w:val="24"/>
@@ -4437,7 +4550,7 @@
           <w:szCs w:val="24"/>
         </w:rPr>
       </w:pPr>
-      <w:bookmarkStart w:id="15" w:name="_Toc133602862"/>
+      <w:bookmarkStart w:id="15" w:name="_Toc134873512"/>
       <w:r>
         <w:rPr>
           <w:sz w:val="24"/>
@@ -4496,7 +4609,7 @@
           <w:szCs w:val="24"/>
         </w:rPr>
       </w:pPr>
-      <w:bookmarkStart w:id="16" w:name="_Toc133602863"/>
+      <w:bookmarkStart w:id="16" w:name="_Toc134873513"/>
       <w:r>
         <w:rPr>
           <w:sz w:val="24"/>
@@ -4528,7 +4641,7 @@
         </w:rPr>
       </w:pPr>
       <w:bookmarkStart w:id="17" w:name="_Toc118825041"/>
-      <w:bookmarkStart w:id="18" w:name="_Toc133602864"/>
+      <w:bookmarkStart w:id="18" w:name="_Toc134873514"/>
       <w:r>
         <w:rPr>
           <w:sz w:val="24"/>
@@ -4585,7 +4698,7 @@
         </w:rPr>
       </w:pPr>
       <w:bookmarkStart w:id="19" w:name="_Toc118825042"/>
-      <w:bookmarkStart w:id="20" w:name="_Toc133602865"/>
+      <w:bookmarkStart w:id="20" w:name="_Toc134873515"/>
       <w:r>
         <w:rPr>
           <w:sz w:val="24"/>
@@ -4641,7 +4754,7 @@
           <w:szCs w:val="24"/>
         </w:rPr>
       </w:pPr>
-      <w:bookmarkStart w:id="21" w:name="_Toc133602866"/>
+      <w:bookmarkStart w:id="21" w:name="_Toc134873516"/>
       <w:r>
         <w:rPr>
           <w:sz w:val="24"/>
@@ -4681,6 +4794,163 @@
         </w:rPr>
         <w:t>WEB, voltado para os professores/administradores;</w:t>
       </w:r>
+    </w:p>
+    <w:p>
+      <w:pPr>
+        <w:ind w:left="720"/>
+        <w:jc w:val="both"/>
+        <w:rPr>
+          <w:sz w:val="24"/>
+          <w:szCs w:val="24"/>
+        </w:rPr>
+      </w:pPr>
+    </w:p>
+    <w:p>
+      <w:pPr>
+        <w:ind w:left="720"/>
+        <w:jc w:val="both"/>
+        <w:rPr>
+          <w:sz w:val="24"/>
+          <w:szCs w:val="24"/>
+        </w:rPr>
+      </w:pPr>
+    </w:p>
+    <w:p>
+      <w:pPr>
+        <w:ind w:left="720"/>
+        <w:jc w:val="both"/>
+        <w:rPr>
+          <w:sz w:val="24"/>
+          <w:szCs w:val="24"/>
+        </w:rPr>
+      </w:pPr>
+    </w:p>
+    <w:p>
+      <w:pPr>
+        <w:pStyle w:val="Ttulo2"/>
+        <w:numPr>
+          <w:ilvl w:val="1"/>
+          <w:numId w:val="2"/>
+        </w:numPr>
+        <w:rPr>
+          <w:sz w:val="24"/>
+          <w:szCs w:val="24"/>
+        </w:rPr>
+      </w:pPr>
+      <w:r>
+        <w:rPr>
+          <w:sz w:val="24"/>
+          <w:szCs w:val="24"/>
+        </w:rPr>
+        <w:lastRenderedPageBreak/>
+        <w:t>Requisitos Postergados</w:t>
+      </w:r>
+    </w:p>
+    <w:p/>
+    <w:p>
+      <w:pPr>
+        <w:pStyle w:val="Ttulo3"/>
+        <w:numPr>
+          <w:ilvl w:val="2"/>
+          <w:numId w:val="2"/>
+        </w:numPr>
+        <w:ind w:left="720" w:hanging="720"/>
+        <w:rPr>
+          <w:sz w:val="24"/>
+          <w:szCs w:val="24"/>
+        </w:rPr>
+      </w:pPr>
+      <w:r>
+        <w:rPr>
+          <w:sz w:val="24"/>
+          <w:szCs w:val="24"/>
+        </w:rPr>
+        <w:t>R</w:t>
+      </w:r>
+      <w:r>
+        <w:rPr>
+          <w:sz w:val="24"/>
+          <w:szCs w:val="24"/>
+        </w:rPr>
+        <w:t>QP</w:t>
+      </w:r>
+      <w:r>
+        <w:rPr>
+          <w:sz w:val="24"/>
+          <w:szCs w:val="24"/>
+        </w:rPr>
+        <w:t xml:space="preserve">001 </w:t>
+      </w:r>
+      <w:r>
+        <w:rPr>
+          <w:sz w:val="24"/>
+          <w:szCs w:val="24"/>
+        </w:rPr>
+        <w:t>–</w:t>
+      </w:r>
+      <w:r>
+        <w:rPr>
+          <w:sz w:val="24"/>
+          <w:szCs w:val="24"/>
+        </w:rPr>
+        <w:t xml:space="preserve"> </w:t>
+      </w:r>
+      <w:r>
+        <w:rPr>
+          <w:i w:val="0"/>
+          <w:iCs/>
+          <w:sz w:val="24"/>
+          <w:szCs w:val="24"/>
+        </w:rPr>
+        <w:t>Enviar Notificações para o Usuário</w:t>
+      </w:r>
+    </w:p>
+    <w:p>
+      <w:pPr>
+        <w:ind w:left="720"/>
+        <w:rPr>
+          <w:sz w:val="24"/>
+          <w:szCs w:val="24"/>
+        </w:rPr>
+      </w:pPr>
+      <w:r>
+        <w:rPr>
+          <w:sz w:val="24"/>
+          <w:szCs w:val="24"/>
+        </w:rPr>
+        <w:t xml:space="preserve">O software </w:t>
+      </w:r>
+      <w:r>
+        <w:rPr>
+          <w:sz w:val="24"/>
+          <w:szCs w:val="24"/>
+        </w:rPr>
+        <w:t>terá o serviço de notificação, para lembrar o usuário de tomar água. Ou qualquer outra informação que beneficia o usuário</w:t>
+      </w:r>
+      <w:r>
+        <w:rPr>
+          <w:sz w:val="24"/>
+          <w:szCs w:val="24"/>
+        </w:rPr>
+        <w:t xml:space="preserve">. </w:t>
+      </w:r>
+      <w:r>
+        <w:rPr>
+          <w:sz w:val="24"/>
+          <w:szCs w:val="24"/>
+        </w:rPr>
+        <w:t xml:space="preserve"> </w:t>
+      </w:r>
+    </w:p>
+    <w:p/>
+    <w:p>
+      <w:pPr>
+        <w:jc w:val="both"/>
+        <w:rPr>
+          <w:sz w:val="24"/>
+          <w:szCs w:val="24"/>
+        </w:rPr>
+      </w:pPr>
     </w:p>
     <w:sectPr>
       <w:headerReference w:type="default" r:id="rId8"/>
@@ -4694,7 +4964,7 @@
 </file>
 
 <file path=word/endnotes.xml><?xml version="1.0" encoding="utf-8"?>
-<w:endnotes xmlns:wpc="http://schemas.microsoft.com/office/word/2010/wordprocessingCanvas" xmlns:cx="http://schemas.microsoft.com/office/drawing/2014/chartex" xmlns:cx1="http://schemas.microsoft.com/office/drawing/2015/9/8/chartex" xmlns:cx2="http://schemas.microsoft.com/office/drawing/2015/10/21/chartex" xmlns:cx3="http://schemas.microsoft.com/office/drawing/2016/5/9/chartex" xmlns:cx4="http://schemas.microsoft.com/office/drawing/2016/5/10/chartex" xmlns:cx5="http://schemas.microsoft.com/office/drawing/2016/5/11/chartex" xmlns:cx6="http://schemas.microsoft.com/office/drawing/2016/5/12/chartex" xmlns:cx7="http://schemas.microsoft.com/office/drawing/2016/5/13/chartex" xmlns:cx8="http://schemas.microsoft.com/office/drawing/2016/5/14/chartex" xmlns:mc="http://schemas.openxmlformats.org/markup-compatibility/2006" xmlns:aink="http://schemas.microsoft.com/office/drawing/2016/ink" xmlns:am3d="http://schemas.microsoft.com/office/drawing/2017/model3d" xmlns:o="urn:schemas-microsoft-com:office:office" xmlns:oel="http://schemas.microsoft.com/office/2019/extlst" xmlns:r="http://schemas.openxmlformats.org/officeDocument/2006/relationships" xmlns:m="http://schemas.openxmlformats.org/officeDocument/2006/math" xmlns:v="urn:schemas-microsoft-com:vml" xmlns:wp14="http://schemas.microsoft.com/office/word/2010/wordprocessingDrawing" xmlns:wp="http://schemas.openxmlformats.org/drawingml/2006/wordprocessingDrawing" xmlns:w10="urn:schemas-microsoft-com:office:word" xmlns:w="http://schemas.openxmlformats.org/wordprocessingml/2006/main" xmlns:w14="http://schemas.microsoft.com/office/word/2010/wordml" xmlns:w15="http://schemas.microsoft.com/office/word/2012/wordml" xmlns:w16cex="http://schemas.microsoft.com/office/word/2018/wordml/cex" xmlns:w16cid="http://schemas.microsoft.com/office/word/2016/wordml/cid" xmlns:w16="http://schemas.microsoft.com/office/word/2018/wordml" xmlns:w16sdtdh="http://schemas.microsoft.com/office/word/2020/wordml/sdtdatahash" xmlns:w16se="http://schemas.microsoft.com/office/word/2015/wordml/symex" xmlns:wpg="http://schemas.microsoft.com/office/word/2010/wordprocessingGroup" xmlns:wpi="http://schemas.microsoft.com/office/word/2010/wordprocessingInk" xmlns:wne="http://schemas.microsoft.com/office/word/2006/wordml" xmlns:wps="http://schemas.microsoft.com/office/word/2010/wordprocessingShape" mc:Ignorable="w14 w15 w16se w16cid w16 w16cex w16sdtdh wp14">
+<w:endnotes xmlns:wpc="http://schemas.microsoft.com/office/word/2010/wordprocessingCanvas" xmlns:cx="http://schemas.microsoft.com/office/drawing/2014/chartex" xmlns:cx1="http://schemas.microsoft.com/office/drawing/2015/9/8/chartex" xmlns:cx2="http://schemas.microsoft.com/office/drawing/2015/10/21/chartex" xmlns:cx3="http://schemas.microsoft.com/office/drawing/2016/5/9/chartex" xmlns:cx4="http://schemas.microsoft.com/office/drawing/2016/5/10/chartex" xmlns:cx5="http://schemas.microsoft.com/office/drawing/2016/5/11/chartex" xmlns:cx6="http://schemas.microsoft.com/office/drawing/2016/5/12/chartex" xmlns:cx7="http://schemas.microsoft.com/office/drawing/2016/5/13/chartex" xmlns:cx8="http://schemas.microsoft.com/office/drawing/2016/5/14/chartex" xmlns:mc="http://schemas.openxmlformats.org/markup-compatibility/2006" xmlns:aink="http://schemas.microsoft.com/office/drawing/2016/ink" xmlns:am3d="http://schemas.microsoft.com/office/drawing/2017/model3d" xmlns:o="urn:schemas-microsoft-com:office:office" xmlns:oel="http://schemas.microsoft.com/office/2019/extlst" xmlns:r="http://schemas.openxmlformats.org/officeDocument/2006/relationships" xmlns:m="http://schemas.openxmlformats.org/officeDocument/2006/math" xmlns:v="urn:schemas-microsoft-com:vml" xmlns:wp14="http://schemas.microsoft.com/office/word/2010/wordprocessingDrawing" xmlns:wp="http://schemas.openxmlformats.org/drawingml/2006/wordprocessingDrawing" xmlns:w10="urn:schemas-microsoft-com:office:word" xmlns:w="http://schemas.openxmlformats.org/wordprocessingml/2006/main" xmlns:w14="http://schemas.microsoft.com/office/word/2010/wordml" xmlns:w15="http://schemas.microsoft.com/office/word/2012/wordml" xmlns:w16cex="http://schemas.microsoft.com/office/word/2018/wordml/cex" xmlns:w16cid="http://schemas.microsoft.com/office/word/2016/wordml/cid" xmlns:w16="http://schemas.microsoft.com/office/word/2018/wordml" xmlns:w16du="http://schemas.microsoft.com/office/word/2023/wordml/word16du" xmlns:w16sdtdh="http://schemas.microsoft.com/office/word/2020/wordml/sdtdatahash" xmlns:w16se="http://schemas.microsoft.com/office/word/2015/wordml/symex" xmlns:wpg="http://schemas.microsoft.com/office/word/2010/wordprocessingGroup" xmlns:wpi="http://schemas.microsoft.com/office/word/2010/wordprocessingInk" xmlns:wne="http://schemas.microsoft.com/office/word/2006/wordml" xmlns:wps="http://schemas.microsoft.com/office/word/2010/wordprocessingShape" mc:Ignorable="w14 w15 w16se w16cid w16 w16cex w16sdtdh wp14">
   <w:endnote w:type="separator" w:id="-1">
     <w:p>
       <w:r>
@@ -4713,7 +4983,7 @@
 </file>
 
 <file path=word/footer1.xml><?xml version="1.0" encoding="utf-8"?>
-<w:ftr xmlns:wpc="http://schemas.microsoft.com/office/word/2010/wordprocessingCanvas" xmlns:cx="http://schemas.microsoft.com/office/drawing/2014/chartex" xmlns:cx1="http://schemas.microsoft.com/office/drawing/2015/9/8/chartex" xmlns:cx2="http://schemas.microsoft.com/office/drawing/2015/10/21/chartex" xmlns:cx3="http://schemas.microsoft.com/office/drawing/2016/5/9/chartex" xmlns:cx4="http://schemas.microsoft.com/office/drawing/2016/5/10/chartex" xmlns:cx5="http://schemas.microsoft.com/office/drawing/2016/5/11/chartex" xmlns:cx6="http://schemas.microsoft.com/office/drawing/2016/5/12/chartex" xmlns:cx7="http://schemas.microsoft.com/office/drawing/2016/5/13/chartex" xmlns:cx8="http://schemas.microsoft.com/office/drawing/2016/5/14/chartex" xmlns:mc="http://schemas.openxmlformats.org/markup-compatibility/2006" xmlns:aink="http://schemas.microsoft.com/office/drawing/2016/ink" xmlns:am3d="http://schemas.microsoft.com/office/drawing/2017/model3d" xmlns:o="urn:schemas-microsoft-com:office:office" xmlns:oel="http://schemas.microsoft.com/office/2019/extlst" xmlns:r="http://schemas.openxmlformats.org/officeDocument/2006/relationships" xmlns:m="http://schemas.openxmlformats.org/officeDocument/2006/math" xmlns:v="urn:schemas-microsoft-com:vml" xmlns:wp14="http://schemas.microsoft.com/office/word/2010/wordprocessingDrawing" xmlns:wp="http://schemas.openxmlformats.org/drawingml/2006/wordprocessingDrawing" xmlns:w10="urn:schemas-microsoft-com:office:word" xmlns:w="http://schemas.openxmlformats.org/wordprocessingml/2006/main" xmlns:w14="http://schemas.microsoft.com/office/word/2010/wordml" xmlns:w15="http://schemas.microsoft.com/office/word/2012/wordml" xmlns:w16cex="http://schemas.microsoft.com/office/word/2018/wordml/cex" xmlns:w16cid="http://schemas.microsoft.com/office/word/2016/wordml/cid" xmlns:w16="http://schemas.microsoft.com/office/word/2018/wordml" xmlns:w16sdtdh="http://schemas.microsoft.com/office/word/2020/wordml/sdtdatahash" xmlns:w16se="http://schemas.microsoft.com/office/word/2015/wordml/symex" xmlns:wpg="http://schemas.microsoft.com/office/word/2010/wordprocessingGroup" xmlns:wpi="http://schemas.microsoft.com/office/word/2010/wordprocessingInk" xmlns:wne="http://schemas.microsoft.com/office/word/2006/wordml" xmlns:wps="http://schemas.microsoft.com/office/word/2010/wordprocessingShape" mc:Ignorable="w14 w15 w16se w16cid w16 w16cex w16sdtdh wp14">
+<w:ftr xmlns:wpc="http://schemas.microsoft.com/office/word/2010/wordprocessingCanvas" xmlns:cx="http://schemas.microsoft.com/office/drawing/2014/chartex" xmlns:cx1="http://schemas.microsoft.com/office/drawing/2015/9/8/chartex" xmlns:cx2="http://schemas.microsoft.com/office/drawing/2015/10/21/chartex" xmlns:cx3="http://schemas.microsoft.com/office/drawing/2016/5/9/chartex" xmlns:cx4="http://schemas.microsoft.com/office/drawing/2016/5/10/chartex" xmlns:cx5="http://schemas.microsoft.com/office/drawing/2016/5/11/chartex" xmlns:cx6="http://schemas.microsoft.com/office/drawing/2016/5/12/chartex" xmlns:cx7="http://schemas.microsoft.com/office/drawing/2016/5/13/chartex" xmlns:cx8="http://schemas.microsoft.com/office/drawing/2016/5/14/chartex" xmlns:mc="http://schemas.openxmlformats.org/markup-compatibility/2006" xmlns:aink="http://schemas.microsoft.com/office/drawing/2016/ink" xmlns:am3d="http://schemas.microsoft.com/office/drawing/2017/model3d" xmlns:o="urn:schemas-microsoft-com:office:office" xmlns:oel="http://schemas.microsoft.com/office/2019/extlst" xmlns:r="http://schemas.openxmlformats.org/officeDocument/2006/relationships" xmlns:m="http://schemas.openxmlformats.org/officeDocument/2006/math" xmlns:v="urn:schemas-microsoft-com:vml" xmlns:wp14="http://schemas.microsoft.com/office/word/2010/wordprocessingDrawing" xmlns:wp="http://schemas.openxmlformats.org/drawingml/2006/wordprocessingDrawing" xmlns:w10="urn:schemas-microsoft-com:office:word" xmlns:w="http://schemas.openxmlformats.org/wordprocessingml/2006/main" xmlns:w14="http://schemas.microsoft.com/office/word/2010/wordml" xmlns:w15="http://schemas.microsoft.com/office/word/2012/wordml" xmlns:w16cex="http://schemas.microsoft.com/office/word/2018/wordml/cex" xmlns:w16cid="http://schemas.microsoft.com/office/word/2016/wordml/cid" xmlns:w16="http://schemas.microsoft.com/office/word/2018/wordml" xmlns:w16du="http://schemas.microsoft.com/office/word/2023/wordml/word16du" xmlns:w16sdtdh="http://schemas.microsoft.com/office/word/2020/wordml/sdtdatahash" xmlns:w16se="http://schemas.microsoft.com/office/word/2015/wordml/symex" xmlns:wpg="http://schemas.microsoft.com/office/word/2010/wordprocessingGroup" xmlns:wpi="http://schemas.microsoft.com/office/word/2010/wordprocessingInk" xmlns:wne="http://schemas.microsoft.com/office/word/2006/wordml" xmlns:wps="http://schemas.microsoft.com/office/word/2010/wordprocessingShape" mc:Ignorable="w14 w15 w16se w16cid w16 w16cex w16sdtdh wp14">
   <w:p>
     <w:pPr>
       <w:pBdr>
@@ -4859,7 +5129,7 @@
 </file>
 
 <file path=word/footnotes.xml><?xml version="1.0" encoding="utf-8"?>
-<w:footnotes xmlns:wpc="http://schemas.microsoft.com/office/word/2010/wordprocessingCanvas" xmlns:cx="http://schemas.microsoft.com/office/drawing/2014/chartex" xmlns:cx1="http://schemas.microsoft.com/office/drawing/2015/9/8/chartex" xmlns:cx2="http://schemas.microsoft.com/office/drawing/2015/10/21/chartex" xmlns:cx3="http://schemas.microsoft.com/office/drawing/2016/5/9/chartex" xmlns:cx4="http://schemas.microsoft.com/office/drawing/2016/5/10/chartex" xmlns:cx5="http://schemas.microsoft.com/office/drawing/2016/5/11/chartex" xmlns:cx6="http://schemas.microsoft.com/office/drawing/2016/5/12/chartex" xmlns:cx7="http://schemas.microsoft.com/office/drawing/2016/5/13/chartex" xmlns:cx8="http://schemas.microsoft.com/office/drawing/2016/5/14/chartex" xmlns:mc="http://schemas.openxmlformats.org/markup-compatibility/2006" xmlns:aink="http://schemas.microsoft.com/office/drawing/2016/ink" xmlns:am3d="http://schemas.microsoft.com/office/drawing/2017/model3d" xmlns:o="urn:schemas-microsoft-com:office:office" xmlns:oel="http://schemas.microsoft.com/office/2019/extlst" xmlns:r="http://schemas.openxmlformats.org/officeDocument/2006/relationships" xmlns:m="http://schemas.openxmlformats.org/officeDocument/2006/math" xmlns:v="urn:schemas-microsoft-com:vml" xmlns:wp14="http://schemas.microsoft.com/office/word/2010/wordprocessingDrawing" xmlns:wp="http://schemas.openxmlformats.org/drawingml/2006/wordprocessingDrawing" xmlns:w10="urn:schemas-microsoft-com:office:word" xmlns:w="http://schemas.openxmlformats.org/wordprocessingml/2006/main" xmlns:w14="http://schemas.microsoft.com/office/word/2010/wordml" xmlns:w15="http://schemas.microsoft.com/office/word/2012/wordml" xmlns:w16cex="http://schemas.microsoft.com/office/word/2018/wordml/cex" xmlns:w16cid="http://schemas.microsoft.com/office/word/2016/wordml/cid" xmlns:w16="http://schemas.microsoft.com/office/word/2018/wordml" xmlns:w16sdtdh="http://schemas.microsoft.com/office/word/2020/wordml/sdtdatahash" xmlns:w16se="http://schemas.microsoft.com/office/word/2015/wordml/symex" xmlns:wpg="http://schemas.microsoft.com/office/word/2010/wordprocessingGroup" xmlns:wpi="http://schemas.microsoft.com/office/word/2010/wordprocessingInk" xmlns:wne="http://schemas.microsoft.com/office/word/2006/wordml" xmlns:wps="http://schemas.microsoft.com/office/word/2010/wordprocessingShape" mc:Ignorable="w14 w15 w16se w16cid w16 w16cex w16sdtdh wp14">
+<w:footnotes xmlns:wpc="http://schemas.microsoft.com/office/word/2010/wordprocessingCanvas" xmlns:cx="http://schemas.microsoft.com/office/drawing/2014/chartex" xmlns:cx1="http://schemas.microsoft.com/office/drawing/2015/9/8/chartex" xmlns:cx2="http://schemas.microsoft.com/office/drawing/2015/10/21/chartex" xmlns:cx3="http://schemas.microsoft.com/office/drawing/2016/5/9/chartex" xmlns:cx4="http://schemas.microsoft.com/office/drawing/2016/5/10/chartex" xmlns:cx5="http://schemas.microsoft.com/office/drawing/2016/5/11/chartex" xmlns:cx6="http://schemas.microsoft.com/office/drawing/2016/5/12/chartex" xmlns:cx7="http://schemas.microsoft.com/office/drawing/2016/5/13/chartex" xmlns:cx8="http://schemas.microsoft.com/office/drawing/2016/5/14/chartex" xmlns:mc="http://schemas.openxmlformats.org/markup-compatibility/2006" xmlns:aink="http://schemas.microsoft.com/office/drawing/2016/ink" xmlns:am3d="http://schemas.microsoft.com/office/drawing/2017/model3d" xmlns:o="urn:schemas-microsoft-com:office:office" xmlns:oel="http://schemas.microsoft.com/office/2019/extlst" xmlns:r="http://schemas.openxmlformats.org/officeDocument/2006/relationships" xmlns:m="http://schemas.openxmlformats.org/officeDocument/2006/math" xmlns:v="urn:schemas-microsoft-com:vml" xmlns:wp14="http://schemas.microsoft.com/office/word/2010/wordprocessingDrawing" xmlns:wp="http://schemas.openxmlformats.org/drawingml/2006/wordprocessingDrawing" xmlns:w10="urn:schemas-microsoft-com:office:word" xmlns:w="http://schemas.openxmlformats.org/wordprocessingml/2006/main" xmlns:w14="http://schemas.microsoft.com/office/word/2010/wordml" xmlns:w15="http://schemas.microsoft.com/office/word/2012/wordml" xmlns:w16cex="http://schemas.microsoft.com/office/word/2018/wordml/cex" xmlns:w16cid="http://schemas.microsoft.com/office/word/2016/wordml/cid" xmlns:w16="http://schemas.microsoft.com/office/word/2018/wordml" xmlns:w16du="http://schemas.microsoft.com/office/word/2023/wordml/word16du" xmlns:w16sdtdh="http://schemas.microsoft.com/office/word/2020/wordml/sdtdatahash" xmlns:w16se="http://schemas.microsoft.com/office/word/2015/wordml/symex" xmlns:wpg="http://schemas.microsoft.com/office/word/2010/wordprocessingGroup" xmlns:wpi="http://schemas.microsoft.com/office/word/2010/wordprocessingInk" xmlns:wne="http://schemas.microsoft.com/office/word/2006/wordml" xmlns:wps="http://schemas.microsoft.com/office/word/2010/wordprocessingShape" mc:Ignorable="w14 w15 w16se w16cid w16 w16cex w16sdtdh wp14">
   <w:footnote w:type="separator" w:id="-1">
     <w:p>
       <w:r>
@@ -4878,7 +5148,7 @@
 </file>
 
 <file path=word/header1.xml><?xml version="1.0" encoding="utf-8"?>
-<w:hdr xmlns:wpc="http://schemas.microsoft.com/office/word/2010/wordprocessingCanvas" xmlns:cx="http://schemas.microsoft.com/office/drawing/2014/chartex" xmlns:cx1="http://schemas.microsoft.com/office/drawing/2015/9/8/chartex" xmlns:cx2="http://schemas.microsoft.com/office/drawing/2015/10/21/chartex" xmlns:cx3="http://schemas.microsoft.com/office/drawing/2016/5/9/chartex" xmlns:cx4="http://schemas.microsoft.com/office/drawing/2016/5/10/chartex" xmlns:cx5="http://schemas.microsoft.com/office/drawing/2016/5/11/chartex" xmlns:cx6="http://schemas.microsoft.com/office/drawing/2016/5/12/chartex" xmlns:cx7="http://schemas.microsoft.com/office/drawing/2016/5/13/chartex" xmlns:cx8="http://schemas.microsoft.com/office/drawing/2016/5/14/chartex" xmlns:mc="http://schemas.openxmlformats.org/markup-compatibility/2006" xmlns:aink="http://schemas.microsoft.com/office/drawing/2016/ink" xmlns:am3d="http://schemas.microsoft.com/office/drawing/2017/model3d" xmlns:o="urn:schemas-microsoft-com:office:office" xmlns:oel="http://schemas.microsoft.com/office/2019/extlst" xmlns:r="http://schemas.openxmlformats.org/officeDocument/2006/relationships" xmlns:m="http://schemas.openxmlformats.org/officeDocument/2006/math" xmlns:v="urn:schemas-microsoft-com:vml" xmlns:wp14="http://schemas.microsoft.com/office/word/2010/wordprocessingDrawing" xmlns:wp="http://schemas.openxmlformats.org/drawingml/2006/wordprocessingDrawing" xmlns:w10="urn:schemas-microsoft-com:office:word" xmlns:w="http://schemas.openxmlformats.org/wordprocessingml/2006/main" xmlns:w14="http://schemas.microsoft.com/office/word/2010/wordml" xmlns:w15="http://schemas.microsoft.com/office/word/2012/wordml" xmlns:w16cex="http://schemas.microsoft.com/office/word/2018/wordml/cex" xmlns:w16cid="http://schemas.microsoft.com/office/word/2016/wordml/cid" xmlns:w16="http://schemas.microsoft.com/office/word/2018/wordml" xmlns:w16sdtdh="http://schemas.microsoft.com/office/word/2020/wordml/sdtdatahash" xmlns:w16se="http://schemas.microsoft.com/office/word/2015/wordml/symex" xmlns:wpg="http://schemas.microsoft.com/office/word/2010/wordprocessingGroup" xmlns:wpi="http://schemas.microsoft.com/office/word/2010/wordprocessingInk" xmlns:wne="http://schemas.microsoft.com/office/word/2006/wordml" xmlns:wps="http://schemas.microsoft.com/office/word/2010/wordprocessingShape" mc:Ignorable="w14 w15 w16se w16cid w16 w16cex w16sdtdh wp14">
+<w:hdr xmlns:wpc="http://schemas.microsoft.com/office/word/2010/wordprocessingCanvas" xmlns:cx="http://schemas.microsoft.com/office/drawing/2014/chartex" xmlns:cx1="http://schemas.microsoft.com/office/drawing/2015/9/8/chartex" xmlns:cx2="http://schemas.microsoft.com/office/drawing/2015/10/21/chartex" xmlns:cx3="http://schemas.microsoft.com/office/drawing/2016/5/9/chartex" xmlns:cx4="http://schemas.microsoft.com/office/drawing/2016/5/10/chartex" xmlns:cx5="http://schemas.microsoft.com/office/drawing/2016/5/11/chartex" xmlns:cx6="http://schemas.microsoft.com/office/drawing/2016/5/12/chartex" xmlns:cx7="http://schemas.microsoft.com/office/drawing/2016/5/13/chartex" xmlns:cx8="http://schemas.microsoft.com/office/drawing/2016/5/14/chartex" xmlns:mc="http://schemas.openxmlformats.org/markup-compatibility/2006" xmlns:aink="http://schemas.microsoft.com/office/drawing/2016/ink" xmlns:am3d="http://schemas.microsoft.com/office/drawing/2017/model3d" xmlns:o="urn:schemas-microsoft-com:office:office" xmlns:oel="http://schemas.microsoft.com/office/2019/extlst" xmlns:r="http://schemas.openxmlformats.org/officeDocument/2006/relationships" xmlns:m="http://schemas.openxmlformats.org/officeDocument/2006/math" xmlns:v="urn:schemas-microsoft-com:vml" xmlns:wp14="http://schemas.microsoft.com/office/word/2010/wordprocessingDrawing" xmlns:wp="http://schemas.openxmlformats.org/drawingml/2006/wordprocessingDrawing" xmlns:w10="urn:schemas-microsoft-com:office:word" xmlns:w="http://schemas.openxmlformats.org/wordprocessingml/2006/main" xmlns:w14="http://schemas.microsoft.com/office/word/2010/wordml" xmlns:w15="http://schemas.microsoft.com/office/word/2012/wordml" xmlns:w16cex="http://schemas.microsoft.com/office/word/2018/wordml/cex" xmlns:w16cid="http://schemas.microsoft.com/office/word/2016/wordml/cid" xmlns:w16="http://schemas.microsoft.com/office/word/2018/wordml" xmlns:w16du="http://schemas.microsoft.com/office/word/2023/wordml/word16du" xmlns:w16sdtdh="http://schemas.microsoft.com/office/word/2020/wordml/sdtdatahash" xmlns:w16se="http://schemas.microsoft.com/office/word/2015/wordml/symex" xmlns:wpg="http://schemas.microsoft.com/office/word/2010/wordprocessingGroup" xmlns:wpi="http://schemas.microsoft.com/office/word/2010/wordprocessingInk" xmlns:wne="http://schemas.microsoft.com/office/word/2006/wordml" xmlns:wps="http://schemas.microsoft.com/office/word/2010/wordprocessingShape" mc:Ignorable="w14 w15 w16se w16cid w16 w16cex w16sdtdh wp14">
   <w:p>
     <w:pPr>
       <w:rPr>
@@ -4961,7 +5231,7 @@
 </file>
 
 <file path=word/header2.xml><?xml version="1.0" encoding="utf-8"?>
-<w:hdr xmlns:wpc="http://schemas.microsoft.com/office/word/2010/wordprocessingCanvas" xmlns:cx="http://schemas.microsoft.com/office/drawing/2014/chartex" xmlns:cx1="http://schemas.microsoft.com/office/drawing/2015/9/8/chartex" xmlns:cx2="http://schemas.microsoft.com/office/drawing/2015/10/21/chartex" xmlns:cx3="http://schemas.microsoft.com/office/drawing/2016/5/9/chartex" xmlns:cx4="http://schemas.microsoft.com/office/drawing/2016/5/10/chartex" xmlns:cx5="http://schemas.microsoft.com/office/drawing/2016/5/11/chartex" xmlns:cx6="http://schemas.microsoft.com/office/drawing/2016/5/12/chartex" xmlns:cx7="http://schemas.microsoft.com/office/drawing/2016/5/13/chartex" xmlns:cx8="http://schemas.microsoft.com/office/drawing/2016/5/14/chartex" xmlns:mc="http://schemas.openxmlformats.org/markup-compatibility/2006" xmlns:aink="http://schemas.microsoft.com/office/drawing/2016/ink" xmlns:am3d="http://schemas.microsoft.com/office/drawing/2017/model3d" xmlns:o="urn:schemas-microsoft-com:office:office" xmlns:oel="http://schemas.microsoft.com/office/2019/extlst" xmlns:r="http://schemas.openxmlformats.org/officeDocument/2006/relationships" xmlns:m="http://schemas.openxmlformats.org/officeDocument/2006/math" xmlns:v="urn:schemas-microsoft-com:vml" xmlns:wp14="http://schemas.microsoft.com/office/word/2010/wordprocessingDrawing" xmlns:wp="http://schemas.openxmlformats.org/drawingml/2006/wordprocessingDrawing" xmlns:w10="urn:schemas-microsoft-com:office:word" xmlns:w="http://schemas.openxmlformats.org/wordprocessingml/2006/main" xmlns:w14="http://schemas.microsoft.com/office/word/2010/wordml" xmlns:w15="http://schemas.microsoft.com/office/word/2012/wordml" xmlns:w16cex="http://schemas.microsoft.com/office/word/2018/wordml/cex" xmlns:w16cid="http://schemas.microsoft.com/office/word/2016/wordml/cid" xmlns:w16="http://schemas.microsoft.com/office/word/2018/wordml" xmlns:w16sdtdh="http://schemas.microsoft.com/office/word/2020/wordml/sdtdatahash" xmlns:w16se="http://schemas.microsoft.com/office/word/2015/wordml/symex" xmlns:wpg="http://schemas.microsoft.com/office/word/2010/wordprocessingGroup" xmlns:wpi="http://schemas.microsoft.com/office/word/2010/wordprocessingInk" xmlns:wne="http://schemas.microsoft.com/office/word/2006/wordml" xmlns:wps="http://schemas.microsoft.com/office/word/2010/wordprocessingShape" mc:Ignorable="w14 w15 w16se w16cid w16 w16cex w16sdtdh wp14">
+<w:hdr xmlns:wpc="http://schemas.microsoft.com/office/word/2010/wordprocessingCanvas" xmlns:cx="http://schemas.microsoft.com/office/drawing/2014/chartex" xmlns:cx1="http://schemas.microsoft.com/office/drawing/2015/9/8/chartex" xmlns:cx2="http://schemas.microsoft.com/office/drawing/2015/10/21/chartex" xmlns:cx3="http://schemas.microsoft.com/office/drawing/2016/5/9/chartex" xmlns:cx4="http://schemas.microsoft.com/office/drawing/2016/5/10/chartex" xmlns:cx5="http://schemas.microsoft.com/office/drawing/2016/5/11/chartex" xmlns:cx6="http://schemas.microsoft.com/office/drawing/2016/5/12/chartex" xmlns:cx7="http://schemas.microsoft.com/office/drawing/2016/5/13/chartex" xmlns:cx8="http://schemas.microsoft.com/office/drawing/2016/5/14/chartex" xmlns:mc="http://schemas.openxmlformats.org/markup-compatibility/2006" xmlns:aink="http://schemas.microsoft.com/office/drawing/2016/ink" xmlns:am3d="http://schemas.microsoft.com/office/drawing/2017/model3d" xmlns:o="urn:schemas-microsoft-com:office:office" xmlns:oel="http://schemas.microsoft.com/office/2019/extlst" xmlns:r="http://schemas.openxmlformats.org/officeDocument/2006/relationships" xmlns:m="http://schemas.openxmlformats.org/officeDocument/2006/math" xmlns:v="urn:schemas-microsoft-com:vml" xmlns:wp14="http://schemas.microsoft.com/office/word/2010/wordprocessingDrawing" xmlns:wp="http://schemas.openxmlformats.org/drawingml/2006/wordprocessingDrawing" xmlns:w10="urn:schemas-microsoft-com:office:word" xmlns:w="http://schemas.openxmlformats.org/wordprocessingml/2006/main" xmlns:w14="http://schemas.microsoft.com/office/word/2010/wordml" xmlns:w15="http://schemas.microsoft.com/office/word/2012/wordml" xmlns:w16cex="http://schemas.microsoft.com/office/word/2018/wordml/cex" xmlns:w16cid="http://schemas.microsoft.com/office/word/2016/wordml/cid" xmlns:w16="http://schemas.microsoft.com/office/word/2018/wordml" xmlns:w16du="http://schemas.microsoft.com/office/word/2023/wordml/word16du" xmlns:w16sdtdh="http://schemas.microsoft.com/office/word/2020/wordml/sdtdatahash" xmlns:w16se="http://schemas.microsoft.com/office/word/2015/wordml/symex" xmlns:wpg="http://schemas.microsoft.com/office/word/2010/wordprocessingGroup" xmlns:wpi="http://schemas.microsoft.com/office/word/2010/wordprocessingInk" xmlns:wne="http://schemas.microsoft.com/office/word/2006/wordml" xmlns:wps="http://schemas.microsoft.com/office/word/2010/wordprocessingShape" mc:Ignorable="w14 w15 w16se w16cid w16 w16cex w16sdtdh wp14">
   <w:p>
     <w:pPr>
       <w:pBdr>
@@ -5127,7 +5397,7 @@
 </file>
 
 <file path=word/numbering.xml><?xml version="1.0" encoding="utf-8"?>
-<w:numbering xmlns:wpc="http://schemas.microsoft.com/office/word/2010/wordprocessingCanvas" xmlns:cx="http://schemas.microsoft.com/office/drawing/2014/chartex" xmlns:cx1="http://schemas.microsoft.com/office/drawing/2015/9/8/chartex" xmlns:cx2="http://schemas.microsoft.com/office/drawing/2015/10/21/chartex" xmlns:cx3="http://schemas.microsoft.com/office/drawing/2016/5/9/chartex" xmlns:cx4="http://schemas.microsoft.com/office/drawing/2016/5/10/chartex" xmlns:cx5="http://schemas.microsoft.com/office/drawing/2016/5/11/chartex" xmlns:cx6="http://schemas.microsoft.com/office/drawing/2016/5/12/chartex" xmlns:cx7="http://schemas.microsoft.com/office/drawing/2016/5/13/chartex" xmlns:cx8="http://schemas.microsoft.com/office/drawing/2016/5/14/chartex" xmlns:mc="http://schemas.openxmlformats.org/markup-compatibility/2006" xmlns:aink="http://schemas.microsoft.com/office/drawing/2016/ink" xmlns:am3d="http://schemas.microsoft.com/office/drawing/2017/model3d" xmlns:o="urn:schemas-microsoft-com:office:office" xmlns:oel="http://schemas.microsoft.com/office/2019/extlst" xmlns:r="http://schemas.openxmlformats.org/officeDocument/2006/relationships" xmlns:m="http://schemas.openxmlformats.org/officeDocument/2006/math" xmlns:v="urn:schemas-microsoft-com:vml" xmlns:wp14="http://schemas.microsoft.com/office/word/2010/wordprocessingDrawing" xmlns:wp="http://schemas.openxmlformats.org/drawingml/2006/wordprocessingDrawing" xmlns:w10="urn:schemas-microsoft-com:office:word" xmlns:w="http://schemas.openxmlformats.org/wordprocessingml/2006/main" xmlns:w14="http://schemas.microsoft.com/office/word/2010/wordml" xmlns:w15="http://schemas.microsoft.com/office/word/2012/wordml" xmlns:w16cex="http://schemas.microsoft.com/office/word/2018/wordml/cex" xmlns:w16cid="http://schemas.microsoft.com/office/word/2016/wordml/cid" xmlns:w16="http://schemas.microsoft.com/office/word/2018/wordml" xmlns:w16sdtdh="http://schemas.microsoft.com/office/word/2020/wordml/sdtdatahash" xmlns:w16se="http://schemas.microsoft.com/office/word/2015/wordml/symex" xmlns:wpg="http://schemas.microsoft.com/office/word/2010/wordprocessingGroup" xmlns:wpi="http://schemas.microsoft.com/office/word/2010/wordprocessingInk" xmlns:wne="http://schemas.microsoft.com/office/word/2006/wordml" xmlns:wps="http://schemas.microsoft.com/office/word/2010/wordprocessingShape" mc:Ignorable="w14 w15 w16se w16cid w16 w16cex w16sdtdh wp14">
+<w:numbering xmlns:wpc="http://schemas.microsoft.com/office/word/2010/wordprocessingCanvas" xmlns:cx="http://schemas.microsoft.com/office/drawing/2014/chartex" xmlns:cx1="http://schemas.microsoft.com/office/drawing/2015/9/8/chartex" xmlns:cx2="http://schemas.microsoft.com/office/drawing/2015/10/21/chartex" xmlns:cx3="http://schemas.microsoft.com/office/drawing/2016/5/9/chartex" xmlns:cx4="http://schemas.microsoft.com/office/drawing/2016/5/10/chartex" xmlns:cx5="http://schemas.microsoft.com/office/drawing/2016/5/11/chartex" xmlns:cx6="http://schemas.microsoft.com/office/drawing/2016/5/12/chartex" xmlns:cx7="http://schemas.microsoft.com/office/drawing/2016/5/13/chartex" xmlns:cx8="http://schemas.microsoft.com/office/drawing/2016/5/14/chartex" xmlns:mc="http://schemas.openxmlformats.org/markup-compatibility/2006" xmlns:aink="http://schemas.microsoft.com/office/drawing/2016/ink" xmlns:am3d="http://schemas.microsoft.com/office/drawing/2017/model3d" xmlns:o="urn:schemas-microsoft-com:office:office" xmlns:oel="http://schemas.microsoft.com/office/2019/extlst" xmlns:r="http://schemas.openxmlformats.org/officeDocument/2006/relationships" xmlns:m="http://schemas.openxmlformats.org/officeDocument/2006/math" xmlns:v="urn:schemas-microsoft-com:vml" xmlns:wp14="http://schemas.microsoft.com/office/word/2010/wordprocessingDrawing" xmlns:wp="http://schemas.openxmlformats.org/drawingml/2006/wordprocessingDrawing" xmlns:w10="urn:schemas-microsoft-com:office:word" xmlns:w="http://schemas.openxmlformats.org/wordprocessingml/2006/main" xmlns:w14="http://schemas.microsoft.com/office/word/2010/wordml" xmlns:w15="http://schemas.microsoft.com/office/word/2012/wordml" xmlns:w16cex="http://schemas.microsoft.com/office/word/2018/wordml/cex" xmlns:w16cid="http://schemas.microsoft.com/office/word/2016/wordml/cid" xmlns:w16="http://schemas.microsoft.com/office/word/2018/wordml" xmlns:w16du="http://schemas.microsoft.com/office/word/2023/wordml/word16du" xmlns:w16sdtdh="http://schemas.microsoft.com/office/word/2020/wordml/sdtdatahash" xmlns:w16se="http://schemas.microsoft.com/office/word/2015/wordml/symex" xmlns:wpg="http://schemas.microsoft.com/office/word/2010/wordprocessingGroup" xmlns:wpi="http://schemas.microsoft.com/office/word/2010/wordprocessingInk" xmlns:wne="http://schemas.microsoft.com/office/word/2006/wordml" xmlns:wps="http://schemas.microsoft.com/office/word/2010/wordprocessingShape" mc:Ignorable="w14 w15 w16se w16cid w16 w16cex w16sdtdh wp14">
   <w:abstractNum w:abstractNumId="0" w15:restartNumberingAfterBreak="0">
     <w:nsid w:val="03E34728"/>
     <w:multiLevelType w:val="multilevel"/>
@@ -6053,7 +6323,7 @@
   <w:style w:type="paragraph" w:default="1" w:styleId="Normal">
     <w:name w:val="Normal"/>
     <w:qFormat/>
-    <w:rsid w:val="004E3764"/>
+    <w:rsid w:val="00915776"/>
   </w:style>
   <w:style w:type="paragraph" w:styleId="Ttulo1">
     <w:name w:val="heading 1"/>
@@ -6077,6 +6347,7 @@
     <w:name w:val="heading 2"/>
     <w:basedOn w:val="Normal"/>
     <w:next w:val="Normal"/>
+    <w:link w:val="Ttulo2Char"/>
     <w:uiPriority w:val="9"/>
     <w:unhideWhenUsed/>
     <w:qFormat/>
@@ -6375,6 +6646,17 @@
     <w:rPr>
       <w:rFonts w:ascii="Arial" w:eastAsia="Arial" w:hAnsi="Arial" w:cs="Arial"/>
       <w:i/>
+    </w:rPr>
+  </w:style>
+  <w:style w:type="character" w:customStyle="1" w:styleId="Ttulo2Char">
+    <w:name w:val="Título 2 Char"/>
+    <w:basedOn w:val="Fontepargpadro"/>
+    <w:link w:val="Ttulo2"/>
+    <w:uiPriority w:val="9"/>
+    <w:rsid w:val="00915776"/>
+    <w:rPr>
+      <w:rFonts w:ascii="Arial" w:eastAsia="Arial" w:hAnsi="Arial" w:cs="Arial"/>
+      <w:b/>
     </w:rPr>
   </w:style>
 </w:styles>

</xml_diff>

<commit_message>
Considerações finais documento de requisitos
</commit_message>
<xml_diff>
--- a/Projeto Integrador - Especificacao Requisitos.docx
+++ b/Projeto Integrador - Especificacao Requisitos.docx
@@ -3640,7 +3640,21 @@
           <w:sz w:val="24"/>
           <w:szCs w:val="24"/>
         </w:rPr>
-        <w:t xml:space="preserve">  - Telefone;</w:t>
+        <w:t xml:space="preserve">  - </w:t>
+      </w:r>
+      <w:r>
+        <w:rPr>
+          <w:sz w:val="24"/>
+          <w:szCs w:val="24"/>
+        </w:rPr>
+        <w:t>Celular</w:t>
+      </w:r>
+      <w:r>
+        <w:rPr>
+          <w:sz w:val="24"/>
+          <w:szCs w:val="24"/>
+        </w:rPr>
+        <w:t>;</w:t>
       </w:r>
     </w:p>
     <w:p>
@@ -3852,6 +3866,23 @@
           <w:sz w:val="24"/>
           <w:szCs w:val="24"/>
         </w:rPr>
+        <w:t xml:space="preserve">  - ID;</w:t>
+      </w:r>
+    </w:p>
+    <w:p>
+      <w:pPr>
+        <w:ind w:left="720"/>
+        <w:jc w:val="both"/>
+        <w:rPr>
+          <w:sz w:val="24"/>
+          <w:szCs w:val="24"/>
+        </w:rPr>
+      </w:pPr>
+      <w:r>
+        <w:rPr>
+          <w:sz w:val="24"/>
+          <w:szCs w:val="24"/>
+        </w:rPr>
         <w:t xml:space="preserve">  - Código Treino (A, B ou C);</w:t>
       </w:r>
     </w:p>
@@ -4084,7 +4115,15 @@
           <w:sz w:val="24"/>
           <w:szCs w:val="24"/>
         </w:rPr>
-        <w:t>e requisito permitirá elencar quais os exercícios disponíveis na aplicação</w:t>
+        <w:t xml:space="preserve">e requisito permitirá </w:t>
+      </w:r>
+      <w:r>
+        <w:rPr>
+          <w:sz w:val="24"/>
+          <w:szCs w:val="24"/>
+        </w:rPr>
+        <w:lastRenderedPageBreak/>
+        <w:t>elencar quais os exercícios disponíveis na aplicação</w:t>
       </w:r>
       <w:r>
         <w:rPr>
@@ -4098,15 +4137,7 @@
           <w:sz w:val="24"/>
           <w:szCs w:val="24"/>
         </w:rPr>
-        <w:t xml:space="preserve">. </w:t>
-      </w:r>
-      <w:r>
-        <w:rPr>
-          <w:sz w:val="24"/>
-          <w:szCs w:val="24"/>
-        </w:rPr>
-        <w:lastRenderedPageBreak/>
-        <w:t>Será necessário que eles apresentem as seguintes informações:</w:t>
+        <w:t>. Será necessário que eles apresentem as seguintes informações:</w:t>
       </w:r>
     </w:p>
     <w:p>
@@ -4154,6 +4185,13 @@
           <w:sz w:val="24"/>
           <w:szCs w:val="24"/>
         </w:rPr>
+        <w:t xml:space="preserve"> Exercício</w:t>
+      </w:r>
+      <w:r>
+        <w:rPr>
+          <w:sz w:val="24"/>
+          <w:szCs w:val="24"/>
+        </w:rPr>
         <w:t>;</w:t>
       </w:r>
     </w:p>
@@ -4171,23 +4209,21 @@
           <w:sz w:val="24"/>
           <w:szCs w:val="24"/>
         </w:rPr>
-        <w:t xml:space="preserve">  - Grupo </w:t>
-      </w:r>
-      <w:proofErr w:type="spellStart"/>
-      <w:r>
-        <w:rPr>
-          <w:sz w:val="24"/>
-          <w:szCs w:val="24"/>
-        </w:rPr>
-        <w:t>Musculos</w:t>
-      </w:r>
-      <w:proofErr w:type="spellEnd"/>
-      <w:r>
-        <w:rPr>
-          <w:sz w:val="24"/>
-          <w:szCs w:val="24"/>
-        </w:rPr>
-        <w:t>;</w:t>
+        <w:t xml:space="preserve">  - Grupo M</w:t>
+      </w:r>
+      <w:r>
+        <w:rPr>
+          <w:sz w:val="24"/>
+          <w:szCs w:val="24"/>
+        </w:rPr>
+        <w:t>ú</w:t>
+      </w:r>
+      <w:r>
+        <w:rPr>
+          <w:sz w:val="24"/>
+          <w:szCs w:val="24"/>
+        </w:rPr>
+        <w:t>sculos;</w:t>
       </w:r>
     </w:p>
     <w:p>
@@ -4665,23 +4701,21 @@
           <w:sz w:val="24"/>
           <w:szCs w:val="24"/>
         </w:rPr>
-        <w:t xml:space="preserve">  - Identificação do </w:t>
-      </w:r>
-      <w:proofErr w:type="spellStart"/>
-      <w:r>
-        <w:rPr>
-          <w:sz w:val="24"/>
-          <w:szCs w:val="24"/>
-        </w:rPr>
-        <w:t>Usuario</w:t>
-      </w:r>
-      <w:proofErr w:type="spellEnd"/>
-      <w:r>
-        <w:rPr>
-          <w:sz w:val="24"/>
-          <w:szCs w:val="24"/>
-        </w:rPr>
-        <w:t>;</w:t>
+        <w:t xml:space="preserve">  - Identificação do Usu</w:t>
+      </w:r>
+      <w:r>
+        <w:rPr>
+          <w:sz w:val="24"/>
+          <w:szCs w:val="24"/>
+        </w:rPr>
+        <w:t>á</w:t>
+      </w:r>
+      <w:r>
+        <w:rPr>
+          <w:sz w:val="24"/>
+          <w:szCs w:val="24"/>
+        </w:rPr>
+        <w:t>rio;</w:t>
       </w:r>
     </w:p>
     <w:p>
@@ -4962,6 +4996,7 @@
           <w:sz w:val="24"/>
           <w:szCs w:val="24"/>
         </w:rPr>
+        <w:lastRenderedPageBreak/>
         <w:t xml:space="preserve">RNF004 - Aplicação </w:t>
       </w:r>
       <w:r>
@@ -4994,15 +5029,7 @@
           <w:sz w:val="24"/>
           <w:szCs w:val="24"/>
         </w:rPr>
-        <w:t xml:space="preserve">WEB, voltado para os </w:t>
-      </w:r>
-      <w:r>
-        <w:rPr>
-          <w:sz w:val="24"/>
-          <w:szCs w:val="24"/>
-        </w:rPr>
-        <w:lastRenderedPageBreak/>
-        <w:t>professores/administradores;</w:t>
+        <w:t>WEB, voltado para os professores/administradores;</w:t>
       </w:r>
     </w:p>
     <w:p>
@@ -5243,14 +5270,7 @@
           <w:sz w:val="24"/>
           <w:szCs w:val="24"/>
         </w:rPr>
-        <w:t xml:space="preserve">terá o serviço de </w:t>
-      </w:r>
-      <w:r>
-        <w:rPr>
-          <w:sz w:val="24"/>
-          <w:szCs w:val="24"/>
-        </w:rPr>
-        <w:t>agendamento de avaliação corporal, podendo selecionar o dia e o horário, de acordo com os horários disponíveis.</w:t>
+        <w:t>terá o serviço de agendamento de avaliação corporal, podendo selecionar o dia e o horário, de acordo com os horários disponíveis.</w:t>
       </w:r>
     </w:p>
     <w:p>

</xml_diff>